<commit_message>
updated two sample documents
</commit_message>
<xml_diff>
--- a/web/App_Data/docbuilder/sample-files/create_reports.docx
+++ b/web/App_Data/docbuilder/sample-files/create_reports.docx
@@ -11,7 +11,7 @@
     </w:p>
     <w:tbl>
       <w:tblPr>
-        <w:tblStyle w:val="165"/>
+        <w:tblStyle w:val="167"/>
         <w:tblLook w:val="04A0" w:firstRow="1" w:lastRow="0" w:firstColumn="1" w:lastColumn="0" w:noHBand="0" w:noVBand="1"/>
       </w:tblPr>
       <w:tblGrid>
@@ -30,7 +30,6 @@
             <w:noWrap w:val="false"/>
           </w:tcPr>
           <w:p>
-            <w:r/>
             <w:r>
               <w:t xml:space="preserve">Name</w:t>
             </w:r>
@@ -44,7 +43,6 @@
             <w:noWrap w:val="false"/>
           </w:tcPr>
           <w:p>
-            <w:r/>
             <w:r>
               <w:t xml:space="preserve">Date</w:t>
             </w:r>
@@ -69,7 +67,6 @@
             <w:noWrap w:val="false"/>
           </w:tcPr>
           <w:p>
-            <w:r/>
             <w:r>
               <w:t xml:space="preserve">Solved</w:t>
             </w:r>
@@ -83,7 +80,6 @@
             <w:noWrap w:val="false"/>
           </w:tcPr>
           <w:p>
-            <w:r/>
             <w:r>
               <w:t xml:space="preserve">Text</w:t>
             </w:r>
@@ -97,7 +93,6 @@
             <w:noWrap w:val="false"/>
           </w:tcPr>
           <w:p>
-            <w:r/>
             <w:r>
               <w:t xml:space="preserve">Quote text</w:t>
             </w:r>
@@ -115,7 +110,6 @@
             <w:noWrap w:val="false"/>
           </w:tcPr>
           <w:p>
-            <w:r/>
             <w:r>
               <w:t xml:space="preserve">John Smith</w:t>
             </w:r>
@@ -129,10 +123,13 @@
             <w:noWrap w:val="false"/>
           </w:tcPr>
           <w:p>
+            <w:r>
+              <w:t xml:space="preserve">Mon Jul 18 2022 18:30:59 </w:t>
+            </w:r>
+            <w:r>
+              <w:t xml:space="preserve">GMT+0200 (Central European Summer Time)</w:t>
+            </w:r>
             <w:r/>
-            <w:r>
-              <w:t xml:space="preserve">Mon Jul 18 2022 18:30:59 GMT+0300 (Moscow Standard Time)</w:t>
-            </w:r>
             <w:r/>
             <w:r/>
           </w:p>
@@ -143,7 +140,6 @@
             <w:noWrap w:val="false"/>
           </w:tcPr>
           <w:p>
-            <w:r/>
             <w:r>
               <w:t xml:space="preserve">comment</w:t>
             </w:r>
@@ -157,10 +153,9 @@
             <w:noWrap w:val="false"/>
           </w:tcPr>
           <w:p>
-            <w:r/>
             <w:r>
               <w:rPr>
-                <w:color w:val="FF0000"/>
+                <w:color w:val="ff0000"/>
               </w:rPr>
               <w:t xml:space="preserve">no</w:t>
             </w:r>
@@ -174,7 +169,6 @@
             <w:noWrap w:val="false"/>
           </w:tcPr>
           <w:p>
-            <w:r/>
             <w:r>
               <w:t xml:space="preserve">add a link to API</w:t>
             </w:r>
@@ -188,7 +182,6 @@
             <w:noWrap w:val="false"/>
           </w:tcPr>
           <w:p>
-            <w:r/>
             <w:r>
               <w:t xml:space="preserve">ONLYOFFICE Document Builder</w:t>
             </w:r>
@@ -217,10 +210,14 @@
             <w:noWrap w:val="false"/>
           </w:tcPr>
           <w:p>
+            <w:r>
+              <w:t xml:space="preserve">Mon Jul 18 2022 18:31:21 </w:t>
+            </w:r>
+            <w:r>
+              <w:t xml:space="preserve">GMT+0200 (Central European Summer Time)</w:t>
+            </w:r>
             <w:r/>
-            <w:r>
-              <w:t xml:space="preserve">Mon Jul 18 2022 18:31:21 GMT+0300 (Moscow Standard Time)</w:t>
-            </w:r>
+            <w:r/>
             <w:r/>
             <w:r/>
           </w:p>
@@ -231,7 +228,6 @@
             <w:noWrap w:val="false"/>
           </w:tcPr>
           <w:p>
-            <w:r/>
             <w:r>
               <w:t xml:space="preserve">comment</w:t>
             </w:r>
@@ -245,10 +241,9 @@
             <w:noWrap w:val="false"/>
           </w:tcPr>
           <w:p>
-            <w:r/>
             <w:r>
               <w:rPr>
-                <w:color w:val="FF0000"/>
+                <w:color w:val="ff0000"/>
               </w:rPr>
               <w:t xml:space="preserve">no</w:t>
             </w:r>
@@ -262,7 +257,6 @@
             <w:noWrap w:val="false"/>
           </w:tcPr>
           <w:p>
-            <w:r/>
             <w:r>
               <w:t xml:space="preserve">update this information</w:t>
             </w:r>
@@ -276,7 +270,6 @@
             <w:noWrap w:val="false"/>
           </w:tcPr>
           <w:p>
-            <w:r/>
             <w:r>
               <w:t xml:space="preserve">By 2018 we expect to be profitable</w:t>
             </w:r>
@@ -300,7 +293,7 @@
     </w:p>
     <w:tbl>
       <w:tblPr>
-        <w:tblStyle w:val="165"/>
+        <w:tblStyle w:val="167"/>
         <w:tblLook w:val="04A0" w:firstRow="1" w:lastRow="0" w:firstColumn="1" w:lastColumn="0" w:noHBand="0" w:noVBand="1"/>
       </w:tblPr>
       <w:tblGrid>
@@ -317,7 +310,6 @@
             <w:noWrap w:val="false"/>
           </w:tcPr>
           <w:p>
-            <w:r/>
             <w:r>
               <w:t xml:space="preserve">Name</w:t>
             </w:r>
@@ -331,7 +323,6 @@
             <w:noWrap w:val="false"/>
           </w:tcPr>
           <w:p>
-            <w:r/>
             <w:r>
               <w:t xml:space="preserve">Date</w:t>
             </w:r>
@@ -345,7 +336,6 @@
             <w:noWrap w:val="false"/>
           </w:tcPr>
           <w:p>
-            <w:r/>
             <w:r>
               <w:t xml:space="preserve">Action</w:t>
             </w:r>
@@ -374,7 +364,6 @@
             <w:noWrap w:val="false"/>
           </w:tcPr>
           <w:p>
-            <w:r/>
             <w:r>
               <w:t xml:space="preserve">John Smith</w:t>
             </w:r>
@@ -388,10 +377,14 @@
             <w:noWrap w:val="false"/>
           </w:tcPr>
           <w:p>
+            <w:r>
+              <w:t xml:space="preserve">Mon Jul 18 2022 15:30:32 </w:t>
+            </w:r>
+            <w:r>
+              <w:t xml:space="preserve">GMT+0200 (Central European Summer Time)</w:t>
+            </w:r>
             <w:r/>
-            <w:r>
-              <w:t xml:space="preserve">Mon Jul 18 2022 15:30:32 GMT+0300 (Moscow Standard Time)</w:t>
-            </w:r>
+            <w:r/>
             <w:r/>
             <w:r/>
           </w:p>
@@ -402,7 +395,6 @@
             <w:noWrap w:val="false"/>
           </w:tcPr>
           <w:p>
-            <w:r/>
             <w:r>
               <w:t xml:space="preserve">Removed text</w:t>
             </w:r>
@@ -416,7 +408,6 @@
             <w:noWrap w:val="false"/>
           </w:tcPr>
           <w:p>
-            <w:r/>
             <w:r>
               <w:rPr>
                 <w:strike/>
@@ -448,10 +439,13 @@
             <w:noWrap w:val="false"/>
           </w:tcPr>
           <w:p>
+            <w:r>
+              <w:t xml:space="preserve">Mon Jul 18 2022 15:30:35 </w:t>
+            </w:r>
+            <w:r>
+              <w:t xml:space="preserve">GMT+0200 (Central European Summer Time)</w:t>
+            </w:r>
             <w:r/>
-            <w:r>
-              <w:t xml:space="preserve">Mon Jul 18 2022 15:30:35 GMT+0300 (Moscow Standard Time)</w:t>
-            </w:r>
             <w:r/>
             <w:r/>
           </w:p>
@@ -462,7 +456,6 @@
             <w:noWrap w:val="false"/>
           </w:tcPr>
           <w:p>
-            <w:r/>
             <w:r>
               <w:t xml:space="preserve">Removed paragraph</w:t>
             </w:r>
@@ -502,10 +495,13 @@
             <w:noWrap w:val="false"/>
           </w:tcPr>
           <w:p>
+            <w:r>
+              <w:t xml:space="preserve">Mon Jul 18 2022 15:30:35 </w:t>
+            </w:r>
+            <w:r>
+              <w:t xml:space="preserve">GMT+0200 (Central European Summer Time)</w:t>
+            </w:r>
             <w:r/>
-            <w:r>
-              <w:t xml:space="preserve">Mon Jul 18 2022 15:30:35 GMT+0300 (Moscow Standard Time)</w:t>
-            </w:r>
             <w:r/>
             <w:r/>
           </w:p>
@@ -516,7 +512,6 @@
             <w:noWrap w:val="false"/>
           </w:tcPr>
           <w:p>
-            <w:r/>
             <w:r>
               <w:t xml:space="preserve">Formatted paragraph</w:t>
             </w:r>
@@ -556,10 +551,13 @@
             <w:noWrap w:val="false"/>
           </w:tcPr>
           <w:p>
+            <w:r>
+              <w:t xml:space="preserve">Mon Jul 18 2022 15:30:39 </w:t>
+            </w:r>
+            <w:r>
+              <w:t xml:space="preserve">GMT+0200 (Central European Summer Time)</w:t>
+            </w:r>
             <w:r/>
-            <w:r>
-              <w:t xml:space="preserve">Mon Jul 18 2022 15:30:39 GMT+0300 (Moscow Standard Time)</w:t>
-            </w:r>
             <w:r/>
             <w:r/>
           </w:p>
@@ -570,7 +568,6 @@
             <w:noWrap w:val="false"/>
           </w:tcPr>
           <w:p>
-            <w:r/>
             <w:r>
               <w:t xml:space="preserve">Removed text</w:t>
             </w:r>
@@ -584,7 +581,6 @@
             <w:noWrap w:val="false"/>
           </w:tcPr>
           <w:p>
-            <w:r/>
             <w:r>
               <w:rPr>
                 <w:strike/>
@@ -616,10 +612,14 @@
             <w:noWrap w:val="false"/>
           </w:tcPr>
           <w:p>
+            <w:r>
+              <w:t xml:space="preserve">Mon Jul 18 2022 15:31:40 </w:t>
+            </w:r>
+            <w:r>
+              <w:t xml:space="preserve">GMT+0200 (Central European Summer Time)</w:t>
+            </w:r>
             <w:r/>
-            <w:r>
-              <w:t xml:space="preserve">Mon Jul 18 2022 15:31:40 GMT+0300 (Moscow Standard Time)</w:t>
-            </w:r>
+            <w:r/>
             <w:r/>
             <w:r/>
           </w:p>
@@ -630,7 +630,6 @@
             <w:noWrap w:val="false"/>
           </w:tcPr>
           <w:p>
-            <w:r/>
             <w:r>
               <w:t xml:space="preserve">Added paragraph</w:t>
             </w:r>
@@ -670,10 +669,13 @@
             <w:noWrap w:val="false"/>
           </w:tcPr>
           <w:p>
+            <w:r>
+              <w:t xml:space="preserve">Mon Jul 18 2022 15:31:41 </w:t>
+            </w:r>
+            <w:r>
+              <w:t xml:space="preserve">GMT+0200 (Central European Summer Time)</w:t>
+            </w:r>
             <w:r/>
-            <w:r>
-              <w:t xml:space="preserve">Mon Jul 18 2022 15:31:41 GMT+0300 (Moscow Standard Time)</w:t>
-            </w:r>
             <w:r/>
             <w:r/>
           </w:p>
@@ -684,7 +686,6 @@
             <w:noWrap w:val="false"/>
           </w:tcPr>
           <w:p>
-            <w:r/>
             <w:r>
               <w:t xml:space="preserve">Added paragraph</w:t>
             </w:r>
@@ -724,10 +725,14 @@
             <w:noWrap w:val="false"/>
           </w:tcPr>
           <w:p>
+            <w:r>
+              <w:t xml:space="preserve">Mon Jul 18 2022 15:31:42 </w:t>
+            </w:r>
+            <w:r>
+              <w:t xml:space="preserve">GMT+0200 (Central European Summer Time)</w:t>
+            </w:r>
             <w:r/>
-            <w:r>
-              <w:t xml:space="preserve">Mon Jul 18 2022 15:31:42 GMT+0300 (Moscow Standard Time)</w:t>
-            </w:r>
+            <w:r/>
             <w:r/>
             <w:r/>
           </w:p>
@@ -738,7 +743,6 @@
             <w:noWrap w:val="false"/>
           </w:tcPr>
           <w:p>
-            <w:r/>
             <w:r>
               <w:t xml:space="preserve">Added text</w:t>
             </w:r>
@@ -752,7 +756,6 @@
             <w:noWrap w:val="false"/>
           </w:tcPr>
           <w:p>
-            <w:r/>
             <w:r>
               <w:t xml:space="preserve">What happens to the Document Builder in 2022?</w:t>
             </w:r>
@@ -762,6 +765,11 @@
         </w:tc>
       </w:tr>
     </w:tbl>
+    <w:p>
+      <w:r/>
+      <w:r/>
+      <w:r/>
+    </w:p>
     <w:p>
       <w:r/>
       <w:r/>
@@ -847,10 +855,10 @@
   <w:docDefaults>
     <w:rPrDefault>
       <w:rPr>
-        <w:rFonts w:asciiTheme="minorHAnsi" w:hAnsiTheme="minorHAnsi" w:eastAsiaTheme="minorHAnsi" w:cstheme="minorBidi" w:hint="default"/>
+        <w:rFonts w:hint="default" w:asciiTheme="minorHAnsi" w:hAnsiTheme="minorHAnsi" w:eastAsiaTheme="minorHAnsi" w:cstheme="minorBidi"/>
         <w:sz w:val="22"/>
         <w:szCs w:val="22"/>
-        <w:lang w:val="en-US" w:bidi="ar-SA" w:eastAsia="en-US"/>
+        <w:lang w:val="en-US" w:eastAsia="en-US" w:bidi="ar-SA"/>
       </w:rPr>
     </w:rPrDefault>
     <w:pPrDefault>
@@ -998,11 +1006,11 @@
     <w:lsdException w:name="Bibliography" w:uiPriority="37"/>
     <w:lsdException w:name="TOC Heading" w:uiPriority="39" w:qFormat="1"/>
   </w:latentStyles>
-  <w:style w:type="paragraph" w:styleId="11">
+  <w:style w:type="paragraph" w:styleId="13">
     <w:name w:val="Heading 1"/>
-    <w:basedOn w:val="598"/>
-    <w:next w:val="598"/>
-    <w:link w:val="12"/>
+    <w:basedOn w:val="617"/>
+    <w:next w:val="617"/>
+    <w:link w:val="14"/>
     <w:uiPriority w:val="9"/>
     <w:qFormat/>
     <w:pPr>
@@ -1012,27 +1020,27 @@
       <w:outlineLvl w:val="0"/>
     </w:pPr>
     <w:rPr>
-      <w:rFonts w:ascii="Arial" w:hAnsi="Arial" w:cs="Arial" w:eastAsia="Arial"/>
+      <w:rFonts w:ascii="Arial" w:hAnsi="Arial" w:eastAsia="Arial" w:cs="Arial"/>
       <w:sz w:val="40"/>
       <w:szCs w:val="40"/>
     </w:rPr>
   </w:style>
-  <w:style w:type="character" w:styleId="12">
+  <w:style w:type="character" w:styleId="14">
     <w:name w:val="Heading 1 Char"/>
-    <w:basedOn w:val="9"/>
-    <w:link w:val="11"/>
+    <w:basedOn w:val="11"/>
+    <w:link w:val="13"/>
     <w:uiPriority w:val="9"/>
     <w:rPr>
-      <w:rFonts w:ascii="Arial" w:hAnsi="Arial" w:cs="Arial" w:eastAsia="Arial"/>
+      <w:rFonts w:ascii="Arial" w:hAnsi="Arial" w:eastAsia="Arial" w:cs="Arial"/>
       <w:sz w:val="40"/>
       <w:szCs w:val="40"/>
     </w:rPr>
   </w:style>
-  <w:style w:type="paragraph" w:styleId="13">
+  <w:style w:type="paragraph" w:styleId="15">
     <w:name w:val="Heading 2"/>
-    <w:basedOn w:val="598"/>
-    <w:next w:val="598"/>
-    <w:link w:val="14"/>
+    <w:basedOn w:val="617"/>
+    <w:next w:val="617"/>
+    <w:link w:val="16"/>
     <w:uiPriority w:val="9"/>
     <w:unhideWhenUsed/>
     <w:qFormat/>
@@ -1043,25 +1051,25 @@
       <w:outlineLvl w:val="1"/>
     </w:pPr>
     <w:rPr>
-      <w:rFonts w:ascii="Arial" w:hAnsi="Arial" w:cs="Arial" w:eastAsia="Arial"/>
+      <w:rFonts w:ascii="Arial" w:hAnsi="Arial" w:eastAsia="Arial" w:cs="Arial"/>
       <w:sz w:val="34"/>
     </w:rPr>
   </w:style>
-  <w:style w:type="character" w:styleId="14">
+  <w:style w:type="character" w:styleId="16">
     <w:name w:val="Heading 2 Char"/>
-    <w:basedOn w:val="9"/>
-    <w:link w:val="13"/>
+    <w:basedOn w:val="11"/>
+    <w:link w:val="15"/>
     <w:uiPriority w:val="9"/>
     <w:rPr>
-      <w:rFonts w:ascii="Arial" w:hAnsi="Arial" w:cs="Arial" w:eastAsia="Arial"/>
+      <w:rFonts w:ascii="Arial" w:hAnsi="Arial" w:eastAsia="Arial" w:cs="Arial"/>
       <w:sz w:val="34"/>
     </w:rPr>
   </w:style>
-  <w:style w:type="paragraph" w:styleId="15">
+  <w:style w:type="paragraph" w:styleId="17">
     <w:name w:val="Heading 3"/>
-    <w:basedOn w:val="598"/>
-    <w:next w:val="598"/>
-    <w:link w:val="16"/>
+    <w:basedOn w:val="617"/>
+    <w:next w:val="617"/>
+    <w:link w:val="18"/>
     <w:uiPriority w:val="9"/>
     <w:unhideWhenUsed/>
     <w:qFormat/>
@@ -1072,27 +1080,27 @@
       <w:outlineLvl w:val="2"/>
     </w:pPr>
     <w:rPr>
-      <w:rFonts w:ascii="Arial" w:hAnsi="Arial" w:cs="Arial" w:eastAsia="Arial"/>
+      <w:rFonts w:ascii="Arial" w:hAnsi="Arial" w:eastAsia="Arial" w:cs="Arial"/>
       <w:sz w:val="30"/>
       <w:szCs w:val="30"/>
     </w:rPr>
   </w:style>
-  <w:style w:type="character" w:styleId="16">
+  <w:style w:type="character" w:styleId="18">
     <w:name w:val="Heading 3 Char"/>
-    <w:basedOn w:val="9"/>
-    <w:link w:val="15"/>
+    <w:basedOn w:val="11"/>
+    <w:link w:val="17"/>
     <w:uiPriority w:val="9"/>
     <w:rPr>
-      <w:rFonts w:ascii="Arial" w:hAnsi="Arial" w:cs="Arial" w:eastAsia="Arial"/>
+      <w:rFonts w:ascii="Arial" w:hAnsi="Arial" w:eastAsia="Arial" w:cs="Arial"/>
       <w:sz w:val="30"/>
       <w:szCs w:val="30"/>
     </w:rPr>
   </w:style>
-  <w:style w:type="paragraph" w:styleId="17">
+  <w:style w:type="paragraph" w:styleId="19">
     <w:name w:val="Heading 4"/>
-    <w:basedOn w:val="598"/>
-    <w:next w:val="598"/>
-    <w:link w:val="18"/>
+    <w:basedOn w:val="617"/>
+    <w:next w:val="617"/>
+    <w:link w:val="20"/>
     <w:uiPriority w:val="9"/>
     <w:unhideWhenUsed/>
     <w:qFormat/>
@@ -1103,31 +1111,31 @@
       <w:outlineLvl w:val="3"/>
     </w:pPr>
     <w:rPr>
-      <w:rFonts w:ascii="Arial" w:hAnsi="Arial" w:cs="Arial" w:eastAsia="Arial"/>
+      <w:rFonts w:ascii="Arial" w:hAnsi="Arial" w:eastAsia="Arial" w:cs="Arial"/>
       <w:b/>
       <w:bCs/>
       <w:sz w:val="26"/>
       <w:szCs w:val="26"/>
     </w:rPr>
   </w:style>
-  <w:style w:type="character" w:styleId="18">
+  <w:style w:type="character" w:styleId="20">
     <w:name w:val="Heading 4 Char"/>
-    <w:basedOn w:val="9"/>
-    <w:link w:val="17"/>
+    <w:basedOn w:val="11"/>
+    <w:link w:val="19"/>
     <w:uiPriority w:val="9"/>
     <w:rPr>
-      <w:rFonts w:ascii="Arial" w:hAnsi="Arial" w:cs="Arial" w:eastAsia="Arial"/>
+      <w:rFonts w:ascii="Arial" w:hAnsi="Arial" w:eastAsia="Arial" w:cs="Arial"/>
       <w:b/>
       <w:bCs/>
       <w:sz w:val="26"/>
       <w:szCs w:val="26"/>
     </w:rPr>
   </w:style>
-  <w:style w:type="paragraph" w:styleId="19">
+  <w:style w:type="paragraph" w:styleId="21">
     <w:name w:val="Heading 5"/>
-    <w:basedOn w:val="598"/>
-    <w:next w:val="598"/>
-    <w:link w:val="20"/>
+    <w:basedOn w:val="617"/>
+    <w:next w:val="617"/>
+    <w:link w:val="22"/>
     <w:uiPriority w:val="9"/>
     <w:unhideWhenUsed/>
     <w:qFormat/>
@@ -1138,31 +1146,31 @@
       <w:outlineLvl w:val="4"/>
     </w:pPr>
     <w:rPr>
-      <w:rFonts w:ascii="Arial" w:hAnsi="Arial" w:cs="Arial" w:eastAsia="Arial"/>
+      <w:rFonts w:ascii="Arial" w:hAnsi="Arial" w:eastAsia="Arial" w:cs="Arial"/>
       <w:b/>
       <w:bCs/>
       <w:sz w:val="24"/>
       <w:szCs w:val="24"/>
     </w:rPr>
   </w:style>
-  <w:style w:type="character" w:styleId="20">
+  <w:style w:type="character" w:styleId="22">
     <w:name w:val="Heading 5 Char"/>
-    <w:basedOn w:val="9"/>
-    <w:link w:val="19"/>
+    <w:basedOn w:val="11"/>
+    <w:link w:val="21"/>
     <w:uiPriority w:val="9"/>
     <w:rPr>
-      <w:rFonts w:ascii="Arial" w:hAnsi="Arial" w:cs="Arial" w:eastAsia="Arial"/>
+      <w:rFonts w:ascii="Arial" w:hAnsi="Arial" w:eastAsia="Arial" w:cs="Arial"/>
       <w:b/>
       <w:bCs/>
       <w:sz w:val="24"/>
       <w:szCs w:val="24"/>
     </w:rPr>
   </w:style>
-  <w:style w:type="paragraph" w:styleId="21">
+  <w:style w:type="paragraph" w:styleId="23">
     <w:name w:val="Heading 6"/>
-    <w:basedOn w:val="598"/>
-    <w:next w:val="598"/>
-    <w:link w:val="22"/>
+    <w:basedOn w:val="617"/>
+    <w:next w:val="617"/>
+    <w:link w:val="24"/>
     <w:uiPriority w:val="9"/>
     <w:unhideWhenUsed/>
     <w:qFormat/>
@@ -1173,31 +1181,31 @@
       <w:outlineLvl w:val="5"/>
     </w:pPr>
     <w:rPr>
-      <w:rFonts w:ascii="Arial" w:hAnsi="Arial" w:cs="Arial" w:eastAsia="Arial"/>
+      <w:rFonts w:ascii="Arial" w:hAnsi="Arial" w:eastAsia="Arial" w:cs="Arial"/>
       <w:b/>
       <w:bCs/>
       <w:sz w:val="22"/>
       <w:szCs w:val="22"/>
     </w:rPr>
   </w:style>
-  <w:style w:type="character" w:styleId="22">
+  <w:style w:type="character" w:styleId="24">
     <w:name w:val="Heading 6 Char"/>
-    <w:basedOn w:val="9"/>
-    <w:link w:val="21"/>
+    <w:basedOn w:val="11"/>
+    <w:link w:val="23"/>
     <w:uiPriority w:val="9"/>
     <w:rPr>
-      <w:rFonts w:ascii="Arial" w:hAnsi="Arial" w:cs="Arial" w:eastAsia="Arial"/>
+      <w:rFonts w:ascii="Arial" w:hAnsi="Arial" w:eastAsia="Arial" w:cs="Arial"/>
       <w:b/>
       <w:bCs/>
       <w:sz w:val="22"/>
       <w:szCs w:val="22"/>
     </w:rPr>
   </w:style>
-  <w:style w:type="paragraph" w:styleId="23">
+  <w:style w:type="paragraph" w:styleId="25">
     <w:name w:val="Heading 7"/>
-    <w:basedOn w:val="598"/>
-    <w:next w:val="598"/>
-    <w:link w:val="24"/>
+    <w:basedOn w:val="617"/>
+    <w:next w:val="617"/>
+    <w:link w:val="26"/>
     <w:uiPriority w:val="9"/>
     <w:unhideWhenUsed/>
     <w:qFormat/>
@@ -1208,7 +1216,7 @@
       <w:outlineLvl w:val="6"/>
     </w:pPr>
     <w:rPr>
-      <w:rFonts w:ascii="Arial" w:hAnsi="Arial" w:cs="Arial" w:eastAsia="Arial"/>
+      <w:rFonts w:ascii="Arial" w:hAnsi="Arial" w:eastAsia="Arial" w:cs="Arial"/>
       <w:b/>
       <w:bCs/>
       <w:i/>
@@ -1217,13 +1225,13 @@
       <w:szCs w:val="22"/>
     </w:rPr>
   </w:style>
-  <w:style w:type="character" w:styleId="24">
+  <w:style w:type="character" w:styleId="26">
     <w:name w:val="Heading 7 Char"/>
-    <w:basedOn w:val="9"/>
-    <w:link w:val="23"/>
+    <w:basedOn w:val="11"/>
+    <w:link w:val="25"/>
     <w:uiPriority w:val="9"/>
     <w:rPr>
-      <w:rFonts w:ascii="Arial" w:hAnsi="Arial" w:cs="Arial" w:eastAsia="Arial"/>
+      <w:rFonts w:ascii="Arial" w:hAnsi="Arial" w:eastAsia="Arial" w:cs="Arial"/>
       <w:b/>
       <w:bCs/>
       <w:i/>
@@ -1232,11 +1240,11 @@
       <w:szCs w:val="22"/>
     </w:rPr>
   </w:style>
-  <w:style w:type="paragraph" w:styleId="25">
+  <w:style w:type="paragraph" w:styleId="27">
     <w:name w:val="Heading 8"/>
-    <w:basedOn w:val="598"/>
-    <w:next w:val="598"/>
-    <w:link w:val="26"/>
+    <w:basedOn w:val="617"/>
+    <w:next w:val="617"/>
+    <w:link w:val="28"/>
     <w:uiPriority w:val="9"/>
     <w:unhideWhenUsed/>
     <w:qFormat/>
@@ -1247,31 +1255,31 @@
       <w:outlineLvl w:val="7"/>
     </w:pPr>
     <w:rPr>
-      <w:rFonts w:ascii="Arial" w:hAnsi="Arial" w:cs="Arial" w:eastAsia="Arial"/>
+      <w:rFonts w:ascii="Arial" w:hAnsi="Arial" w:eastAsia="Arial" w:cs="Arial"/>
       <w:i/>
       <w:iCs/>
       <w:sz w:val="22"/>
       <w:szCs w:val="22"/>
     </w:rPr>
   </w:style>
-  <w:style w:type="character" w:styleId="26">
+  <w:style w:type="character" w:styleId="28">
     <w:name w:val="Heading 8 Char"/>
-    <w:basedOn w:val="9"/>
-    <w:link w:val="25"/>
+    <w:basedOn w:val="11"/>
+    <w:link w:val="27"/>
     <w:uiPriority w:val="9"/>
     <w:rPr>
-      <w:rFonts w:ascii="Arial" w:hAnsi="Arial" w:cs="Arial" w:eastAsia="Arial"/>
+      <w:rFonts w:ascii="Arial" w:hAnsi="Arial" w:eastAsia="Arial" w:cs="Arial"/>
       <w:i/>
       <w:iCs/>
       <w:sz w:val="22"/>
       <w:szCs w:val="22"/>
     </w:rPr>
   </w:style>
-  <w:style w:type="paragraph" w:styleId="27">
+  <w:style w:type="paragraph" w:styleId="29">
     <w:name w:val="Heading 9"/>
-    <w:basedOn w:val="598"/>
-    <w:next w:val="598"/>
-    <w:link w:val="28"/>
+    <w:basedOn w:val="617"/>
+    <w:next w:val="617"/>
+    <w:link w:val="30"/>
     <w:uiPriority w:val="9"/>
     <w:unhideWhenUsed/>
     <w:qFormat/>
@@ -1282,31 +1290,31 @@
       <w:outlineLvl w:val="8"/>
     </w:pPr>
     <w:rPr>
-      <w:rFonts w:ascii="Arial" w:hAnsi="Arial" w:cs="Arial" w:eastAsia="Arial"/>
+      <w:rFonts w:ascii="Arial" w:hAnsi="Arial" w:eastAsia="Arial" w:cs="Arial"/>
       <w:i/>
       <w:iCs/>
       <w:sz w:val="21"/>
       <w:szCs w:val="21"/>
     </w:rPr>
   </w:style>
-  <w:style w:type="character" w:styleId="28">
+  <w:style w:type="character" w:styleId="30">
     <w:name w:val="Heading 9 Char"/>
-    <w:basedOn w:val="9"/>
-    <w:link w:val="27"/>
+    <w:basedOn w:val="11"/>
+    <w:link w:val="29"/>
     <w:uiPriority w:val="9"/>
     <w:rPr>
-      <w:rFonts w:ascii="Arial" w:hAnsi="Arial" w:cs="Arial" w:eastAsia="Arial"/>
+      <w:rFonts w:ascii="Arial" w:hAnsi="Arial" w:eastAsia="Arial" w:cs="Arial"/>
       <w:i/>
       <w:iCs/>
       <w:sz w:val="21"/>
       <w:szCs w:val="21"/>
     </w:rPr>
   </w:style>
-  <w:style w:type="paragraph" w:styleId="32">
+  <w:style w:type="paragraph" w:styleId="34">
     <w:name w:val="Title"/>
-    <w:basedOn w:val="598"/>
-    <w:next w:val="598"/>
-    <w:link w:val="33"/>
+    <w:basedOn w:val="617"/>
+    <w:next w:val="617"/>
+    <w:link w:val="35"/>
     <w:uiPriority w:val="10"/>
     <w:qFormat/>
     <w:pPr>
@@ -1318,21 +1326,21 @@
       <w:szCs w:val="48"/>
     </w:rPr>
   </w:style>
-  <w:style w:type="character" w:styleId="33">
+  <w:style w:type="character" w:styleId="35">
     <w:name w:val="Title Char"/>
-    <w:basedOn w:val="9"/>
-    <w:link w:val="32"/>
+    <w:basedOn w:val="11"/>
+    <w:link w:val="34"/>
     <w:uiPriority w:val="10"/>
     <w:rPr>
       <w:sz w:val="48"/>
       <w:szCs w:val="48"/>
     </w:rPr>
   </w:style>
-  <w:style w:type="paragraph" w:styleId="34">
+  <w:style w:type="paragraph" w:styleId="36">
     <w:name w:val="Subtitle"/>
-    <w:basedOn w:val="598"/>
-    <w:next w:val="598"/>
-    <w:link w:val="35"/>
+    <w:basedOn w:val="617"/>
+    <w:next w:val="617"/>
+    <w:link w:val="37"/>
     <w:uiPriority w:val="11"/>
     <w:qFormat/>
     <w:pPr>
@@ -1343,21 +1351,21 @@
       <w:szCs w:val="24"/>
     </w:rPr>
   </w:style>
-  <w:style w:type="character" w:styleId="35">
+  <w:style w:type="character" w:styleId="37">
     <w:name w:val="Subtitle Char"/>
-    <w:basedOn w:val="9"/>
-    <w:link w:val="34"/>
+    <w:basedOn w:val="11"/>
+    <w:link w:val="36"/>
     <w:uiPriority w:val="11"/>
     <w:rPr>
       <w:sz w:val="24"/>
       <w:szCs w:val="24"/>
     </w:rPr>
   </w:style>
-  <w:style w:type="paragraph" w:styleId="36">
+  <w:style w:type="paragraph" w:styleId="38">
     <w:name w:val="Quote"/>
-    <w:basedOn w:val="598"/>
-    <w:next w:val="598"/>
-    <w:link w:val="37"/>
+    <w:basedOn w:val="617"/>
+    <w:next w:val="617"/>
+    <w:link w:val="39"/>
     <w:uiPriority w:val="29"/>
     <w:qFormat/>
     <w:pPr>
@@ -1367,19 +1375,19 @@
       <w:i/>
     </w:rPr>
   </w:style>
-  <w:style w:type="character" w:styleId="37">
+  <w:style w:type="character" w:styleId="39">
     <w:name w:val="Quote Char"/>
-    <w:link w:val="36"/>
+    <w:link w:val="38"/>
     <w:uiPriority w:val="29"/>
     <w:rPr>
       <w:i/>
     </w:rPr>
   </w:style>
-  <w:style w:type="paragraph" w:styleId="38">
+  <w:style w:type="paragraph" w:styleId="40">
     <w:name w:val="Intense Quote"/>
-    <w:basedOn w:val="598"/>
-    <w:next w:val="598"/>
-    <w:link w:val="39"/>
+    <w:basedOn w:val="617"/>
+    <w:next w:val="617"/>
+    <w:link w:val="41"/>
     <w:uiPriority w:val="30"/>
     <w:qFormat/>
     <w:pPr>
@@ -1397,18 +1405,18 @@
       <w:i/>
     </w:rPr>
   </w:style>
-  <w:style w:type="character" w:styleId="39">
+  <w:style w:type="character" w:styleId="41">
     <w:name w:val="Intense Quote Char"/>
-    <w:link w:val="38"/>
+    <w:link w:val="40"/>
     <w:uiPriority w:val="30"/>
     <w:rPr>
       <w:i/>
     </w:rPr>
   </w:style>
-  <w:style w:type="paragraph" w:styleId="40">
+  <w:style w:type="paragraph" w:styleId="42">
     <w:name w:val="Header"/>
-    <w:basedOn w:val="598"/>
-    <w:link w:val="41"/>
+    <w:basedOn w:val="617"/>
+    <w:link w:val="43"/>
     <w:uiPriority w:val="99"/>
     <w:unhideWhenUsed/>
     <w:pPr>
@@ -1419,16 +1427,16 @@
       </w:tabs>
     </w:pPr>
   </w:style>
-  <w:style w:type="character" w:styleId="41">
+  <w:style w:type="character" w:styleId="43">
     <w:name w:val="Header Char"/>
-    <w:basedOn w:val="9"/>
-    <w:link w:val="40"/>
-    <w:uiPriority w:val="99"/>
-  </w:style>
-  <w:style w:type="paragraph" w:styleId="42">
+    <w:basedOn w:val="11"/>
+    <w:link w:val="42"/>
+    <w:uiPriority w:val="99"/>
+  </w:style>
+  <w:style w:type="paragraph" w:styleId="44">
     <w:name w:val="Footer"/>
-    <w:basedOn w:val="598"/>
-    <w:link w:val="45"/>
+    <w:basedOn w:val="617"/>
+    <w:link w:val="47"/>
     <w:uiPriority w:val="99"/>
     <w:unhideWhenUsed/>
     <w:pPr>
@@ -1439,16 +1447,16 @@
       </w:tabs>
     </w:pPr>
   </w:style>
-  <w:style w:type="character" w:styleId="43">
+  <w:style w:type="character" w:styleId="45">
     <w:name w:val="Footer Char"/>
-    <w:basedOn w:val="9"/>
-    <w:link w:val="42"/>
-    <w:uiPriority w:val="99"/>
-  </w:style>
-  <w:style w:type="paragraph" w:styleId="44">
+    <w:basedOn w:val="11"/>
+    <w:link w:val="44"/>
+    <w:uiPriority w:val="99"/>
+  </w:style>
+  <w:style w:type="paragraph" w:styleId="46">
     <w:name w:val="Caption"/>
-    <w:basedOn w:val="598"/>
-    <w:next w:val="598"/>
+    <w:basedOn w:val="617"/>
+    <w:next w:val="617"/>
     <w:uiPriority w:val="35"/>
     <w:semiHidden/>
     <w:unhideWhenUsed/>
@@ -1459,20 +1467,20 @@
     <w:rPr>
       <w:b/>
       <w:bCs/>
-      <w:color w:val="4F81BD" w:themeColor="accent1"/>
+      <w:color w:val="4f81bd" w:themeColor="accent1"/>
       <w:sz w:val="18"/>
       <w:szCs w:val="18"/>
     </w:rPr>
   </w:style>
-  <w:style w:type="character" w:styleId="45">
+  <w:style w:type="character" w:styleId="47">
     <w:name w:val="Caption Char"/>
-    <w:basedOn w:val="44"/>
-    <w:link w:val="42"/>
-    <w:uiPriority w:val="99"/>
-  </w:style>
-  <w:style w:type="table" w:styleId="46">
+    <w:basedOn w:val="46"/>
+    <w:link w:val="44"/>
+    <w:uiPriority w:val="99"/>
+  </w:style>
+  <w:style w:type="table" w:styleId="48">
     <w:name w:val="Table Grid"/>
-    <w:basedOn w:val="599"/>
+    <w:basedOn w:val="618"/>
     <w:uiPriority w:val="59"/>
     <w:pPr>
       <w:spacing w:after="0" w:line="240" w:lineRule="auto"/>
@@ -1495,9 +1503,9 @@
       </w:tblCellMar>
     </w:tblPr>
   </w:style>
-  <w:style w:type="table" w:styleId="47">
+  <w:style w:type="table" w:styleId="49">
     <w:name w:val="Table Grid Light"/>
-    <w:basedOn w:val="599"/>
+    <w:basedOn w:val="618"/>
     <w:uiPriority w:val="59"/>
     <w:pPr>
       <w:spacing w:after="0" w:line="240" w:lineRule="auto"/>
@@ -1520,9 +1528,9 @@
       </w:tblCellMar>
     </w:tblPr>
   </w:style>
-  <w:style w:type="table" w:styleId="48">
+  <w:style w:type="table" w:styleId="50">
     <w:name w:val="Plain Table 1"/>
-    <w:basedOn w:val="599"/>
+    <w:basedOn w:val="618"/>
     <w:uiPriority w:val="59"/>
     <w:pPr>
       <w:spacing w:after="0" w:line="240" w:lineRule="auto"/>
@@ -1587,9 +1595,9 @@
       </w:rPr>
     </w:tblStylePr>
   </w:style>
-  <w:style w:type="table" w:styleId="49">
+  <w:style w:type="table" w:styleId="51">
     <w:name w:val="Plain Table 2"/>
-    <w:basedOn w:val="599"/>
+    <w:basedOn w:val="618"/>
     <w:uiPriority w:val="59"/>
     <w:pPr>
       <w:spacing w:after="0" w:line="240" w:lineRule="auto"/>
@@ -1672,9 +1680,9 @@
       </w:rPr>
     </w:tblStylePr>
   </w:style>
-  <w:style w:type="table" w:styleId="50">
+  <w:style w:type="table" w:styleId="52">
     <w:name w:val="Plain Table 3"/>
-    <w:basedOn w:val="599"/>
+    <w:basedOn w:val="618"/>
     <w:uiPriority w:val="99"/>
     <w:pPr>
       <w:spacing w:after="0" w:line="240" w:lineRule="auto"/>
@@ -1749,9 +1757,9 @@
       </w:rPr>
     </w:tblStylePr>
   </w:style>
-  <w:style w:type="table" w:styleId="51">
+  <w:style w:type="table" w:styleId="53">
     <w:name w:val="Plain Table 4"/>
-    <w:basedOn w:val="599"/>
+    <w:basedOn w:val="618"/>
     <w:uiPriority w:val="99"/>
     <w:pPr>
       <w:spacing w:after="0" w:line="240" w:lineRule="auto"/>
@@ -1806,9 +1814,9 @@
       </w:rPr>
     </w:tblStylePr>
   </w:style>
-  <w:style w:type="table" w:styleId="52">
+  <w:style w:type="table" w:styleId="54">
     <w:name w:val="Plain Table 5"/>
-    <w:basedOn w:val="599"/>
+    <w:basedOn w:val="618"/>
     <w:uiPriority w:val="99"/>
     <w:pPr>
       <w:spacing w:after="0" w:line="240" w:lineRule="auto"/>
@@ -1894,9 +1902,9 @@
       </w:tcPr>
     </w:tblStylePr>
   </w:style>
-  <w:style w:type="table" w:styleId="53">
+  <w:style w:type="table" w:styleId="55">
     <w:name w:val="Grid Table 1 Light"/>
-    <w:basedOn w:val="599"/>
+    <w:basedOn w:val="618"/>
     <w:uiPriority w:val="99"/>
     <w:pPr>
       <w:spacing w:after="0" w:line="240" w:lineRule="auto"/>
@@ -1959,9 +1967,9 @@
       </w:rPr>
     </w:tblStylePr>
   </w:style>
-  <w:style w:type="table" w:styleId="54">
+  <w:style w:type="table" w:styleId="56">
     <w:name w:val="Grid Table 1 Light - Accent 1"/>
-    <w:basedOn w:val="599"/>
+    <w:basedOn w:val="618"/>
     <w:uiPriority w:val="99"/>
     <w:pPr>
       <w:spacing w:after="0" w:line="240" w:lineRule="auto"/>
@@ -2024,9 +2032,9 @@
       </w:rPr>
     </w:tblStylePr>
   </w:style>
-  <w:style w:type="table" w:styleId="55">
+  <w:style w:type="table" w:styleId="57">
     <w:name w:val="Grid Table 1 Light - Accent 2"/>
-    <w:basedOn w:val="599"/>
+    <w:basedOn w:val="618"/>
     <w:uiPriority w:val="99"/>
     <w:pPr>
       <w:spacing w:after="0" w:line="240" w:lineRule="auto"/>
@@ -2089,9 +2097,9 @@
       </w:rPr>
     </w:tblStylePr>
   </w:style>
-  <w:style w:type="table" w:styleId="56">
+  <w:style w:type="table" w:styleId="58">
     <w:name w:val="Grid Table 1 Light - Accent 3"/>
-    <w:basedOn w:val="599"/>
+    <w:basedOn w:val="618"/>
     <w:uiPriority w:val="99"/>
     <w:pPr>
       <w:spacing w:after="0" w:line="240" w:lineRule="auto"/>
@@ -2154,9 +2162,9 @@
       </w:rPr>
     </w:tblStylePr>
   </w:style>
-  <w:style w:type="table" w:styleId="57">
+  <w:style w:type="table" w:styleId="59">
     <w:name w:val="Grid Table 1 Light - Accent 4"/>
-    <w:basedOn w:val="599"/>
+    <w:basedOn w:val="618"/>
     <w:uiPriority w:val="99"/>
     <w:pPr>
       <w:spacing w:after="0" w:line="240" w:lineRule="auto"/>
@@ -2219,9 +2227,9 @@
       </w:rPr>
     </w:tblStylePr>
   </w:style>
-  <w:style w:type="table" w:styleId="58">
+  <w:style w:type="table" w:styleId="60">
     <w:name w:val="Grid Table 1 Light - Accent 5"/>
-    <w:basedOn w:val="599"/>
+    <w:basedOn w:val="618"/>
     <w:uiPriority w:val="99"/>
     <w:pPr>
       <w:spacing w:after="0" w:line="240" w:lineRule="auto"/>
@@ -2284,9 +2292,9 @@
       </w:rPr>
     </w:tblStylePr>
   </w:style>
-  <w:style w:type="table" w:styleId="59">
+  <w:style w:type="table" w:styleId="61">
     <w:name w:val="Grid Table 1 Light - Accent 6"/>
-    <w:basedOn w:val="599"/>
+    <w:basedOn w:val="618"/>
     <w:uiPriority w:val="99"/>
     <w:pPr>
       <w:spacing w:after="0" w:line="240" w:lineRule="auto"/>
@@ -2349,9 +2357,9 @@
       </w:rPr>
     </w:tblStylePr>
   </w:style>
-  <w:style w:type="table" w:styleId="60">
+  <w:style w:type="table" w:styleId="62">
     <w:name w:val="Grid Table 2"/>
-    <w:basedOn w:val="599"/>
+    <w:basedOn w:val="618"/>
     <w:uiPriority w:val="99"/>
     <w:pPr>
       <w:spacing w:after="0" w:line="240" w:lineRule="auto"/>
@@ -2429,9 +2437,9 @@
       </w:tcPr>
     </w:tblStylePr>
   </w:style>
-  <w:style w:type="table" w:styleId="61">
+  <w:style w:type="table" w:styleId="63">
     <w:name w:val="Grid Table 2 - Accent 1"/>
-    <w:basedOn w:val="599"/>
+    <w:basedOn w:val="618"/>
     <w:uiPriority w:val="99"/>
     <w:pPr>
       <w:spacing w:after="0" w:line="240" w:lineRule="auto"/>
@@ -2509,9 +2517,9 @@
       </w:tcPr>
     </w:tblStylePr>
   </w:style>
-  <w:style w:type="table" w:styleId="62">
+  <w:style w:type="table" w:styleId="64">
     <w:name w:val="Grid Table 2 - Accent 2"/>
-    <w:basedOn w:val="599"/>
+    <w:basedOn w:val="618"/>
     <w:uiPriority w:val="99"/>
     <w:pPr>
       <w:spacing w:after="0" w:line="240" w:lineRule="auto"/>
@@ -2589,9 +2597,9 @@
       </w:tcPr>
     </w:tblStylePr>
   </w:style>
-  <w:style w:type="table" w:styleId="63">
+  <w:style w:type="table" w:styleId="65">
     <w:name w:val="Grid Table 2 - Accent 3"/>
-    <w:basedOn w:val="599"/>
+    <w:basedOn w:val="618"/>
     <w:uiPriority w:val="99"/>
     <w:pPr>
       <w:spacing w:after="0" w:line="240" w:lineRule="auto"/>
@@ -2669,9 +2677,9 @@
       </w:tcPr>
     </w:tblStylePr>
   </w:style>
-  <w:style w:type="table" w:styleId="64">
+  <w:style w:type="table" w:styleId="66">
     <w:name w:val="Grid Table 2 - Accent 4"/>
-    <w:basedOn w:val="599"/>
+    <w:basedOn w:val="618"/>
     <w:uiPriority w:val="99"/>
     <w:pPr>
       <w:spacing w:after="0" w:line="240" w:lineRule="auto"/>
@@ -2749,9 +2757,9 @@
       </w:tcPr>
     </w:tblStylePr>
   </w:style>
-  <w:style w:type="table" w:styleId="65">
+  <w:style w:type="table" w:styleId="67">
     <w:name w:val="Grid Table 2 - Accent 5"/>
-    <w:basedOn w:val="599"/>
+    <w:basedOn w:val="618"/>
     <w:uiPriority w:val="99"/>
     <w:pPr>
       <w:spacing w:after="0" w:line="240" w:lineRule="auto"/>
@@ -2829,9 +2837,9 @@
       </w:tcPr>
     </w:tblStylePr>
   </w:style>
-  <w:style w:type="table" w:styleId="66">
+  <w:style w:type="table" w:styleId="68">
     <w:name w:val="Grid Table 2 - Accent 6"/>
-    <w:basedOn w:val="599"/>
+    <w:basedOn w:val="618"/>
     <w:uiPriority w:val="99"/>
     <w:pPr>
       <w:spacing w:after="0" w:line="240" w:lineRule="auto"/>
@@ -2909,9 +2917,9 @@
       </w:tcPr>
     </w:tblStylePr>
   </w:style>
-  <w:style w:type="table" w:styleId="67">
+  <w:style w:type="table" w:styleId="69">
     <w:name w:val="Grid Table 3"/>
-    <w:basedOn w:val="599"/>
+    <w:basedOn w:val="618"/>
     <w:uiPriority w:val="99"/>
     <w:pPr>
       <w:spacing w:after="0" w:line="240" w:lineRule="auto"/>
@@ -3010,9 +3018,9 @@
       </w:tcPr>
     </w:tblStylePr>
   </w:style>
-  <w:style w:type="table" w:styleId="68">
+  <w:style w:type="table" w:styleId="70">
     <w:name w:val="Grid Table 3 - Accent 1"/>
-    <w:basedOn w:val="599"/>
+    <w:basedOn w:val="618"/>
     <w:uiPriority w:val="99"/>
     <w:pPr>
       <w:spacing w:after="0" w:line="240" w:lineRule="auto"/>
@@ -3111,9 +3119,9 @@
       </w:tcPr>
     </w:tblStylePr>
   </w:style>
-  <w:style w:type="table" w:styleId="69">
+  <w:style w:type="table" w:styleId="71">
     <w:name w:val="Grid Table 3 - Accent 2"/>
-    <w:basedOn w:val="599"/>
+    <w:basedOn w:val="618"/>
     <w:uiPriority w:val="99"/>
     <w:pPr>
       <w:spacing w:after="0" w:line="240" w:lineRule="auto"/>
@@ -3212,9 +3220,9 @@
       </w:tcPr>
     </w:tblStylePr>
   </w:style>
-  <w:style w:type="table" w:styleId="70">
+  <w:style w:type="table" w:styleId="72">
     <w:name w:val="Grid Table 3 - Accent 3"/>
-    <w:basedOn w:val="599"/>
+    <w:basedOn w:val="618"/>
     <w:uiPriority w:val="99"/>
     <w:pPr>
       <w:spacing w:after="0" w:line="240" w:lineRule="auto"/>
@@ -3313,9 +3321,9 @@
       </w:tcPr>
     </w:tblStylePr>
   </w:style>
-  <w:style w:type="table" w:styleId="71">
+  <w:style w:type="table" w:styleId="73">
     <w:name w:val="Grid Table 3 - Accent 4"/>
-    <w:basedOn w:val="599"/>
+    <w:basedOn w:val="618"/>
     <w:uiPriority w:val="99"/>
     <w:pPr>
       <w:spacing w:after="0" w:line="240" w:lineRule="auto"/>
@@ -3414,9 +3422,9 @@
       </w:tcPr>
     </w:tblStylePr>
   </w:style>
-  <w:style w:type="table" w:styleId="72">
+  <w:style w:type="table" w:styleId="74">
     <w:name w:val="Grid Table 3 - Accent 5"/>
-    <w:basedOn w:val="599"/>
+    <w:basedOn w:val="618"/>
     <w:uiPriority w:val="99"/>
     <w:pPr>
       <w:spacing w:after="0" w:line="240" w:lineRule="auto"/>
@@ -3515,9 +3523,9 @@
       </w:tcPr>
     </w:tblStylePr>
   </w:style>
-  <w:style w:type="table" w:styleId="73">
+  <w:style w:type="table" w:styleId="75">
     <w:name w:val="Grid Table 3 - Accent 6"/>
-    <w:basedOn w:val="599"/>
+    <w:basedOn w:val="618"/>
     <w:uiPriority w:val="99"/>
     <w:pPr>
       <w:spacing w:after="0" w:line="240" w:lineRule="auto"/>
@@ -3616,9 +3624,9 @@
       </w:tcPr>
     </w:tblStylePr>
   </w:style>
-  <w:style w:type="table" w:styleId="74">
+  <w:style w:type="table" w:styleId="76">
     <w:name w:val="Grid Table 4"/>
-    <w:basedOn w:val="599"/>
+    <w:basedOn w:val="618"/>
     <w:uiPriority w:val="59"/>
     <w:pPr>
       <w:spacing w:after="0" w:line="240" w:lineRule="auto"/>
@@ -3666,7 +3674,7 @@
       <w:rPr>
         <w:rFonts w:ascii="Arial" w:hAnsi="Arial"/>
         <w:b/>
-        <w:color w:val="FFFFFF"/>
+        <w:color w:val="ffffff"/>
         <w:sz w:val="22"/>
       </w:rPr>
       <w:tcPr>
@@ -3697,9 +3705,9 @@
       </w:tcPr>
     </w:tblStylePr>
   </w:style>
-  <w:style w:type="table" w:styleId="75">
+  <w:style w:type="table" w:styleId="77">
     <w:name w:val="Grid Table 4 - Accent 1"/>
-    <w:basedOn w:val="599"/>
+    <w:basedOn w:val="618"/>
     <w:uiPriority w:val="59"/>
     <w:pPr>
       <w:spacing w:after="0" w:line="240" w:lineRule="auto"/>
@@ -3747,7 +3755,7 @@
       <w:rPr>
         <w:rFonts w:ascii="Arial" w:hAnsi="Arial"/>
         <w:b/>
-        <w:color w:val="FFFFFF"/>
+        <w:color w:val="ffffff"/>
         <w:sz w:val="22"/>
       </w:rPr>
       <w:tcPr>
@@ -3778,9 +3786,9 @@
       </w:tcPr>
     </w:tblStylePr>
   </w:style>
-  <w:style w:type="table" w:styleId="76">
+  <w:style w:type="table" w:styleId="78">
     <w:name w:val="Grid Table 4 - Accent 2"/>
-    <w:basedOn w:val="599"/>
+    <w:basedOn w:val="618"/>
     <w:uiPriority w:val="59"/>
     <w:pPr>
       <w:spacing w:after="0" w:line="240" w:lineRule="auto"/>
@@ -3828,7 +3836,7 @@
       <w:rPr>
         <w:rFonts w:ascii="Arial" w:hAnsi="Arial"/>
         <w:b/>
-        <w:color w:val="FFFFFF"/>
+        <w:color w:val="ffffff"/>
         <w:sz w:val="22"/>
       </w:rPr>
       <w:tcPr>
@@ -3859,9 +3867,9 @@
       </w:tcPr>
     </w:tblStylePr>
   </w:style>
-  <w:style w:type="table" w:styleId="77">
+  <w:style w:type="table" w:styleId="79">
     <w:name w:val="Grid Table 4 - Accent 3"/>
-    <w:basedOn w:val="599"/>
+    <w:basedOn w:val="618"/>
     <w:uiPriority w:val="59"/>
     <w:pPr>
       <w:spacing w:after="0" w:line="240" w:lineRule="auto"/>
@@ -3909,7 +3917,7 @@
       <w:rPr>
         <w:rFonts w:ascii="Arial" w:hAnsi="Arial"/>
         <w:b/>
-        <w:color w:val="FFFFFF"/>
+        <w:color w:val="ffffff"/>
         <w:sz w:val="22"/>
       </w:rPr>
       <w:tcPr>
@@ -3940,9 +3948,9 @@
       </w:tcPr>
     </w:tblStylePr>
   </w:style>
-  <w:style w:type="table" w:styleId="78">
+  <w:style w:type="table" w:styleId="80">
     <w:name w:val="Grid Table 4 - Accent 4"/>
-    <w:basedOn w:val="599"/>
+    <w:basedOn w:val="618"/>
     <w:uiPriority w:val="59"/>
     <w:pPr>
       <w:spacing w:after="0" w:line="240" w:lineRule="auto"/>
@@ -3990,7 +3998,7 @@
       <w:rPr>
         <w:rFonts w:ascii="Arial" w:hAnsi="Arial"/>
         <w:b/>
-        <w:color w:val="FFFFFF"/>
+        <w:color w:val="ffffff"/>
         <w:sz w:val="22"/>
       </w:rPr>
       <w:tcPr>
@@ -4021,9 +4029,9 @@
       </w:tcPr>
     </w:tblStylePr>
   </w:style>
-  <w:style w:type="table" w:styleId="79">
+  <w:style w:type="table" w:styleId="81">
     <w:name w:val="Grid Table 4 - Accent 5"/>
-    <w:basedOn w:val="599"/>
+    <w:basedOn w:val="618"/>
     <w:uiPriority w:val="59"/>
     <w:pPr>
       <w:spacing w:after="0" w:line="240" w:lineRule="auto"/>
@@ -4071,7 +4079,7 @@
       <w:rPr>
         <w:rFonts w:ascii="Arial" w:hAnsi="Arial"/>
         <w:b/>
-        <w:color w:val="FFFFFF"/>
+        <w:color w:val="ffffff"/>
         <w:sz w:val="22"/>
       </w:rPr>
       <w:tcPr>
@@ -4102,9 +4110,9 @@
       </w:tcPr>
     </w:tblStylePr>
   </w:style>
-  <w:style w:type="table" w:styleId="80">
+  <w:style w:type="table" w:styleId="82">
     <w:name w:val="Grid Table 4 - Accent 6"/>
-    <w:basedOn w:val="599"/>
+    <w:basedOn w:val="618"/>
     <w:uiPriority w:val="59"/>
     <w:pPr>
       <w:spacing w:after="0" w:line="240" w:lineRule="auto"/>
@@ -4152,7 +4160,7 @@
       <w:rPr>
         <w:rFonts w:ascii="Arial" w:hAnsi="Arial"/>
         <w:b/>
-        <w:color w:val="FFFFFF"/>
+        <w:color w:val="ffffff"/>
         <w:sz w:val="22"/>
       </w:rPr>
       <w:tcPr>
@@ -4183,9 +4191,9 @@
       </w:tcPr>
     </w:tblStylePr>
   </w:style>
-  <w:style w:type="table" w:styleId="81">
+  <w:style w:type="table" w:styleId="83">
     <w:name w:val="Grid Table 5 Dark"/>
-    <w:basedOn w:val="599"/>
+    <w:basedOn w:val="618"/>
     <w:uiPriority w:val="99"/>
     <w:pPr>
       <w:spacing w:after="0" w:line="240" w:lineRule="auto"/>
@@ -4218,7 +4226,7 @@
       <w:rPr>
         <w:rFonts w:ascii="Arial" w:hAnsi="Arial"/>
         <w:b/>
-        <w:color w:val="FFFFFF"/>
+        <w:color w:val="ffffff"/>
         <w:sz w:val="22"/>
       </w:rPr>
       <w:tcPr>
@@ -4229,7 +4237,7 @@
       <w:rPr>
         <w:rFonts w:ascii="Arial" w:hAnsi="Arial"/>
         <w:b/>
-        <w:color w:val="FFFFFF"/>
+        <w:color w:val="ffffff"/>
         <w:sz w:val="22"/>
       </w:rPr>
       <w:tcPr>
@@ -4240,7 +4248,7 @@
       <w:rPr>
         <w:rFonts w:ascii="Arial" w:hAnsi="Arial"/>
         <w:b/>
-        <w:color w:val="FFFFFF"/>
+        <w:color w:val="ffffff"/>
         <w:sz w:val="22"/>
       </w:rPr>
       <w:tcPr>
@@ -4251,7 +4259,7 @@
       <w:rPr>
         <w:rFonts w:ascii="Arial" w:hAnsi="Arial"/>
         <w:b/>
-        <w:color w:val="FFFFFF"/>
+        <w:color w:val="ffffff"/>
         <w:sz w:val="22"/>
       </w:rPr>
       <w:tcPr>
@@ -4262,9 +4270,9 @@
       </w:tcPr>
     </w:tblStylePr>
   </w:style>
-  <w:style w:type="table" w:styleId="82">
+  <w:style w:type="table" w:styleId="84">
     <w:name w:val="Grid Table 5 Dark- Accent 1"/>
-    <w:basedOn w:val="599"/>
+    <w:basedOn w:val="618"/>
     <w:uiPriority w:val="99"/>
     <w:pPr>
       <w:spacing w:after="0" w:line="240" w:lineRule="auto"/>
@@ -4297,7 +4305,7 @@
       <w:rPr>
         <w:rFonts w:ascii="Arial" w:hAnsi="Arial"/>
         <w:b/>
-        <w:color w:val="FFFFFF"/>
+        <w:color w:val="ffffff"/>
         <w:sz w:val="22"/>
       </w:rPr>
       <w:tcPr>
@@ -4308,7 +4316,7 @@
       <w:rPr>
         <w:rFonts w:ascii="Arial" w:hAnsi="Arial"/>
         <w:b/>
-        <w:color w:val="FFFFFF"/>
+        <w:color w:val="ffffff"/>
         <w:sz w:val="22"/>
       </w:rPr>
       <w:tcPr>
@@ -4319,7 +4327,7 @@
       <w:rPr>
         <w:rFonts w:ascii="Arial" w:hAnsi="Arial"/>
         <w:b/>
-        <w:color w:val="FFFFFF"/>
+        <w:color w:val="ffffff"/>
         <w:sz w:val="22"/>
       </w:rPr>
       <w:tcPr>
@@ -4330,7 +4338,7 @@
       <w:rPr>
         <w:rFonts w:ascii="Arial" w:hAnsi="Arial"/>
         <w:b/>
-        <w:color w:val="FFFFFF"/>
+        <w:color w:val="ffffff"/>
         <w:sz w:val="22"/>
       </w:rPr>
       <w:tcPr>
@@ -4341,9 +4349,9 @@
       </w:tcPr>
     </w:tblStylePr>
   </w:style>
-  <w:style w:type="table" w:styleId="83">
+  <w:style w:type="table" w:styleId="85">
     <w:name w:val="Grid Table 5 Dark - Accent 2"/>
-    <w:basedOn w:val="599"/>
+    <w:basedOn w:val="618"/>
     <w:uiPriority w:val="99"/>
     <w:pPr>
       <w:spacing w:after="0" w:line="240" w:lineRule="auto"/>
@@ -4376,7 +4384,7 @@
       <w:rPr>
         <w:rFonts w:ascii="Arial" w:hAnsi="Arial"/>
         <w:b/>
-        <w:color w:val="FFFFFF"/>
+        <w:color w:val="ffffff"/>
         <w:sz w:val="22"/>
       </w:rPr>
       <w:tcPr>
@@ -4387,7 +4395,7 @@
       <w:rPr>
         <w:rFonts w:ascii="Arial" w:hAnsi="Arial"/>
         <w:b/>
-        <w:color w:val="FFFFFF"/>
+        <w:color w:val="ffffff"/>
         <w:sz w:val="22"/>
       </w:rPr>
       <w:tcPr>
@@ -4398,7 +4406,7 @@
       <w:rPr>
         <w:rFonts w:ascii="Arial" w:hAnsi="Arial"/>
         <w:b/>
-        <w:color w:val="FFFFFF"/>
+        <w:color w:val="ffffff"/>
         <w:sz w:val="22"/>
       </w:rPr>
       <w:tcPr>
@@ -4409,7 +4417,7 @@
       <w:rPr>
         <w:rFonts w:ascii="Arial" w:hAnsi="Arial"/>
         <w:b/>
-        <w:color w:val="FFFFFF"/>
+        <w:color w:val="ffffff"/>
         <w:sz w:val="22"/>
       </w:rPr>
       <w:tcPr>
@@ -4420,9 +4428,9 @@
       </w:tcPr>
     </w:tblStylePr>
   </w:style>
-  <w:style w:type="table" w:styleId="84">
+  <w:style w:type="table" w:styleId="86">
     <w:name w:val="Grid Table 5 Dark - Accent 3"/>
-    <w:basedOn w:val="599"/>
+    <w:basedOn w:val="618"/>
     <w:uiPriority w:val="99"/>
     <w:pPr>
       <w:spacing w:after="0" w:line="240" w:lineRule="auto"/>
@@ -4455,7 +4463,7 @@
       <w:rPr>
         <w:rFonts w:ascii="Arial" w:hAnsi="Arial"/>
         <w:b/>
-        <w:color w:val="FFFFFF"/>
+        <w:color w:val="ffffff"/>
         <w:sz w:val="22"/>
       </w:rPr>
       <w:tcPr>
@@ -4466,7 +4474,7 @@
       <w:rPr>
         <w:rFonts w:ascii="Arial" w:hAnsi="Arial"/>
         <w:b/>
-        <w:color w:val="FFFFFF"/>
+        <w:color w:val="ffffff"/>
         <w:sz w:val="22"/>
       </w:rPr>
       <w:tcPr>
@@ -4477,7 +4485,7 @@
       <w:rPr>
         <w:rFonts w:ascii="Arial" w:hAnsi="Arial"/>
         <w:b/>
-        <w:color w:val="FFFFFF"/>
+        <w:color w:val="ffffff"/>
         <w:sz w:val="22"/>
       </w:rPr>
       <w:tcPr>
@@ -4488,7 +4496,7 @@
       <w:rPr>
         <w:rFonts w:ascii="Arial" w:hAnsi="Arial"/>
         <w:b/>
-        <w:color w:val="FFFFFF"/>
+        <w:color w:val="ffffff"/>
         <w:sz w:val="22"/>
       </w:rPr>
       <w:tcPr>
@@ -4499,9 +4507,9 @@
       </w:tcPr>
     </w:tblStylePr>
   </w:style>
-  <w:style w:type="table" w:styleId="85">
+  <w:style w:type="table" w:styleId="87">
     <w:name w:val="Grid Table 5 Dark- Accent 4"/>
-    <w:basedOn w:val="599"/>
+    <w:basedOn w:val="618"/>
     <w:uiPriority w:val="99"/>
     <w:pPr>
       <w:spacing w:after="0" w:line="240" w:lineRule="auto"/>
@@ -4534,7 +4542,7 @@
       <w:rPr>
         <w:rFonts w:ascii="Arial" w:hAnsi="Arial"/>
         <w:b/>
-        <w:color w:val="FFFFFF"/>
+        <w:color w:val="ffffff"/>
         <w:sz w:val="22"/>
       </w:rPr>
       <w:tcPr>
@@ -4545,7 +4553,7 @@
       <w:rPr>
         <w:rFonts w:ascii="Arial" w:hAnsi="Arial"/>
         <w:b/>
-        <w:color w:val="FFFFFF"/>
+        <w:color w:val="ffffff"/>
         <w:sz w:val="22"/>
       </w:rPr>
       <w:tcPr>
@@ -4556,7 +4564,7 @@
       <w:rPr>
         <w:rFonts w:ascii="Arial" w:hAnsi="Arial"/>
         <w:b/>
-        <w:color w:val="FFFFFF"/>
+        <w:color w:val="ffffff"/>
         <w:sz w:val="22"/>
       </w:rPr>
       <w:tcPr>
@@ -4567,7 +4575,7 @@
       <w:rPr>
         <w:rFonts w:ascii="Arial" w:hAnsi="Arial"/>
         <w:b/>
-        <w:color w:val="FFFFFF"/>
+        <w:color w:val="ffffff"/>
         <w:sz w:val="22"/>
       </w:rPr>
       <w:tcPr>
@@ -4578,9 +4586,9 @@
       </w:tcPr>
     </w:tblStylePr>
   </w:style>
-  <w:style w:type="table" w:styleId="86">
+  <w:style w:type="table" w:styleId="88">
     <w:name w:val="Grid Table 5 Dark - Accent 5"/>
-    <w:basedOn w:val="599"/>
+    <w:basedOn w:val="618"/>
     <w:uiPriority w:val="99"/>
     <w:pPr>
       <w:spacing w:after="0" w:line="240" w:lineRule="auto"/>
@@ -4613,7 +4621,7 @@
       <w:rPr>
         <w:rFonts w:ascii="Arial" w:hAnsi="Arial"/>
         <w:b/>
-        <w:color w:val="FFFFFF"/>
+        <w:color w:val="ffffff"/>
         <w:sz w:val="22"/>
       </w:rPr>
       <w:tcPr>
@@ -4624,7 +4632,7 @@
       <w:rPr>
         <w:rFonts w:ascii="Arial" w:hAnsi="Arial"/>
         <w:b/>
-        <w:color w:val="FFFFFF"/>
+        <w:color w:val="ffffff"/>
         <w:sz w:val="22"/>
       </w:rPr>
       <w:tcPr>
@@ -4635,7 +4643,7 @@
       <w:rPr>
         <w:rFonts w:ascii="Arial" w:hAnsi="Arial"/>
         <w:b/>
-        <w:color w:val="FFFFFF"/>
+        <w:color w:val="ffffff"/>
         <w:sz w:val="22"/>
       </w:rPr>
       <w:tcPr>
@@ -4646,7 +4654,7 @@
       <w:rPr>
         <w:rFonts w:ascii="Arial" w:hAnsi="Arial"/>
         <w:b/>
-        <w:color w:val="FFFFFF"/>
+        <w:color w:val="ffffff"/>
         <w:sz w:val="22"/>
       </w:rPr>
       <w:tcPr>
@@ -4657,9 +4665,9 @@
       </w:tcPr>
     </w:tblStylePr>
   </w:style>
-  <w:style w:type="table" w:styleId="87">
+  <w:style w:type="table" w:styleId="89">
     <w:name w:val="Grid Table 5 Dark - Accent 6"/>
-    <w:basedOn w:val="599"/>
+    <w:basedOn w:val="618"/>
     <w:uiPriority w:val="99"/>
     <w:pPr>
       <w:spacing w:after="0" w:line="240" w:lineRule="auto"/>
@@ -4692,7 +4700,7 @@
       <w:rPr>
         <w:rFonts w:ascii="Arial" w:hAnsi="Arial"/>
         <w:b/>
-        <w:color w:val="FFFFFF"/>
+        <w:color w:val="ffffff"/>
         <w:sz w:val="22"/>
       </w:rPr>
       <w:tcPr>
@@ -4703,7 +4711,7 @@
       <w:rPr>
         <w:rFonts w:ascii="Arial" w:hAnsi="Arial"/>
         <w:b/>
-        <w:color w:val="FFFFFF"/>
+        <w:color w:val="ffffff"/>
         <w:sz w:val="22"/>
       </w:rPr>
       <w:tcPr>
@@ -4714,7 +4722,7 @@
       <w:rPr>
         <w:rFonts w:ascii="Arial" w:hAnsi="Arial"/>
         <w:b/>
-        <w:color w:val="FFFFFF"/>
+        <w:color w:val="ffffff"/>
         <w:sz w:val="22"/>
       </w:rPr>
       <w:tcPr>
@@ -4725,7 +4733,7 @@
       <w:rPr>
         <w:rFonts w:ascii="Arial" w:hAnsi="Arial"/>
         <w:b/>
-        <w:color w:val="FFFFFF"/>
+        <w:color w:val="ffffff"/>
         <w:sz w:val="22"/>
       </w:rPr>
       <w:tcPr>
@@ -4736,9 +4744,9 @@
       </w:tcPr>
     </w:tblStylePr>
   </w:style>
-  <w:style w:type="table" w:styleId="88">
+  <w:style w:type="table" w:styleId="90">
     <w:name w:val="Grid Table 6 Colorful"/>
-    <w:basedOn w:val="599"/>
+    <w:basedOn w:val="618"/>
     <w:uiPriority w:val="99"/>
     <w:pPr>
       <w:spacing w:after="0" w:line="240" w:lineRule="auto"/>
@@ -4781,13 +4789,13 @@
     <w:tblStylePr w:type="firstCol">
       <w:rPr>
         <w:b/>
-        <w:color w:val="4A4A4A" w:themeColor="text1" w:themeTint="80" w:themeShade="95"/>
+        <w:color w:val="4a4a4a" w:themeColor="text1" w:themeTint="80" w:themeShade="95"/>
       </w:rPr>
     </w:tblStylePr>
     <w:tblStylePr w:type="firstRow">
       <w:rPr>
         <w:b/>
-        <w:color w:val="4A4A4A" w:themeColor="text1" w:themeTint="80" w:themeShade="95"/>
+        <w:color w:val="4a4a4a" w:themeColor="text1" w:themeTint="80" w:themeShade="95"/>
       </w:rPr>
       <w:tcPr>
         <w:tcBorders>
@@ -4798,13 +4806,13 @@
     <w:tblStylePr w:type="lastCol">
       <w:rPr>
         <w:b/>
-        <w:color w:val="4A4A4A" w:themeColor="text1" w:themeTint="80" w:themeShade="95"/>
+        <w:color w:val="4a4a4a" w:themeColor="text1" w:themeTint="80" w:themeShade="95"/>
       </w:rPr>
     </w:tblStylePr>
     <w:tblStylePr w:type="lastRow">
       <w:rPr>
         <w:b/>
-        <w:color w:val="4A4A4A" w:themeColor="text1" w:themeTint="80" w:themeShade="95"/>
+        <w:color w:val="4a4a4a" w:themeColor="text1" w:themeTint="80" w:themeShade="95"/>
       </w:rPr>
     </w:tblStylePr>
     <w:tblStylePr w:type="wholeTable">
@@ -4815,9 +4823,9 @@
       </w:rPr>
     </w:tblStylePr>
   </w:style>
-  <w:style w:type="table" w:styleId="89">
+  <w:style w:type="table" w:styleId="91">
     <w:name w:val="Grid Table 6 Colorful - Accent 1"/>
-    <w:basedOn w:val="599"/>
+    <w:basedOn w:val="618"/>
     <w:uiPriority w:val="99"/>
     <w:pPr>
       <w:spacing w:after="0" w:line="240" w:lineRule="auto"/>
@@ -4860,13 +4868,13 @@
     <w:tblStylePr w:type="firstCol">
       <w:rPr>
         <w:b/>
-        <w:color w:val="317BBA" w:themeColor="accent1" w:themeTint="80" w:themeShade="95"/>
+        <w:color w:val="317bba" w:themeColor="accent1" w:themeTint="80" w:themeShade="95"/>
       </w:rPr>
     </w:tblStylePr>
     <w:tblStylePr w:type="firstRow">
       <w:rPr>
         <w:b/>
-        <w:color w:val="317BBA" w:themeColor="accent1" w:themeTint="80" w:themeShade="95"/>
+        <w:color w:val="317bba" w:themeColor="accent1" w:themeTint="80" w:themeShade="95"/>
       </w:rPr>
       <w:tcPr>
         <w:tcBorders>
@@ -4877,13 +4885,13 @@
     <w:tblStylePr w:type="lastCol">
       <w:rPr>
         <w:b/>
-        <w:color w:val="317BBA" w:themeColor="accent1" w:themeTint="80" w:themeShade="95"/>
+        <w:color w:val="317bba" w:themeColor="accent1" w:themeTint="80" w:themeShade="95"/>
       </w:rPr>
     </w:tblStylePr>
     <w:tblStylePr w:type="lastRow">
       <w:rPr>
         <w:b/>
-        <w:color w:val="317BBA" w:themeColor="accent1" w:themeTint="80" w:themeShade="95"/>
+        <w:color w:val="317bba" w:themeColor="accent1" w:themeTint="80" w:themeShade="95"/>
       </w:rPr>
     </w:tblStylePr>
     <w:tblStylePr w:type="wholeTable">
@@ -4894,9 +4902,9 @@
       </w:rPr>
     </w:tblStylePr>
   </w:style>
-  <w:style w:type="table" w:styleId="90">
+  <w:style w:type="table" w:styleId="92">
     <w:name w:val="Grid Table 6 Colorful - Accent 2"/>
-    <w:basedOn w:val="599"/>
+    <w:basedOn w:val="618"/>
     <w:uiPriority w:val="99"/>
     <w:pPr>
       <w:spacing w:after="0" w:line="240" w:lineRule="auto"/>
@@ -4939,13 +4947,13 @@
     <w:tblStylePr w:type="firstCol">
       <w:rPr>
         <w:b/>
-        <w:color w:val="C95712" w:themeColor="accent2" w:themeTint="97" w:themeShade="95"/>
+        <w:color w:val="c95712" w:themeColor="accent2" w:themeTint="97" w:themeShade="95"/>
       </w:rPr>
     </w:tblStylePr>
     <w:tblStylePr w:type="firstRow">
       <w:rPr>
         <w:b/>
-        <w:color w:val="C95712" w:themeColor="accent2" w:themeTint="97" w:themeShade="95"/>
+        <w:color w:val="c95712" w:themeColor="accent2" w:themeTint="97" w:themeShade="95"/>
       </w:rPr>
       <w:tcPr>
         <w:tcBorders>
@@ -4956,13 +4964,13 @@
     <w:tblStylePr w:type="lastCol">
       <w:rPr>
         <w:b/>
-        <w:color w:val="C95712" w:themeColor="accent2" w:themeTint="97" w:themeShade="95"/>
+        <w:color w:val="c95712" w:themeColor="accent2" w:themeTint="97" w:themeShade="95"/>
       </w:rPr>
     </w:tblStylePr>
     <w:tblStylePr w:type="lastRow">
       <w:rPr>
         <w:b/>
-        <w:color w:val="C95712" w:themeColor="accent2" w:themeTint="97" w:themeShade="95"/>
+        <w:color w:val="c95712" w:themeColor="accent2" w:themeTint="97" w:themeShade="95"/>
       </w:rPr>
     </w:tblStylePr>
     <w:tblStylePr w:type="wholeTable">
@@ -4973,9 +4981,9 @@
       </w:rPr>
     </w:tblStylePr>
   </w:style>
-  <w:style w:type="table" w:styleId="91">
+  <w:style w:type="table" w:styleId="93">
     <w:name w:val="Grid Table 6 Colorful - Accent 3"/>
-    <w:basedOn w:val="599"/>
+    <w:basedOn w:val="618"/>
     <w:uiPriority w:val="99"/>
     <w:pPr>
       <w:spacing w:after="0" w:line="240" w:lineRule="auto"/>
@@ -5052,9 +5060,9 @@
       </w:rPr>
     </w:tblStylePr>
   </w:style>
-  <w:style w:type="table" w:styleId="92">
+  <w:style w:type="table" w:styleId="94">
     <w:name w:val="Grid Table 6 Colorful - Accent 4"/>
-    <w:basedOn w:val="599"/>
+    <w:basedOn w:val="618"/>
     <w:uiPriority w:val="99"/>
     <w:pPr>
       <w:spacing w:after="0" w:line="240" w:lineRule="auto"/>
@@ -5097,13 +5105,13 @@
     <w:tblStylePr w:type="firstCol">
       <w:rPr>
         <w:b/>
-        <w:color w:val="CD9600" w:themeColor="accent4" w:themeTint="9A" w:themeShade="95"/>
+        <w:color w:val="cd9600" w:themeColor="accent4" w:themeTint="9A" w:themeShade="95"/>
       </w:rPr>
     </w:tblStylePr>
     <w:tblStylePr w:type="firstRow">
       <w:rPr>
         <w:b/>
-        <w:color w:val="CD9600" w:themeColor="accent4" w:themeTint="9A" w:themeShade="95"/>
+        <w:color w:val="cd9600" w:themeColor="accent4" w:themeTint="9A" w:themeShade="95"/>
       </w:rPr>
       <w:tcPr>
         <w:tcBorders>
@@ -5114,13 +5122,13 @@
     <w:tblStylePr w:type="lastCol">
       <w:rPr>
         <w:b/>
-        <w:color w:val="CD9600" w:themeColor="accent4" w:themeTint="9A" w:themeShade="95"/>
+        <w:color w:val="cd9600" w:themeColor="accent4" w:themeTint="9A" w:themeShade="95"/>
       </w:rPr>
     </w:tblStylePr>
     <w:tblStylePr w:type="lastRow">
       <w:rPr>
         <w:b/>
-        <w:color w:val="CD9600" w:themeColor="accent4" w:themeTint="9A" w:themeShade="95"/>
+        <w:color w:val="cd9600" w:themeColor="accent4" w:themeTint="9A" w:themeShade="95"/>
       </w:rPr>
     </w:tblStylePr>
     <w:tblStylePr w:type="wholeTable">
@@ -5131,9 +5139,9 @@
       </w:rPr>
     </w:tblStylePr>
   </w:style>
-  <w:style w:type="table" w:styleId="93">
+  <w:style w:type="table" w:styleId="95">
     <w:name w:val="Grid Table 6 Colorful - Accent 5"/>
-    <w:basedOn w:val="599"/>
+    <w:basedOn w:val="618"/>
     <w:uiPriority w:val="99"/>
     <w:pPr>
       <w:spacing w:after="0" w:line="240" w:lineRule="auto"/>
@@ -5210,9 +5218,9 @@
       </w:rPr>
     </w:tblStylePr>
   </w:style>
-  <w:style w:type="table" w:styleId="94">
+  <w:style w:type="table" w:styleId="96">
     <w:name w:val="Grid Table 6 Colorful - Accent 6"/>
-    <w:basedOn w:val="599"/>
+    <w:basedOn w:val="618"/>
     <w:uiPriority w:val="99"/>
     <w:pPr>
       <w:spacing w:after="0" w:line="240" w:lineRule="auto"/>
@@ -5289,9 +5297,9 @@
       </w:rPr>
     </w:tblStylePr>
   </w:style>
-  <w:style w:type="table" w:styleId="95">
+  <w:style w:type="table" w:styleId="97">
     <w:name w:val="Grid Table 7 Colorful"/>
-    <w:basedOn w:val="599"/>
+    <w:basedOn w:val="618"/>
     <w:uiPriority w:val="99"/>
     <w:pPr>
       <w:spacing w:after="0" w:line="240" w:lineRule="auto"/>
@@ -5310,7 +5318,7 @@
     <w:tblStylePr w:type="band1Horz">
       <w:rPr>
         <w:rFonts w:ascii="Arial" w:hAnsi="Arial"/>
-        <w:color w:val="4A4A4A" w:themeColor="text1" w:themeTint="80" w:themeShade="95"/>
+        <w:color w:val="4a4a4a" w:themeColor="text1" w:themeTint="80" w:themeShade="95"/>
         <w:sz w:val="22"/>
       </w:rPr>
       <w:tcPr>
@@ -5325,7 +5333,7 @@
     <w:tblStylePr w:type="band2Horz">
       <w:rPr>
         <w:rFonts w:ascii="Arial" w:hAnsi="Arial"/>
-        <w:color w:val="4A4A4A" w:themeColor="text1" w:themeTint="80" w:themeShade="95"/>
+        <w:color w:val="4a4a4a" w:themeColor="text1" w:themeTint="80" w:themeShade="95"/>
         <w:sz w:val="22"/>
       </w:rPr>
     </w:tblStylePr>
@@ -5333,7 +5341,7 @@
       <w:rPr>
         <w:rFonts w:ascii="Arial" w:hAnsi="Arial"/>
         <w:i/>
-        <w:color w:val="4A4A4A" w:themeColor="text1" w:themeTint="80" w:themeShade="95"/>
+        <w:color w:val="4a4a4a" w:themeColor="text1" w:themeTint="80" w:themeShade="95"/>
         <w:sz w:val="22"/>
       </w:rPr>
       <w:pPr>
@@ -5353,7 +5361,7 @@
       <w:rPr>
         <w:rFonts w:ascii="Arial" w:hAnsi="Arial"/>
         <w:b/>
-        <w:color w:val="4A4A4A" w:themeColor="text1" w:themeTint="80" w:themeShade="95"/>
+        <w:color w:val="4a4a4a" w:themeColor="text1" w:themeTint="80" w:themeShade="95"/>
         <w:sz w:val="22"/>
       </w:rPr>
       <w:tcPr>
@@ -5370,7 +5378,7 @@
       <w:rPr>
         <w:rFonts w:ascii="Arial" w:hAnsi="Arial"/>
         <w:i/>
-        <w:color w:val="4A4A4A" w:themeColor="text1" w:themeTint="80" w:themeShade="95"/>
+        <w:color w:val="4a4a4a" w:themeColor="text1" w:themeTint="80" w:themeShade="95"/>
         <w:sz w:val="22"/>
       </w:rPr>
       <w:tcPr>
@@ -5387,7 +5395,7 @@
       <w:rPr>
         <w:rFonts w:ascii="Arial" w:hAnsi="Arial"/>
         <w:b/>
-        <w:color w:val="4A4A4A" w:themeColor="text1" w:themeTint="80" w:themeShade="95"/>
+        <w:color w:val="4a4a4a" w:themeColor="text1" w:themeTint="80" w:themeShade="95"/>
         <w:sz w:val="22"/>
       </w:rPr>
       <w:tcPr>
@@ -5401,9 +5409,9 @@
       </w:tcPr>
     </w:tblStylePr>
   </w:style>
-  <w:style w:type="table" w:styleId="96">
+  <w:style w:type="table" w:styleId="98">
     <w:name w:val="Grid Table 7 Colorful - Accent 1"/>
-    <w:basedOn w:val="599"/>
+    <w:basedOn w:val="618"/>
     <w:uiPriority w:val="99"/>
     <w:pPr>
       <w:spacing w:after="0" w:line="240" w:lineRule="auto"/>
@@ -5422,7 +5430,7 @@
     <w:tblStylePr w:type="band1Horz">
       <w:rPr>
         <w:rFonts w:ascii="Arial" w:hAnsi="Arial"/>
-        <w:color w:val="317BBA" w:themeColor="accent1" w:themeTint="80" w:themeShade="95"/>
+        <w:color w:val="317bba" w:themeColor="accent1" w:themeTint="80" w:themeShade="95"/>
         <w:sz w:val="22"/>
       </w:rPr>
       <w:tcPr>
@@ -5437,7 +5445,7 @@
     <w:tblStylePr w:type="band2Horz">
       <w:rPr>
         <w:rFonts w:ascii="Arial" w:hAnsi="Arial"/>
-        <w:color w:val="317BBA" w:themeColor="accent1" w:themeTint="80" w:themeShade="95"/>
+        <w:color w:val="317bba" w:themeColor="accent1" w:themeTint="80" w:themeShade="95"/>
         <w:sz w:val="22"/>
       </w:rPr>
     </w:tblStylePr>
@@ -5445,7 +5453,7 @@
       <w:rPr>
         <w:rFonts w:ascii="Arial" w:hAnsi="Arial"/>
         <w:i/>
-        <w:color w:val="317BBA" w:themeColor="accent1" w:themeTint="80" w:themeShade="95"/>
+        <w:color w:val="317bba" w:themeColor="accent1" w:themeTint="80" w:themeShade="95"/>
         <w:sz w:val="22"/>
       </w:rPr>
       <w:pPr>
@@ -5465,7 +5473,7 @@
       <w:rPr>
         <w:rFonts w:ascii="Arial" w:hAnsi="Arial"/>
         <w:b/>
-        <w:color w:val="317BBA" w:themeColor="accent1" w:themeTint="80" w:themeShade="95"/>
+        <w:color w:val="317bba" w:themeColor="accent1" w:themeTint="80" w:themeShade="95"/>
         <w:sz w:val="22"/>
       </w:rPr>
       <w:tcPr>
@@ -5482,7 +5490,7 @@
       <w:rPr>
         <w:rFonts w:ascii="Arial" w:hAnsi="Arial"/>
         <w:i/>
-        <w:color w:val="317BBA" w:themeColor="accent1" w:themeTint="80" w:themeShade="95"/>
+        <w:color w:val="317bba" w:themeColor="accent1" w:themeTint="80" w:themeShade="95"/>
         <w:sz w:val="22"/>
       </w:rPr>
       <w:tcPr>
@@ -5499,7 +5507,7 @@
       <w:rPr>
         <w:rFonts w:ascii="Arial" w:hAnsi="Arial"/>
         <w:b/>
-        <w:color w:val="317BBA" w:themeColor="accent1" w:themeTint="80" w:themeShade="95"/>
+        <w:color w:val="317bba" w:themeColor="accent1" w:themeTint="80" w:themeShade="95"/>
         <w:sz w:val="22"/>
       </w:rPr>
       <w:tcPr>
@@ -5513,9 +5521,9 @@
       </w:tcPr>
     </w:tblStylePr>
   </w:style>
-  <w:style w:type="table" w:styleId="97">
+  <w:style w:type="table" w:styleId="99">
     <w:name w:val="Grid Table 7 Colorful - Accent 2"/>
-    <w:basedOn w:val="599"/>
+    <w:basedOn w:val="618"/>
     <w:uiPriority w:val="99"/>
     <w:pPr>
       <w:spacing w:after="0" w:line="240" w:lineRule="auto"/>
@@ -5534,7 +5542,7 @@
     <w:tblStylePr w:type="band1Horz">
       <w:rPr>
         <w:rFonts w:ascii="Arial" w:hAnsi="Arial"/>
-        <w:color w:val="C95712" w:themeColor="accent2" w:themeTint="97" w:themeShade="95"/>
+        <w:color w:val="c95712" w:themeColor="accent2" w:themeTint="97" w:themeShade="95"/>
         <w:sz w:val="22"/>
       </w:rPr>
       <w:tcPr>
@@ -5549,7 +5557,7 @@
     <w:tblStylePr w:type="band2Horz">
       <w:rPr>
         <w:rFonts w:ascii="Arial" w:hAnsi="Arial"/>
-        <w:color w:val="C95712" w:themeColor="accent2" w:themeTint="97" w:themeShade="95"/>
+        <w:color w:val="c95712" w:themeColor="accent2" w:themeTint="97" w:themeShade="95"/>
         <w:sz w:val="22"/>
       </w:rPr>
     </w:tblStylePr>
@@ -5557,7 +5565,7 @@
       <w:rPr>
         <w:rFonts w:ascii="Arial" w:hAnsi="Arial"/>
         <w:i/>
-        <w:color w:val="C95712" w:themeColor="accent2" w:themeTint="97" w:themeShade="95"/>
+        <w:color w:val="c95712" w:themeColor="accent2" w:themeTint="97" w:themeShade="95"/>
         <w:sz w:val="22"/>
       </w:rPr>
       <w:pPr>
@@ -5577,7 +5585,7 @@
       <w:rPr>
         <w:rFonts w:ascii="Arial" w:hAnsi="Arial"/>
         <w:b/>
-        <w:color w:val="C95712" w:themeColor="accent2" w:themeTint="97" w:themeShade="95"/>
+        <w:color w:val="c95712" w:themeColor="accent2" w:themeTint="97" w:themeShade="95"/>
         <w:sz w:val="22"/>
       </w:rPr>
       <w:tcPr>
@@ -5594,7 +5602,7 @@
       <w:rPr>
         <w:rFonts w:ascii="Arial" w:hAnsi="Arial"/>
         <w:i/>
-        <w:color w:val="C95712" w:themeColor="accent2" w:themeTint="97" w:themeShade="95"/>
+        <w:color w:val="c95712" w:themeColor="accent2" w:themeTint="97" w:themeShade="95"/>
         <w:sz w:val="22"/>
       </w:rPr>
       <w:tcPr>
@@ -5611,7 +5619,7 @@
       <w:rPr>
         <w:rFonts w:ascii="Arial" w:hAnsi="Arial"/>
         <w:b/>
-        <w:color w:val="C95712" w:themeColor="accent2" w:themeTint="97" w:themeShade="95"/>
+        <w:color w:val="c95712" w:themeColor="accent2" w:themeTint="97" w:themeShade="95"/>
         <w:sz w:val="22"/>
       </w:rPr>
       <w:tcPr>
@@ -5625,9 +5633,9 @@
       </w:tcPr>
     </w:tblStylePr>
   </w:style>
-  <w:style w:type="table" w:styleId="98">
+  <w:style w:type="table" w:styleId="100">
     <w:name w:val="Grid Table 7 Colorful - Accent 3"/>
-    <w:basedOn w:val="599"/>
+    <w:basedOn w:val="618"/>
     <w:uiPriority w:val="99"/>
     <w:pPr>
       <w:spacing w:after="0" w:line="240" w:lineRule="auto"/>
@@ -5737,9 +5745,9 @@
       </w:tcPr>
     </w:tblStylePr>
   </w:style>
-  <w:style w:type="table" w:styleId="99">
+  <w:style w:type="table" w:styleId="101">
     <w:name w:val="Grid Table 7 Colorful - Accent 4"/>
-    <w:basedOn w:val="599"/>
+    <w:basedOn w:val="618"/>
     <w:uiPriority w:val="99"/>
     <w:pPr>
       <w:spacing w:after="0" w:line="240" w:lineRule="auto"/>
@@ -5758,7 +5766,7 @@
     <w:tblStylePr w:type="band1Horz">
       <w:rPr>
         <w:rFonts w:ascii="Arial" w:hAnsi="Arial"/>
-        <w:color w:val="CD9600" w:themeColor="accent4" w:themeTint="9A" w:themeShade="95"/>
+        <w:color w:val="cd9600" w:themeColor="accent4" w:themeTint="9A" w:themeShade="95"/>
         <w:sz w:val="22"/>
       </w:rPr>
       <w:tcPr>
@@ -5773,7 +5781,7 @@
     <w:tblStylePr w:type="band2Horz">
       <w:rPr>
         <w:rFonts w:ascii="Arial" w:hAnsi="Arial"/>
-        <w:color w:val="CD9600" w:themeColor="accent4" w:themeTint="9A" w:themeShade="95"/>
+        <w:color w:val="cd9600" w:themeColor="accent4" w:themeTint="9A" w:themeShade="95"/>
         <w:sz w:val="22"/>
       </w:rPr>
     </w:tblStylePr>
@@ -5781,7 +5789,7 @@
       <w:rPr>
         <w:rFonts w:ascii="Arial" w:hAnsi="Arial"/>
         <w:i/>
-        <w:color w:val="CD9600" w:themeColor="accent4" w:themeTint="9A" w:themeShade="95"/>
+        <w:color w:val="cd9600" w:themeColor="accent4" w:themeTint="9A" w:themeShade="95"/>
         <w:sz w:val="22"/>
       </w:rPr>
       <w:pPr>
@@ -5801,7 +5809,7 @@
       <w:rPr>
         <w:rFonts w:ascii="Arial" w:hAnsi="Arial"/>
         <w:b/>
-        <w:color w:val="CD9600" w:themeColor="accent4" w:themeTint="9A" w:themeShade="95"/>
+        <w:color w:val="cd9600" w:themeColor="accent4" w:themeTint="9A" w:themeShade="95"/>
         <w:sz w:val="22"/>
       </w:rPr>
       <w:tcPr>
@@ -5818,7 +5826,7 @@
       <w:rPr>
         <w:rFonts w:ascii="Arial" w:hAnsi="Arial"/>
         <w:i/>
-        <w:color w:val="CD9600" w:themeColor="accent4" w:themeTint="9A" w:themeShade="95"/>
+        <w:color w:val="cd9600" w:themeColor="accent4" w:themeTint="9A" w:themeShade="95"/>
         <w:sz w:val="22"/>
       </w:rPr>
       <w:tcPr>
@@ -5835,7 +5843,7 @@
       <w:rPr>
         <w:rFonts w:ascii="Arial" w:hAnsi="Arial"/>
         <w:b/>
-        <w:color w:val="CD9600" w:themeColor="accent4" w:themeTint="9A" w:themeShade="95"/>
+        <w:color w:val="cd9600" w:themeColor="accent4" w:themeTint="9A" w:themeShade="95"/>
         <w:sz w:val="22"/>
       </w:rPr>
       <w:tcPr>
@@ -5849,9 +5857,9 @@
       </w:tcPr>
     </w:tblStylePr>
   </w:style>
-  <w:style w:type="table" w:styleId="100">
+  <w:style w:type="table" w:styleId="102">
     <w:name w:val="Grid Table 7 Colorful - Accent 5"/>
-    <w:basedOn w:val="599"/>
+    <w:basedOn w:val="618"/>
     <w:uiPriority w:val="99"/>
     <w:pPr>
       <w:spacing w:after="0" w:line="240" w:lineRule="auto"/>
@@ -5961,9 +5969,9 @@
       </w:tcPr>
     </w:tblStylePr>
   </w:style>
-  <w:style w:type="table" w:styleId="101">
+  <w:style w:type="table" w:styleId="103">
     <w:name w:val="Grid Table 7 Colorful - Accent 6"/>
-    <w:basedOn w:val="599"/>
+    <w:basedOn w:val="618"/>
     <w:uiPriority w:val="99"/>
     <w:pPr>
       <w:spacing w:after="0" w:line="240" w:lineRule="auto"/>
@@ -6073,9 +6081,9 @@
       </w:tcPr>
     </w:tblStylePr>
   </w:style>
-  <w:style w:type="table" w:styleId="102">
+  <w:style w:type="table" w:styleId="104">
     <w:name w:val="List Table 1 Light"/>
-    <w:basedOn w:val="599"/>
+    <w:basedOn w:val="618"/>
     <w:uiPriority w:val="99"/>
     <w:pPr>
       <w:spacing w:after="0" w:line="240" w:lineRule="auto"/>
@@ -6136,9 +6144,9 @@
       </w:tcPr>
     </w:tblStylePr>
   </w:style>
-  <w:style w:type="table" w:styleId="103">
+  <w:style w:type="table" w:styleId="105">
     <w:name w:val="List Table 1 Light - Accent 1"/>
-    <w:basedOn w:val="599"/>
+    <w:basedOn w:val="618"/>
     <w:uiPriority w:val="99"/>
     <w:pPr>
       <w:spacing w:after="0" w:line="240" w:lineRule="auto"/>
@@ -6199,9 +6207,9 @@
       </w:tcPr>
     </w:tblStylePr>
   </w:style>
-  <w:style w:type="table" w:styleId="104">
+  <w:style w:type="table" w:styleId="106">
     <w:name w:val="List Table 1 Light - Accent 2"/>
-    <w:basedOn w:val="599"/>
+    <w:basedOn w:val="618"/>
     <w:uiPriority w:val="99"/>
     <w:pPr>
       <w:spacing w:after="0" w:line="240" w:lineRule="auto"/>
@@ -6262,9 +6270,9 @@
       </w:tcPr>
     </w:tblStylePr>
   </w:style>
-  <w:style w:type="table" w:styleId="105">
+  <w:style w:type="table" w:styleId="107">
     <w:name w:val="List Table 1 Light - Accent 3"/>
-    <w:basedOn w:val="599"/>
+    <w:basedOn w:val="618"/>
     <w:uiPriority w:val="99"/>
     <w:pPr>
       <w:spacing w:after="0" w:line="240" w:lineRule="auto"/>
@@ -6325,9 +6333,9 @@
       </w:tcPr>
     </w:tblStylePr>
   </w:style>
-  <w:style w:type="table" w:styleId="106">
+  <w:style w:type="table" w:styleId="108">
     <w:name w:val="List Table 1 Light - Accent 4"/>
-    <w:basedOn w:val="599"/>
+    <w:basedOn w:val="618"/>
     <w:uiPriority w:val="99"/>
     <w:pPr>
       <w:spacing w:after="0" w:line="240" w:lineRule="auto"/>
@@ -6388,9 +6396,9 @@
       </w:tcPr>
     </w:tblStylePr>
   </w:style>
-  <w:style w:type="table" w:styleId="107">
+  <w:style w:type="table" w:styleId="109">
     <w:name w:val="List Table 1 Light - Accent 5"/>
-    <w:basedOn w:val="599"/>
+    <w:basedOn w:val="618"/>
     <w:uiPriority w:val="99"/>
     <w:pPr>
       <w:spacing w:after="0" w:line="240" w:lineRule="auto"/>
@@ -6451,9 +6459,9 @@
       </w:tcPr>
     </w:tblStylePr>
   </w:style>
-  <w:style w:type="table" w:styleId="108">
+  <w:style w:type="table" w:styleId="110">
     <w:name w:val="List Table 1 Light - Accent 6"/>
-    <w:basedOn w:val="599"/>
+    <w:basedOn w:val="618"/>
     <w:uiPriority w:val="99"/>
     <w:pPr>
       <w:spacing w:after="0" w:line="240" w:lineRule="auto"/>
@@ -6514,9 +6522,9 @@
       </w:tcPr>
     </w:tblStylePr>
   </w:style>
-  <w:style w:type="table" w:styleId="109">
+  <w:style w:type="table" w:styleId="111">
     <w:name w:val="List Table 2"/>
-    <w:basedOn w:val="599"/>
+    <w:basedOn w:val="618"/>
     <w:uiPriority w:val="99"/>
     <w:pPr>
       <w:spacing w:after="0" w:line="240" w:lineRule="auto"/>
@@ -6600,9 +6608,9 @@
       </w:tcPr>
     </w:tblStylePr>
   </w:style>
-  <w:style w:type="table" w:styleId="110">
+  <w:style w:type="table" w:styleId="112">
     <w:name w:val="List Table 2 - Accent 1"/>
-    <w:basedOn w:val="599"/>
+    <w:basedOn w:val="618"/>
     <w:uiPriority w:val="99"/>
     <w:pPr>
       <w:spacing w:after="0" w:line="240" w:lineRule="auto"/>
@@ -6686,9 +6694,9 @@
       </w:tcPr>
     </w:tblStylePr>
   </w:style>
-  <w:style w:type="table" w:styleId="111">
+  <w:style w:type="table" w:styleId="113">
     <w:name w:val="List Table 2 - Accent 2"/>
-    <w:basedOn w:val="599"/>
+    <w:basedOn w:val="618"/>
     <w:uiPriority w:val="99"/>
     <w:pPr>
       <w:spacing w:after="0" w:line="240" w:lineRule="auto"/>
@@ -6772,9 +6780,9 @@
       </w:tcPr>
     </w:tblStylePr>
   </w:style>
-  <w:style w:type="table" w:styleId="112">
+  <w:style w:type="table" w:styleId="114">
     <w:name w:val="List Table 2 - Accent 3"/>
-    <w:basedOn w:val="599"/>
+    <w:basedOn w:val="618"/>
     <w:uiPriority w:val="99"/>
     <w:pPr>
       <w:spacing w:after="0" w:line="240" w:lineRule="auto"/>
@@ -6858,9 +6866,9 @@
       </w:tcPr>
     </w:tblStylePr>
   </w:style>
-  <w:style w:type="table" w:styleId="113">
+  <w:style w:type="table" w:styleId="115">
     <w:name w:val="List Table 2 - Accent 4"/>
-    <w:basedOn w:val="599"/>
+    <w:basedOn w:val="618"/>
     <w:uiPriority w:val="99"/>
     <w:pPr>
       <w:spacing w:after="0" w:line="240" w:lineRule="auto"/>
@@ -6944,9 +6952,9 @@
       </w:tcPr>
     </w:tblStylePr>
   </w:style>
-  <w:style w:type="table" w:styleId="114">
+  <w:style w:type="table" w:styleId="116">
     <w:name w:val="List Table 2 - Accent 5"/>
-    <w:basedOn w:val="599"/>
+    <w:basedOn w:val="618"/>
     <w:uiPriority w:val="99"/>
     <w:pPr>
       <w:spacing w:after="0" w:line="240" w:lineRule="auto"/>
@@ -7030,9 +7038,9 @@
       </w:tcPr>
     </w:tblStylePr>
   </w:style>
-  <w:style w:type="table" w:styleId="115">
+  <w:style w:type="table" w:styleId="117">
     <w:name w:val="List Table 2 - Accent 6"/>
-    <w:basedOn w:val="599"/>
+    <w:basedOn w:val="618"/>
     <w:uiPriority w:val="99"/>
     <w:pPr>
       <w:spacing w:after="0" w:line="240" w:lineRule="auto"/>
@@ -7116,9 +7124,9 @@
       </w:tcPr>
     </w:tblStylePr>
   </w:style>
-  <w:style w:type="table" w:styleId="116">
+  <w:style w:type="table" w:styleId="118">
     <w:name w:val="List Table 3"/>
-    <w:basedOn w:val="599"/>
+    <w:basedOn w:val="618"/>
     <w:uiPriority w:val="99"/>
     <w:pPr>
       <w:spacing w:after="0" w:line="240" w:lineRule="auto"/>
@@ -7170,7 +7178,7 @@
       <w:rPr>
         <w:rFonts w:ascii="Arial" w:hAnsi="Arial"/>
         <w:b/>
-        <w:color w:val="FFFFFF"/>
+        <w:color w:val="ffffff"/>
         <w:sz w:val="22"/>
       </w:rPr>
       <w:tcPr>
@@ -7190,9 +7198,9 @@
       </w:rPr>
     </w:tblStylePr>
   </w:style>
-  <w:style w:type="table" w:styleId="117">
+  <w:style w:type="table" w:styleId="119">
     <w:name w:val="List Table 3 - Accent 1"/>
-    <w:basedOn w:val="599"/>
+    <w:basedOn w:val="618"/>
     <w:uiPriority w:val="99"/>
     <w:pPr>
       <w:spacing w:after="0" w:line="240" w:lineRule="auto"/>
@@ -7244,7 +7252,7 @@
       <w:rPr>
         <w:rFonts w:ascii="Arial" w:hAnsi="Arial"/>
         <w:b/>
-        <w:color w:val="FFFFFF"/>
+        <w:color w:val="ffffff"/>
         <w:sz w:val="22"/>
       </w:rPr>
       <w:tcPr>
@@ -7264,9 +7272,9 @@
       </w:rPr>
     </w:tblStylePr>
   </w:style>
-  <w:style w:type="table" w:styleId="118">
+  <w:style w:type="table" w:styleId="120">
     <w:name w:val="List Table 3 - Accent 2"/>
-    <w:basedOn w:val="599"/>
+    <w:basedOn w:val="618"/>
     <w:uiPriority w:val="99"/>
     <w:pPr>
       <w:spacing w:after="0" w:line="240" w:lineRule="auto"/>
@@ -7318,7 +7326,7 @@
       <w:rPr>
         <w:rFonts w:ascii="Arial" w:hAnsi="Arial"/>
         <w:b/>
-        <w:color w:val="FFFFFF"/>
+        <w:color w:val="ffffff"/>
         <w:sz w:val="22"/>
       </w:rPr>
       <w:tcPr>
@@ -7338,9 +7346,9 @@
       </w:rPr>
     </w:tblStylePr>
   </w:style>
-  <w:style w:type="table" w:styleId="119">
+  <w:style w:type="table" w:styleId="121">
     <w:name w:val="List Table 3 - Accent 3"/>
-    <w:basedOn w:val="599"/>
+    <w:basedOn w:val="618"/>
     <w:uiPriority w:val="99"/>
     <w:pPr>
       <w:spacing w:after="0" w:line="240" w:lineRule="auto"/>
@@ -7392,7 +7400,7 @@
       <w:rPr>
         <w:rFonts w:ascii="Arial" w:hAnsi="Arial"/>
         <w:b/>
-        <w:color w:val="FFFFFF"/>
+        <w:color w:val="ffffff"/>
         <w:sz w:val="22"/>
       </w:rPr>
       <w:tcPr>
@@ -7412,9 +7420,9 @@
       </w:rPr>
     </w:tblStylePr>
   </w:style>
-  <w:style w:type="table" w:styleId="120">
+  <w:style w:type="table" w:styleId="122">
     <w:name w:val="List Table 3 - Accent 4"/>
-    <w:basedOn w:val="599"/>
+    <w:basedOn w:val="618"/>
     <w:uiPriority w:val="99"/>
     <w:pPr>
       <w:spacing w:after="0" w:line="240" w:lineRule="auto"/>
@@ -7466,7 +7474,7 @@
       <w:rPr>
         <w:rFonts w:ascii="Arial" w:hAnsi="Arial"/>
         <w:b/>
-        <w:color w:val="FFFFFF"/>
+        <w:color w:val="ffffff"/>
         <w:sz w:val="22"/>
       </w:rPr>
       <w:tcPr>
@@ -7486,9 +7494,9 @@
       </w:rPr>
     </w:tblStylePr>
   </w:style>
-  <w:style w:type="table" w:styleId="121">
+  <w:style w:type="table" w:styleId="123">
     <w:name w:val="List Table 3 - Accent 5"/>
-    <w:basedOn w:val="599"/>
+    <w:basedOn w:val="618"/>
     <w:uiPriority w:val="99"/>
     <w:pPr>
       <w:spacing w:after="0" w:line="240" w:lineRule="auto"/>
@@ -7540,7 +7548,7 @@
       <w:rPr>
         <w:rFonts w:ascii="Arial" w:hAnsi="Arial"/>
         <w:b/>
-        <w:color w:val="FFFFFF"/>
+        <w:color w:val="ffffff"/>
         <w:sz w:val="22"/>
       </w:rPr>
       <w:tcPr>
@@ -7560,9 +7568,9 @@
       </w:rPr>
     </w:tblStylePr>
   </w:style>
-  <w:style w:type="table" w:styleId="122">
+  <w:style w:type="table" w:styleId="124">
     <w:name w:val="List Table 3 - Accent 6"/>
-    <w:basedOn w:val="599"/>
+    <w:basedOn w:val="618"/>
     <w:uiPriority w:val="99"/>
     <w:pPr>
       <w:spacing w:after="0" w:line="240" w:lineRule="auto"/>
@@ -7614,7 +7622,7 @@
       <w:rPr>
         <w:rFonts w:ascii="Arial" w:hAnsi="Arial"/>
         <w:b/>
-        <w:color w:val="FFFFFF"/>
+        <w:color w:val="ffffff"/>
         <w:sz w:val="22"/>
       </w:rPr>
       <w:tcPr>
@@ -7634,9 +7642,9 @@
       </w:rPr>
     </w:tblStylePr>
   </w:style>
-  <w:style w:type="table" w:styleId="123">
+  <w:style w:type="table" w:styleId="125">
     <w:name w:val="List Table 4"/>
-    <w:basedOn w:val="599"/>
+    <w:basedOn w:val="618"/>
     <w:uiPriority w:val="99"/>
     <w:pPr>
       <w:spacing w:after="0" w:line="240" w:lineRule="auto"/>
@@ -7683,7 +7691,7 @@
       <w:rPr>
         <w:rFonts w:ascii="Arial" w:hAnsi="Arial"/>
         <w:b/>
-        <w:color w:val="FFFFFF"/>
+        <w:color w:val="ffffff"/>
         <w:sz w:val="22"/>
       </w:rPr>
       <w:tcPr>
@@ -7703,9 +7711,9 @@
       </w:rPr>
     </w:tblStylePr>
   </w:style>
-  <w:style w:type="table" w:styleId="124">
+  <w:style w:type="table" w:styleId="126">
     <w:name w:val="List Table 4 - Accent 1"/>
-    <w:basedOn w:val="599"/>
+    <w:basedOn w:val="618"/>
     <w:uiPriority w:val="99"/>
     <w:pPr>
       <w:spacing w:after="0" w:line="240" w:lineRule="auto"/>
@@ -7752,7 +7760,7 @@
       <w:rPr>
         <w:rFonts w:ascii="Arial" w:hAnsi="Arial"/>
         <w:b/>
-        <w:color w:val="FFFFFF"/>
+        <w:color w:val="ffffff"/>
         <w:sz w:val="22"/>
       </w:rPr>
       <w:tcPr>
@@ -7772,9 +7780,9 @@
       </w:rPr>
     </w:tblStylePr>
   </w:style>
-  <w:style w:type="table" w:styleId="125">
+  <w:style w:type="table" w:styleId="127">
     <w:name w:val="List Table 4 - Accent 2"/>
-    <w:basedOn w:val="599"/>
+    <w:basedOn w:val="618"/>
     <w:uiPriority w:val="99"/>
     <w:pPr>
       <w:spacing w:after="0" w:line="240" w:lineRule="auto"/>
@@ -7821,7 +7829,7 @@
       <w:rPr>
         <w:rFonts w:ascii="Arial" w:hAnsi="Arial"/>
         <w:b/>
-        <w:color w:val="FFFFFF"/>
+        <w:color w:val="ffffff"/>
         <w:sz w:val="22"/>
       </w:rPr>
       <w:tcPr>
@@ -7841,9 +7849,9 @@
       </w:rPr>
     </w:tblStylePr>
   </w:style>
-  <w:style w:type="table" w:styleId="126">
+  <w:style w:type="table" w:styleId="128">
     <w:name w:val="List Table 4 - Accent 3"/>
-    <w:basedOn w:val="599"/>
+    <w:basedOn w:val="618"/>
     <w:uiPriority w:val="99"/>
     <w:pPr>
       <w:spacing w:after="0" w:line="240" w:lineRule="auto"/>
@@ -7890,7 +7898,7 @@
       <w:rPr>
         <w:rFonts w:ascii="Arial" w:hAnsi="Arial"/>
         <w:b/>
-        <w:color w:val="FFFFFF"/>
+        <w:color w:val="ffffff"/>
         <w:sz w:val="22"/>
       </w:rPr>
       <w:tcPr>
@@ -7910,9 +7918,9 @@
       </w:rPr>
     </w:tblStylePr>
   </w:style>
-  <w:style w:type="table" w:styleId="127">
+  <w:style w:type="table" w:styleId="129">
     <w:name w:val="List Table 4 - Accent 4"/>
-    <w:basedOn w:val="599"/>
+    <w:basedOn w:val="618"/>
     <w:uiPriority w:val="99"/>
     <w:pPr>
       <w:spacing w:after="0" w:line="240" w:lineRule="auto"/>
@@ -7959,7 +7967,7 @@
       <w:rPr>
         <w:rFonts w:ascii="Arial" w:hAnsi="Arial"/>
         <w:b/>
-        <w:color w:val="FFFFFF"/>
+        <w:color w:val="ffffff"/>
         <w:sz w:val="22"/>
       </w:rPr>
       <w:tcPr>
@@ -7979,9 +7987,9 @@
       </w:rPr>
     </w:tblStylePr>
   </w:style>
-  <w:style w:type="table" w:styleId="128">
+  <w:style w:type="table" w:styleId="130">
     <w:name w:val="List Table 4 - Accent 5"/>
-    <w:basedOn w:val="599"/>
+    <w:basedOn w:val="618"/>
     <w:uiPriority w:val="99"/>
     <w:pPr>
       <w:spacing w:after="0" w:line="240" w:lineRule="auto"/>
@@ -8028,7 +8036,7 @@
       <w:rPr>
         <w:rFonts w:ascii="Arial" w:hAnsi="Arial"/>
         <w:b/>
-        <w:color w:val="FFFFFF"/>
+        <w:color w:val="ffffff"/>
         <w:sz w:val="22"/>
       </w:rPr>
       <w:tcPr>
@@ -8048,9 +8056,9 @@
       </w:rPr>
     </w:tblStylePr>
   </w:style>
-  <w:style w:type="table" w:styleId="129">
+  <w:style w:type="table" w:styleId="131">
     <w:name w:val="List Table 4 - Accent 6"/>
-    <w:basedOn w:val="599"/>
+    <w:basedOn w:val="618"/>
     <w:uiPriority w:val="99"/>
     <w:pPr>
       <w:spacing w:after="0" w:line="240" w:lineRule="auto"/>
@@ -8097,7 +8105,7 @@
       <w:rPr>
         <w:rFonts w:ascii="Arial" w:hAnsi="Arial"/>
         <w:b/>
-        <w:color w:val="FFFFFF"/>
+        <w:color w:val="ffffff"/>
         <w:sz w:val="22"/>
       </w:rPr>
       <w:tcPr>
@@ -8117,9 +8125,9 @@
       </w:rPr>
     </w:tblStylePr>
   </w:style>
-  <w:style w:type="table" w:styleId="130">
+  <w:style w:type="table" w:styleId="132">
     <w:name w:val="List Table 5 Dark"/>
-    <w:basedOn w:val="599"/>
+    <w:basedOn w:val="618"/>
     <w:uiPriority w:val="99"/>
     <w:pPr>
       <w:spacing w:after="0" w:line="240" w:lineRule="auto"/>
@@ -8175,7 +8183,7 @@
       <w:rPr>
         <w:rFonts w:ascii="Arial" w:hAnsi="Arial"/>
         <w:b/>
-        <w:color w:val="FFFFFF" w:themeColor="light1"/>
+        <w:color w:val="ffffff" w:themeColor="light1"/>
         <w:sz w:val="22"/>
       </w:rPr>
       <w:tcPr>
@@ -8189,7 +8197,7 @@
       <w:rPr>
         <w:rFonts w:ascii="Arial" w:hAnsi="Arial"/>
         <w:b/>
-        <w:color w:val="FFFFFF" w:themeColor="light1"/>
+        <w:color w:val="ffffff" w:themeColor="light1"/>
         <w:sz w:val="22"/>
       </w:rPr>
       <w:tcPr>
@@ -8212,21 +8220,21 @@
       <w:rPr>
         <w:rFonts w:ascii="Arial" w:hAnsi="Arial"/>
         <w:b/>
-        <w:color w:val="FFFFFF" w:themeColor="light1"/>
+        <w:color w:val="ffffff" w:themeColor="light1"/>
         <w:sz w:val="22"/>
       </w:rPr>
     </w:tblStylePr>
     <w:tblStylePr w:type="wholeTable">
       <w:rPr>
         <w:rFonts w:ascii="Arial" w:hAnsi="Arial"/>
-        <w:color w:val="FFFFFF" w:themeColor="light1"/>
-        <w:sz w:val="22"/>
-      </w:rPr>
-    </w:tblStylePr>
-  </w:style>
-  <w:style w:type="table" w:styleId="131">
+        <w:color w:val="ffffff" w:themeColor="light1"/>
+        <w:sz w:val="22"/>
+      </w:rPr>
+    </w:tblStylePr>
+  </w:style>
+  <w:style w:type="table" w:styleId="133">
     <w:name w:val="List Table 5 Dark - Accent 1"/>
-    <w:basedOn w:val="599"/>
+    <w:basedOn w:val="618"/>
     <w:uiPriority w:val="99"/>
     <w:pPr>
       <w:spacing w:after="0" w:line="240" w:lineRule="auto"/>
@@ -8282,7 +8290,7 @@
       <w:rPr>
         <w:rFonts w:ascii="Arial" w:hAnsi="Arial"/>
         <w:b/>
-        <w:color w:val="FFFFFF" w:themeColor="light1"/>
+        <w:color w:val="ffffff" w:themeColor="light1"/>
         <w:sz w:val="22"/>
       </w:rPr>
       <w:tcPr>
@@ -8296,7 +8304,7 @@
       <w:rPr>
         <w:rFonts w:ascii="Arial" w:hAnsi="Arial"/>
         <w:b/>
-        <w:color w:val="FFFFFF" w:themeColor="light1"/>
+        <w:color w:val="ffffff" w:themeColor="light1"/>
         <w:sz w:val="22"/>
       </w:rPr>
       <w:tcPr>
@@ -8319,21 +8327,21 @@
       <w:rPr>
         <w:rFonts w:ascii="Arial" w:hAnsi="Arial"/>
         <w:b/>
-        <w:color w:val="FFFFFF" w:themeColor="light1"/>
+        <w:color w:val="ffffff" w:themeColor="light1"/>
         <w:sz w:val="22"/>
       </w:rPr>
     </w:tblStylePr>
     <w:tblStylePr w:type="wholeTable">
       <w:rPr>
         <w:rFonts w:ascii="Arial" w:hAnsi="Arial"/>
-        <w:color w:val="FFFFFF" w:themeColor="light1"/>
-        <w:sz w:val="22"/>
-      </w:rPr>
-    </w:tblStylePr>
-  </w:style>
-  <w:style w:type="table" w:styleId="132">
+        <w:color w:val="ffffff" w:themeColor="light1"/>
+        <w:sz w:val="22"/>
+      </w:rPr>
+    </w:tblStylePr>
+  </w:style>
+  <w:style w:type="table" w:styleId="134">
     <w:name w:val="List Table 5 Dark - Accent 2"/>
-    <w:basedOn w:val="599"/>
+    <w:basedOn w:val="618"/>
     <w:uiPriority w:val="99"/>
     <w:pPr>
       <w:spacing w:after="0" w:line="240" w:lineRule="auto"/>
@@ -8389,7 +8397,7 @@
       <w:rPr>
         <w:rFonts w:ascii="Arial" w:hAnsi="Arial"/>
         <w:b/>
-        <w:color w:val="FFFFFF" w:themeColor="light1"/>
+        <w:color w:val="ffffff" w:themeColor="light1"/>
         <w:sz w:val="22"/>
       </w:rPr>
       <w:tcPr>
@@ -8403,7 +8411,7 @@
       <w:rPr>
         <w:rFonts w:ascii="Arial" w:hAnsi="Arial"/>
         <w:b/>
-        <w:color w:val="FFFFFF" w:themeColor="light1"/>
+        <w:color w:val="ffffff" w:themeColor="light1"/>
         <w:sz w:val="22"/>
       </w:rPr>
       <w:tcPr>
@@ -8426,21 +8434,21 @@
       <w:rPr>
         <w:rFonts w:ascii="Arial" w:hAnsi="Arial"/>
         <w:b/>
-        <w:color w:val="FFFFFF" w:themeColor="light1"/>
+        <w:color w:val="ffffff" w:themeColor="light1"/>
         <w:sz w:val="22"/>
       </w:rPr>
     </w:tblStylePr>
     <w:tblStylePr w:type="wholeTable">
       <w:rPr>
         <w:rFonts w:ascii="Arial" w:hAnsi="Arial"/>
-        <w:color w:val="FFFFFF" w:themeColor="light1"/>
-        <w:sz w:val="22"/>
-      </w:rPr>
-    </w:tblStylePr>
-  </w:style>
-  <w:style w:type="table" w:styleId="133">
+        <w:color w:val="ffffff" w:themeColor="light1"/>
+        <w:sz w:val="22"/>
+      </w:rPr>
+    </w:tblStylePr>
+  </w:style>
+  <w:style w:type="table" w:styleId="135">
     <w:name w:val="List Table 5 Dark - Accent 3"/>
-    <w:basedOn w:val="599"/>
+    <w:basedOn w:val="618"/>
     <w:uiPriority w:val="99"/>
     <w:pPr>
       <w:spacing w:after="0" w:line="240" w:lineRule="auto"/>
@@ -8496,7 +8504,7 @@
       <w:rPr>
         <w:rFonts w:ascii="Arial" w:hAnsi="Arial"/>
         <w:b/>
-        <w:color w:val="FFFFFF" w:themeColor="light1"/>
+        <w:color w:val="ffffff" w:themeColor="light1"/>
         <w:sz w:val="22"/>
       </w:rPr>
       <w:tcPr>
@@ -8510,7 +8518,7 @@
       <w:rPr>
         <w:rFonts w:ascii="Arial" w:hAnsi="Arial"/>
         <w:b/>
-        <w:color w:val="FFFFFF" w:themeColor="light1"/>
+        <w:color w:val="ffffff" w:themeColor="light1"/>
         <w:sz w:val="22"/>
       </w:rPr>
       <w:tcPr>
@@ -8533,21 +8541,21 @@
       <w:rPr>
         <w:rFonts w:ascii="Arial" w:hAnsi="Arial"/>
         <w:b/>
-        <w:color w:val="FFFFFF" w:themeColor="light1"/>
+        <w:color w:val="ffffff" w:themeColor="light1"/>
         <w:sz w:val="22"/>
       </w:rPr>
     </w:tblStylePr>
     <w:tblStylePr w:type="wholeTable">
       <w:rPr>
         <w:rFonts w:ascii="Arial" w:hAnsi="Arial"/>
-        <w:color w:val="FFFFFF" w:themeColor="light1"/>
-        <w:sz w:val="22"/>
-      </w:rPr>
-    </w:tblStylePr>
-  </w:style>
-  <w:style w:type="table" w:styleId="134">
+        <w:color w:val="ffffff" w:themeColor="light1"/>
+        <w:sz w:val="22"/>
+      </w:rPr>
+    </w:tblStylePr>
+  </w:style>
+  <w:style w:type="table" w:styleId="136">
     <w:name w:val="List Table 5 Dark - Accent 4"/>
-    <w:basedOn w:val="599"/>
+    <w:basedOn w:val="618"/>
     <w:uiPriority w:val="99"/>
     <w:pPr>
       <w:spacing w:after="0" w:line="240" w:lineRule="auto"/>
@@ -8603,7 +8611,7 @@
       <w:rPr>
         <w:rFonts w:ascii="Arial" w:hAnsi="Arial"/>
         <w:b/>
-        <w:color w:val="FFFFFF" w:themeColor="light1"/>
+        <w:color w:val="ffffff" w:themeColor="light1"/>
         <w:sz w:val="22"/>
       </w:rPr>
       <w:tcPr>
@@ -8617,7 +8625,7 @@
       <w:rPr>
         <w:rFonts w:ascii="Arial" w:hAnsi="Arial"/>
         <w:b/>
-        <w:color w:val="FFFFFF" w:themeColor="light1"/>
+        <w:color w:val="ffffff" w:themeColor="light1"/>
         <w:sz w:val="22"/>
       </w:rPr>
       <w:tcPr>
@@ -8640,21 +8648,21 @@
       <w:rPr>
         <w:rFonts w:ascii="Arial" w:hAnsi="Arial"/>
         <w:b/>
-        <w:color w:val="FFFFFF" w:themeColor="light1"/>
+        <w:color w:val="ffffff" w:themeColor="light1"/>
         <w:sz w:val="22"/>
       </w:rPr>
     </w:tblStylePr>
     <w:tblStylePr w:type="wholeTable">
       <w:rPr>
         <w:rFonts w:ascii="Arial" w:hAnsi="Arial"/>
-        <w:color w:val="FFFFFF" w:themeColor="light1"/>
-        <w:sz w:val="22"/>
-      </w:rPr>
-    </w:tblStylePr>
-  </w:style>
-  <w:style w:type="table" w:styleId="135">
+        <w:color w:val="ffffff" w:themeColor="light1"/>
+        <w:sz w:val="22"/>
+      </w:rPr>
+    </w:tblStylePr>
+  </w:style>
+  <w:style w:type="table" w:styleId="137">
     <w:name w:val="List Table 5 Dark - Accent 5"/>
-    <w:basedOn w:val="599"/>
+    <w:basedOn w:val="618"/>
     <w:uiPriority w:val="99"/>
     <w:pPr>
       <w:spacing w:after="0" w:line="240" w:lineRule="auto"/>
@@ -8710,7 +8718,7 @@
       <w:rPr>
         <w:rFonts w:ascii="Arial" w:hAnsi="Arial"/>
         <w:b/>
-        <w:color w:val="FFFFFF" w:themeColor="light1"/>
+        <w:color w:val="ffffff" w:themeColor="light1"/>
         <w:sz w:val="22"/>
       </w:rPr>
       <w:tcPr>
@@ -8724,7 +8732,7 @@
       <w:rPr>
         <w:rFonts w:ascii="Arial" w:hAnsi="Arial"/>
         <w:b/>
-        <w:color w:val="FFFFFF" w:themeColor="light1"/>
+        <w:color w:val="ffffff" w:themeColor="light1"/>
         <w:sz w:val="22"/>
       </w:rPr>
       <w:tcPr>
@@ -8747,21 +8755,21 @@
       <w:rPr>
         <w:rFonts w:ascii="Arial" w:hAnsi="Arial"/>
         <w:b/>
-        <w:color w:val="FFFFFF" w:themeColor="light1"/>
+        <w:color w:val="ffffff" w:themeColor="light1"/>
         <w:sz w:val="22"/>
       </w:rPr>
     </w:tblStylePr>
     <w:tblStylePr w:type="wholeTable">
       <w:rPr>
         <w:rFonts w:ascii="Arial" w:hAnsi="Arial"/>
-        <w:color w:val="FFFFFF" w:themeColor="light1"/>
-        <w:sz w:val="22"/>
-      </w:rPr>
-    </w:tblStylePr>
-  </w:style>
-  <w:style w:type="table" w:styleId="136">
+        <w:color w:val="ffffff" w:themeColor="light1"/>
+        <w:sz w:val="22"/>
+      </w:rPr>
+    </w:tblStylePr>
+  </w:style>
+  <w:style w:type="table" w:styleId="138">
     <w:name w:val="List Table 5 Dark - Accent 6"/>
-    <w:basedOn w:val="599"/>
+    <w:basedOn w:val="618"/>
     <w:uiPriority w:val="99"/>
     <w:pPr>
       <w:spacing w:after="0" w:line="240" w:lineRule="auto"/>
@@ -8817,7 +8825,7 @@
       <w:rPr>
         <w:rFonts w:ascii="Arial" w:hAnsi="Arial"/>
         <w:b/>
-        <w:color w:val="FFFFFF" w:themeColor="light1"/>
+        <w:color w:val="ffffff" w:themeColor="light1"/>
         <w:sz w:val="22"/>
       </w:rPr>
       <w:tcPr>
@@ -8831,7 +8839,7 @@
       <w:rPr>
         <w:rFonts w:ascii="Arial" w:hAnsi="Arial"/>
         <w:b/>
-        <w:color w:val="FFFFFF" w:themeColor="light1"/>
+        <w:color w:val="ffffff" w:themeColor="light1"/>
         <w:sz w:val="22"/>
       </w:rPr>
       <w:tcPr>
@@ -8854,21 +8862,21 @@
       <w:rPr>
         <w:rFonts w:ascii="Arial" w:hAnsi="Arial"/>
         <w:b/>
-        <w:color w:val="FFFFFF" w:themeColor="light1"/>
+        <w:color w:val="ffffff" w:themeColor="light1"/>
         <w:sz w:val="22"/>
       </w:rPr>
     </w:tblStylePr>
     <w:tblStylePr w:type="wholeTable">
       <w:rPr>
         <w:rFonts w:ascii="Arial" w:hAnsi="Arial"/>
-        <w:color w:val="FFFFFF" w:themeColor="light1"/>
-        <w:sz w:val="22"/>
-      </w:rPr>
-    </w:tblStylePr>
-  </w:style>
-  <w:style w:type="table" w:styleId="137">
+        <w:color w:val="ffffff" w:themeColor="light1"/>
+        <w:sz w:val="22"/>
+      </w:rPr>
+    </w:tblStylePr>
+  </w:style>
+  <w:style w:type="table" w:styleId="139">
     <w:name w:val="List Table 6 Colorful"/>
-    <w:basedOn w:val="599"/>
+    <w:basedOn w:val="618"/>
     <w:uiPriority w:val="99"/>
     <w:pPr>
       <w:spacing w:after="0" w:line="240" w:lineRule="auto"/>
@@ -8939,9 +8947,9 @@
       </w:tcPr>
     </w:tblStylePr>
   </w:style>
-  <w:style w:type="table" w:styleId="138">
+  <w:style w:type="table" w:styleId="140">
     <w:name w:val="List Table 6 Colorful - Accent 1"/>
-    <w:basedOn w:val="599"/>
+    <w:basedOn w:val="618"/>
     <w:uiPriority w:val="99"/>
     <w:pPr>
       <w:spacing w:after="0" w:line="240" w:lineRule="auto"/>
@@ -8980,13 +8988,13 @@
     <w:tblStylePr w:type="firstCol">
       <w:rPr>
         <w:b/>
-        <w:color w:val="245D8D" w:themeColor="accent1" w:themeShade="95"/>
+        <w:color w:val="245d8d" w:themeColor="accent1" w:themeShade="95"/>
       </w:rPr>
     </w:tblStylePr>
     <w:tblStylePr w:type="firstRow">
       <w:rPr>
         <w:b/>
-        <w:color w:val="245D8D" w:themeColor="accent1" w:themeShade="95"/>
+        <w:color w:val="245d8d" w:themeColor="accent1" w:themeShade="95"/>
       </w:rPr>
       <w:tcPr>
         <w:tcBorders>
@@ -8997,13 +9005,13 @@
     <w:tblStylePr w:type="lastCol">
       <w:rPr>
         <w:b/>
-        <w:color w:val="245D8D" w:themeColor="accent1" w:themeShade="95"/>
+        <w:color w:val="245d8d" w:themeColor="accent1" w:themeShade="95"/>
       </w:rPr>
     </w:tblStylePr>
     <w:tblStylePr w:type="lastRow">
       <w:rPr>
         <w:b/>
-        <w:color w:val="245D8D" w:themeColor="accent1" w:themeShade="95"/>
+        <w:color w:val="245d8d" w:themeColor="accent1" w:themeShade="95"/>
       </w:rPr>
       <w:tcPr>
         <w:tcBorders>
@@ -9012,9 +9020,9 @@
       </w:tcPr>
     </w:tblStylePr>
   </w:style>
-  <w:style w:type="table" w:styleId="139">
+  <w:style w:type="table" w:styleId="141">
     <w:name w:val="List Table 6 Colorful - Accent 2"/>
-    <w:basedOn w:val="599"/>
+    <w:basedOn w:val="618"/>
     <w:uiPriority w:val="99"/>
     <w:pPr>
       <w:spacing w:after="0" w:line="240" w:lineRule="auto"/>
@@ -9053,13 +9061,13 @@
     <w:tblStylePr w:type="firstCol">
       <w:rPr>
         <w:b/>
-        <w:color w:val="C95712" w:themeColor="accent2" w:themeTint="97" w:themeShade="95"/>
+        <w:color w:val="c95712" w:themeColor="accent2" w:themeTint="97" w:themeShade="95"/>
       </w:rPr>
     </w:tblStylePr>
     <w:tblStylePr w:type="firstRow">
       <w:rPr>
         <w:b/>
-        <w:color w:val="C95712" w:themeColor="accent2" w:themeTint="97" w:themeShade="95"/>
+        <w:color w:val="c95712" w:themeColor="accent2" w:themeTint="97" w:themeShade="95"/>
       </w:rPr>
       <w:tcPr>
         <w:tcBorders>
@@ -9070,13 +9078,13 @@
     <w:tblStylePr w:type="lastCol">
       <w:rPr>
         <w:b/>
-        <w:color w:val="C95712" w:themeColor="accent2" w:themeTint="97" w:themeShade="95"/>
+        <w:color w:val="c95712" w:themeColor="accent2" w:themeTint="97" w:themeShade="95"/>
       </w:rPr>
     </w:tblStylePr>
     <w:tblStylePr w:type="lastRow">
       <w:rPr>
         <w:b/>
-        <w:color w:val="C95712" w:themeColor="accent2" w:themeTint="97" w:themeShade="95"/>
+        <w:color w:val="c95712" w:themeColor="accent2" w:themeTint="97" w:themeShade="95"/>
       </w:rPr>
       <w:tcPr>
         <w:tcBorders>
@@ -9085,9 +9093,9 @@
       </w:tcPr>
     </w:tblStylePr>
   </w:style>
-  <w:style w:type="table" w:styleId="140">
+  <w:style w:type="table" w:styleId="142">
     <w:name w:val="List Table 6 Colorful - Accent 3"/>
-    <w:basedOn w:val="599"/>
+    <w:basedOn w:val="618"/>
     <w:uiPriority w:val="99"/>
     <w:pPr>
       <w:spacing w:after="0" w:line="240" w:lineRule="auto"/>
@@ -9158,9 +9166,9 @@
       </w:tcPr>
     </w:tblStylePr>
   </w:style>
-  <w:style w:type="table" w:styleId="141">
+  <w:style w:type="table" w:styleId="143">
     <w:name w:val="List Table 6 Colorful - Accent 4"/>
-    <w:basedOn w:val="599"/>
+    <w:basedOn w:val="618"/>
     <w:uiPriority w:val="99"/>
     <w:pPr>
       <w:spacing w:after="0" w:line="240" w:lineRule="auto"/>
@@ -9199,13 +9207,13 @@
     <w:tblStylePr w:type="firstCol">
       <w:rPr>
         <w:b/>
-        <w:color w:val="CD9600" w:themeColor="accent4" w:themeTint="9A" w:themeShade="95"/>
+        <w:color w:val="cd9600" w:themeColor="accent4" w:themeTint="9A" w:themeShade="95"/>
       </w:rPr>
     </w:tblStylePr>
     <w:tblStylePr w:type="firstRow">
       <w:rPr>
         <w:b/>
-        <w:color w:val="CD9600" w:themeColor="accent4" w:themeTint="9A" w:themeShade="95"/>
+        <w:color w:val="cd9600" w:themeColor="accent4" w:themeTint="9A" w:themeShade="95"/>
       </w:rPr>
       <w:tcPr>
         <w:tcBorders>
@@ -9216,13 +9224,13 @@
     <w:tblStylePr w:type="lastCol">
       <w:rPr>
         <w:b/>
-        <w:color w:val="CD9600" w:themeColor="accent4" w:themeTint="9A" w:themeShade="95"/>
+        <w:color w:val="cd9600" w:themeColor="accent4" w:themeTint="9A" w:themeShade="95"/>
       </w:rPr>
     </w:tblStylePr>
     <w:tblStylePr w:type="lastRow">
       <w:rPr>
         <w:b/>
-        <w:color w:val="CD9600" w:themeColor="accent4" w:themeTint="9A" w:themeShade="95"/>
+        <w:color w:val="cd9600" w:themeColor="accent4" w:themeTint="9A" w:themeShade="95"/>
       </w:rPr>
       <w:tcPr>
         <w:tcBorders>
@@ -9231,9 +9239,9 @@
       </w:tcPr>
     </w:tblStylePr>
   </w:style>
-  <w:style w:type="table" w:styleId="142">
+  <w:style w:type="table" w:styleId="144">
     <w:name w:val="List Table 6 Colorful - Accent 5"/>
-    <w:basedOn w:val="599"/>
+    <w:basedOn w:val="618"/>
     <w:uiPriority w:val="99"/>
     <w:pPr>
       <w:spacing w:after="0" w:line="240" w:lineRule="auto"/>
@@ -9272,13 +9280,13 @@
     <w:tblStylePr w:type="firstCol">
       <w:rPr>
         <w:b/>
-        <w:color w:val="335E9E" w:themeColor="accent5" w:themeTint="9A" w:themeShade="95"/>
+        <w:color w:val="335e9e" w:themeColor="accent5" w:themeTint="9A" w:themeShade="95"/>
       </w:rPr>
     </w:tblStylePr>
     <w:tblStylePr w:type="firstRow">
       <w:rPr>
         <w:b/>
-        <w:color w:val="335E9E" w:themeColor="accent5" w:themeTint="9A" w:themeShade="95"/>
+        <w:color w:val="335e9e" w:themeColor="accent5" w:themeTint="9A" w:themeShade="95"/>
       </w:rPr>
       <w:tcPr>
         <w:tcBorders>
@@ -9289,13 +9297,13 @@
     <w:tblStylePr w:type="lastCol">
       <w:rPr>
         <w:b/>
-        <w:color w:val="335E9E" w:themeColor="accent5" w:themeTint="9A" w:themeShade="95"/>
+        <w:color w:val="335e9e" w:themeColor="accent5" w:themeTint="9A" w:themeShade="95"/>
       </w:rPr>
     </w:tblStylePr>
     <w:tblStylePr w:type="lastRow">
       <w:rPr>
         <w:b/>
-        <w:color w:val="335E9E" w:themeColor="accent5" w:themeTint="9A" w:themeShade="95"/>
+        <w:color w:val="335e9e" w:themeColor="accent5" w:themeTint="9A" w:themeShade="95"/>
       </w:rPr>
       <w:tcPr>
         <w:tcBorders>
@@ -9304,9 +9312,9 @@
       </w:tcPr>
     </w:tblStylePr>
   </w:style>
-  <w:style w:type="table" w:styleId="143">
+  <w:style w:type="table" w:styleId="145">
     <w:name w:val="List Table 6 Colorful - Accent 6"/>
-    <w:basedOn w:val="599"/>
+    <w:basedOn w:val="618"/>
     <w:uiPriority w:val="99"/>
     <w:pPr>
       <w:spacing w:after="0" w:line="240" w:lineRule="auto"/>
@@ -9345,13 +9353,13 @@
     <w:tblStylePr w:type="firstCol">
       <w:rPr>
         <w:b/>
-        <w:color w:val="5F8F3C" w:themeColor="accent6" w:themeTint="98" w:themeShade="95"/>
+        <w:color w:val="5f8f3c" w:themeColor="accent6" w:themeTint="98" w:themeShade="95"/>
       </w:rPr>
     </w:tblStylePr>
     <w:tblStylePr w:type="firstRow">
       <w:rPr>
         <w:b/>
-        <w:color w:val="5F8F3C" w:themeColor="accent6" w:themeTint="98" w:themeShade="95"/>
+        <w:color w:val="5f8f3c" w:themeColor="accent6" w:themeTint="98" w:themeShade="95"/>
       </w:rPr>
       <w:tcPr>
         <w:tcBorders>
@@ -9362,13 +9370,13 @@
     <w:tblStylePr w:type="lastCol">
       <w:rPr>
         <w:b/>
-        <w:color w:val="5F8F3C" w:themeColor="accent6" w:themeTint="98" w:themeShade="95"/>
+        <w:color w:val="5f8f3c" w:themeColor="accent6" w:themeTint="98" w:themeShade="95"/>
       </w:rPr>
     </w:tblStylePr>
     <w:tblStylePr w:type="lastRow">
       <w:rPr>
         <w:b/>
-        <w:color w:val="5F8F3C" w:themeColor="accent6" w:themeTint="98" w:themeShade="95"/>
+        <w:color w:val="5f8f3c" w:themeColor="accent6" w:themeTint="98" w:themeShade="95"/>
       </w:rPr>
       <w:tcPr>
         <w:tcBorders>
@@ -9377,9 +9385,9 @@
       </w:tcPr>
     </w:tblStylePr>
   </w:style>
-  <w:style w:type="table" w:styleId="144">
+  <w:style w:type="table" w:styleId="146">
     <w:name w:val="List Table 7 Colorful"/>
-    <w:basedOn w:val="599"/>
+    <w:basedOn w:val="618"/>
     <w:uiPriority w:val="99"/>
     <w:pPr>
       <w:spacing w:after="0" w:line="240" w:lineRule="auto"/>
@@ -9395,7 +9403,7 @@
     <w:tblStylePr w:type="band1Horz">
       <w:rPr>
         <w:rFonts w:ascii="Arial" w:hAnsi="Arial"/>
-        <w:color w:val="4A4A4A" w:themeColor="text1" w:themeTint="80" w:themeShade="95"/>
+        <w:color w:val="4a4a4a" w:themeColor="text1" w:themeTint="80" w:themeShade="95"/>
         <w:sz w:val="22"/>
       </w:rPr>
       <w:tcPr>
@@ -9410,7 +9418,7 @@
     <w:tblStylePr w:type="band2Horz">
       <w:rPr>
         <w:rFonts w:ascii="Arial" w:hAnsi="Arial"/>
-        <w:color w:val="4A4A4A" w:themeColor="text1" w:themeTint="80" w:themeShade="95"/>
+        <w:color w:val="4a4a4a" w:themeColor="text1" w:themeTint="80" w:themeShade="95"/>
         <w:sz w:val="22"/>
       </w:rPr>
     </w:tblStylePr>
@@ -9418,7 +9426,7 @@
       <w:rPr>
         <w:rFonts w:ascii="Arial" w:hAnsi="Arial"/>
         <w:i/>
-        <w:color w:val="4A4A4A" w:themeColor="text1" w:themeTint="80" w:themeShade="95"/>
+        <w:color w:val="4a4a4a" w:themeColor="text1" w:themeTint="80" w:themeShade="95"/>
         <w:sz w:val="22"/>
       </w:rPr>
       <w:pPr>
@@ -9438,7 +9446,7 @@
       <w:rPr>
         <w:rFonts w:ascii="Arial" w:hAnsi="Arial"/>
         <w:i/>
-        <w:color w:val="4A4A4A" w:themeColor="text1" w:themeTint="80" w:themeShade="95"/>
+        <w:color w:val="4a4a4a" w:themeColor="text1" w:themeTint="80" w:themeShade="95"/>
         <w:sz w:val="22"/>
       </w:rPr>
       <w:tcPr>
@@ -9455,7 +9463,7 @@
       <w:rPr>
         <w:rFonts w:ascii="Arial" w:hAnsi="Arial"/>
         <w:i/>
-        <w:color w:val="4A4A4A" w:themeColor="text1" w:themeTint="80" w:themeShade="95"/>
+        <w:color w:val="4a4a4a" w:themeColor="text1" w:themeTint="80" w:themeShade="95"/>
         <w:sz w:val="22"/>
       </w:rPr>
       <w:tcPr>
@@ -9472,7 +9480,7 @@
       <w:rPr>
         <w:rFonts w:ascii="Arial" w:hAnsi="Arial"/>
         <w:i/>
-        <w:color w:val="4A4A4A" w:themeColor="text1" w:themeTint="80" w:themeShade="95"/>
+        <w:color w:val="4a4a4a" w:themeColor="text1" w:themeTint="80" w:themeShade="95"/>
         <w:sz w:val="22"/>
       </w:rPr>
       <w:tcPr>
@@ -9488,14 +9496,14 @@
     <w:tblStylePr w:type="wholeTable">
       <w:rPr>
         <w:rFonts w:ascii="Arial" w:hAnsi="Arial"/>
-        <w:color w:val="4A4A4A" w:themeColor="text1" w:themeTint="80" w:themeShade="95"/>
-        <w:sz w:val="22"/>
-      </w:rPr>
-    </w:tblStylePr>
-  </w:style>
-  <w:style w:type="table" w:styleId="145">
+        <w:color w:val="4a4a4a" w:themeColor="text1" w:themeTint="80" w:themeShade="95"/>
+        <w:sz w:val="22"/>
+      </w:rPr>
+    </w:tblStylePr>
+  </w:style>
+  <w:style w:type="table" w:styleId="147">
     <w:name w:val="List Table 7 Colorful - Accent 1"/>
-    <w:basedOn w:val="599"/>
+    <w:basedOn w:val="618"/>
     <w:uiPriority w:val="99"/>
     <w:pPr>
       <w:spacing w:after="0" w:line="240" w:lineRule="auto"/>
@@ -9511,7 +9519,7 @@
     <w:tblStylePr w:type="band1Horz">
       <w:rPr>
         <w:rFonts w:ascii="Arial" w:hAnsi="Arial"/>
-        <w:color w:val="245D8D" w:themeColor="accent1" w:themeShade="95"/>
+        <w:color w:val="245d8d" w:themeColor="accent1" w:themeShade="95"/>
         <w:sz w:val="22"/>
       </w:rPr>
       <w:tcPr>
@@ -9526,7 +9534,7 @@
     <w:tblStylePr w:type="band2Horz">
       <w:rPr>
         <w:rFonts w:ascii="Arial" w:hAnsi="Arial"/>
-        <w:color w:val="245D8D" w:themeColor="accent1" w:themeShade="95"/>
+        <w:color w:val="245d8d" w:themeColor="accent1" w:themeShade="95"/>
         <w:sz w:val="22"/>
       </w:rPr>
     </w:tblStylePr>
@@ -9534,7 +9542,7 @@
       <w:rPr>
         <w:rFonts w:ascii="Arial" w:hAnsi="Arial"/>
         <w:i/>
-        <w:color w:val="245D8D" w:themeColor="accent1" w:themeShade="95"/>
+        <w:color w:val="245d8d" w:themeColor="accent1" w:themeShade="95"/>
         <w:sz w:val="22"/>
       </w:rPr>
       <w:pPr>
@@ -9554,7 +9562,7 @@
       <w:rPr>
         <w:rFonts w:ascii="Arial" w:hAnsi="Arial"/>
         <w:i/>
-        <w:color w:val="245D8D" w:themeColor="accent1" w:themeShade="95"/>
+        <w:color w:val="245d8d" w:themeColor="accent1" w:themeShade="95"/>
         <w:sz w:val="22"/>
       </w:rPr>
       <w:tcPr>
@@ -9571,7 +9579,7 @@
       <w:rPr>
         <w:rFonts w:ascii="Arial" w:hAnsi="Arial"/>
         <w:i/>
-        <w:color w:val="245D8D" w:themeColor="accent1" w:themeShade="95"/>
+        <w:color w:val="245d8d" w:themeColor="accent1" w:themeShade="95"/>
         <w:sz w:val="22"/>
       </w:rPr>
       <w:tcPr>
@@ -9588,7 +9596,7 @@
       <w:rPr>
         <w:rFonts w:ascii="Arial" w:hAnsi="Arial"/>
         <w:i/>
-        <w:color w:val="245D8D" w:themeColor="accent1" w:themeShade="95"/>
+        <w:color w:val="245d8d" w:themeColor="accent1" w:themeShade="95"/>
         <w:sz w:val="22"/>
       </w:rPr>
       <w:tcPr>
@@ -9604,14 +9612,14 @@
     <w:tblStylePr w:type="wholeTable">
       <w:rPr>
         <w:rFonts w:ascii="Arial" w:hAnsi="Arial"/>
-        <w:color w:val="245D8D" w:themeColor="accent1" w:themeShade="95"/>
-        <w:sz w:val="22"/>
-      </w:rPr>
-    </w:tblStylePr>
-  </w:style>
-  <w:style w:type="table" w:styleId="146">
+        <w:color w:val="245d8d" w:themeColor="accent1" w:themeShade="95"/>
+        <w:sz w:val="22"/>
+      </w:rPr>
+    </w:tblStylePr>
+  </w:style>
+  <w:style w:type="table" w:styleId="148">
     <w:name w:val="List Table 7 Colorful - Accent 2"/>
-    <w:basedOn w:val="599"/>
+    <w:basedOn w:val="618"/>
     <w:uiPriority w:val="99"/>
     <w:pPr>
       <w:spacing w:after="0" w:line="240" w:lineRule="auto"/>
@@ -9627,7 +9635,7 @@
     <w:tblStylePr w:type="band1Horz">
       <w:rPr>
         <w:rFonts w:ascii="Arial" w:hAnsi="Arial"/>
-        <w:color w:val="C95712" w:themeColor="accent2" w:themeTint="97" w:themeShade="95"/>
+        <w:color w:val="c95712" w:themeColor="accent2" w:themeTint="97" w:themeShade="95"/>
         <w:sz w:val="22"/>
       </w:rPr>
       <w:tcPr>
@@ -9642,7 +9650,7 @@
     <w:tblStylePr w:type="band2Horz">
       <w:rPr>
         <w:rFonts w:ascii="Arial" w:hAnsi="Arial"/>
-        <w:color w:val="C95712" w:themeColor="accent2" w:themeTint="97" w:themeShade="95"/>
+        <w:color w:val="c95712" w:themeColor="accent2" w:themeTint="97" w:themeShade="95"/>
         <w:sz w:val="22"/>
       </w:rPr>
     </w:tblStylePr>
@@ -9650,7 +9658,7 @@
       <w:rPr>
         <w:rFonts w:ascii="Arial" w:hAnsi="Arial"/>
         <w:i/>
-        <w:color w:val="C95712" w:themeColor="accent2" w:themeTint="97" w:themeShade="95"/>
+        <w:color w:val="c95712" w:themeColor="accent2" w:themeTint="97" w:themeShade="95"/>
         <w:sz w:val="22"/>
       </w:rPr>
       <w:pPr>
@@ -9670,7 +9678,7 @@
       <w:rPr>
         <w:rFonts w:ascii="Arial" w:hAnsi="Arial"/>
         <w:i/>
-        <w:color w:val="C95712" w:themeColor="accent2" w:themeTint="97" w:themeShade="95"/>
+        <w:color w:val="c95712" w:themeColor="accent2" w:themeTint="97" w:themeShade="95"/>
         <w:sz w:val="22"/>
       </w:rPr>
       <w:tcPr>
@@ -9687,7 +9695,7 @@
       <w:rPr>
         <w:rFonts w:ascii="Arial" w:hAnsi="Arial"/>
         <w:i/>
-        <w:color w:val="C95712" w:themeColor="accent2" w:themeTint="97" w:themeShade="95"/>
+        <w:color w:val="c95712" w:themeColor="accent2" w:themeTint="97" w:themeShade="95"/>
         <w:sz w:val="22"/>
       </w:rPr>
       <w:tcPr>
@@ -9704,7 +9712,7 @@
       <w:rPr>
         <w:rFonts w:ascii="Arial" w:hAnsi="Arial"/>
         <w:i/>
-        <w:color w:val="C95712" w:themeColor="accent2" w:themeTint="97" w:themeShade="95"/>
+        <w:color w:val="c95712" w:themeColor="accent2" w:themeTint="97" w:themeShade="95"/>
         <w:sz w:val="22"/>
       </w:rPr>
       <w:tcPr>
@@ -9720,14 +9728,14 @@
     <w:tblStylePr w:type="wholeTable">
       <w:rPr>
         <w:rFonts w:ascii="Arial" w:hAnsi="Arial"/>
-        <w:color w:val="C95712" w:themeColor="accent2" w:themeTint="97" w:themeShade="95"/>
-        <w:sz w:val="22"/>
-      </w:rPr>
-    </w:tblStylePr>
-  </w:style>
-  <w:style w:type="table" w:styleId="147">
+        <w:color w:val="c95712" w:themeColor="accent2" w:themeTint="97" w:themeShade="95"/>
+        <w:sz w:val="22"/>
+      </w:rPr>
+    </w:tblStylePr>
+  </w:style>
+  <w:style w:type="table" w:styleId="149">
     <w:name w:val="List Table 7 Colorful - Accent 3"/>
-    <w:basedOn w:val="599"/>
+    <w:basedOn w:val="618"/>
     <w:uiPriority w:val="99"/>
     <w:pPr>
       <w:spacing w:after="0" w:line="240" w:lineRule="auto"/>
@@ -9841,9 +9849,9 @@
       </w:rPr>
     </w:tblStylePr>
   </w:style>
-  <w:style w:type="table" w:styleId="148">
+  <w:style w:type="table" w:styleId="150">
     <w:name w:val="List Table 7 Colorful - Accent 4"/>
-    <w:basedOn w:val="599"/>
+    <w:basedOn w:val="618"/>
     <w:uiPriority w:val="99"/>
     <w:pPr>
       <w:spacing w:after="0" w:line="240" w:lineRule="auto"/>
@@ -9859,7 +9867,7 @@
     <w:tblStylePr w:type="band1Horz">
       <w:rPr>
         <w:rFonts w:ascii="Arial" w:hAnsi="Arial"/>
-        <w:color w:val="CD9600" w:themeColor="accent4" w:themeTint="9A" w:themeShade="95"/>
+        <w:color w:val="cd9600" w:themeColor="accent4" w:themeTint="9A" w:themeShade="95"/>
         <w:sz w:val="22"/>
       </w:rPr>
       <w:tcPr>
@@ -9874,7 +9882,7 @@
     <w:tblStylePr w:type="band2Horz">
       <w:rPr>
         <w:rFonts w:ascii="Arial" w:hAnsi="Arial"/>
-        <w:color w:val="CD9600" w:themeColor="accent4" w:themeTint="9A" w:themeShade="95"/>
+        <w:color w:val="cd9600" w:themeColor="accent4" w:themeTint="9A" w:themeShade="95"/>
         <w:sz w:val="22"/>
       </w:rPr>
     </w:tblStylePr>
@@ -9882,7 +9890,7 @@
       <w:rPr>
         <w:rFonts w:ascii="Arial" w:hAnsi="Arial"/>
         <w:i/>
-        <w:color w:val="CD9600" w:themeColor="accent4" w:themeTint="9A" w:themeShade="95"/>
+        <w:color w:val="cd9600" w:themeColor="accent4" w:themeTint="9A" w:themeShade="95"/>
         <w:sz w:val="22"/>
       </w:rPr>
       <w:pPr>
@@ -9902,7 +9910,7 @@
       <w:rPr>
         <w:rFonts w:ascii="Arial" w:hAnsi="Arial"/>
         <w:i/>
-        <w:color w:val="CD9600" w:themeColor="accent4" w:themeTint="9A" w:themeShade="95"/>
+        <w:color w:val="cd9600" w:themeColor="accent4" w:themeTint="9A" w:themeShade="95"/>
         <w:sz w:val="22"/>
       </w:rPr>
       <w:tcPr>
@@ -9919,7 +9927,7 @@
       <w:rPr>
         <w:rFonts w:ascii="Arial" w:hAnsi="Arial"/>
         <w:i/>
-        <w:color w:val="CD9600" w:themeColor="accent4" w:themeTint="9A" w:themeShade="95"/>
+        <w:color w:val="cd9600" w:themeColor="accent4" w:themeTint="9A" w:themeShade="95"/>
         <w:sz w:val="22"/>
       </w:rPr>
       <w:tcPr>
@@ -9936,7 +9944,7 @@
       <w:rPr>
         <w:rFonts w:ascii="Arial" w:hAnsi="Arial"/>
         <w:i/>
-        <w:color w:val="CD9600" w:themeColor="accent4" w:themeTint="9A" w:themeShade="95"/>
+        <w:color w:val="cd9600" w:themeColor="accent4" w:themeTint="9A" w:themeShade="95"/>
         <w:sz w:val="22"/>
       </w:rPr>
       <w:tcPr>
@@ -9952,14 +9960,14 @@
     <w:tblStylePr w:type="wholeTable">
       <w:rPr>
         <w:rFonts w:ascii="Arial" w:hAnsi="Arial"/>
-        <w:color w:val="CD9600" w:themeColor="accent4" w:themeTint="9A" w:themeShade="95"/>
-        <w:sz w:val="22"/>
-      </w:rPr>
-    </w:tblStylePr>
-  </w:style>
-  <w:style w:type="table" w:styleId="149">
+        <w:color w:val="cd9600" w:themeColor="accent4" w:themeTint="9A" w:themeShade="95"/>
+        <w:sz w:val="22"/>
+      </w:rPr>
+    </w:tblStylePr>
+  </w:style>
+  <w:style w:type="table" w:styleId="151">
     <w:name w:val="List Table 7 Colorful - Accent 5"/>
-    <w:basedOn w:val="599"/>
+    <w:basedOn w:val="618"/>
     <w:uiPriority w:val="99"/>
     <w:pPr>
       <w:spacing w:after="0" w:line="240" w:lineRule="auto"/>
@@ -9975,7 +9983,7 @@
     <w:tblStylePr w:type="band1Horz">
       <w:rPr>
         <w:rFonts w:ascii="Arial" w:hAnsi="Arial"/>
-        <w:color w:val="335E9E" w:themeColor="accent5" w:themeTint="9A" w:themeShade="95"/>
+        <w:color w:val="335e9e" w:themeColor="accent5" w:themeTint="9A" w:themeShade="95"/>
         <w:sz w:val="22"/>
       </w:rPr>
       <w:tcPr>
@@ -9990,7 +9998,7 @@
     <w:tblStylePr w:type="band2Horz">
       <w:rPr>
         <w:rFonts w:ascii="Arial" w:hAnsi="Arial"/>
-        <w:color w:val="335E9E" w:themeColor="accent5" w:themeTint="9A" w:themeShade="95"/>
+        <w:color w:val="335e9e" w:themeColor="accent5" w:themeTint="9A" w:themeShade="95"/>
         <w:sz w:val="22"/>
       </w:rPr>
     </w:tblStylePr>
@@ -9998,7 +10006,7 @@
       <w:rPr>
         <w:rFonts w:ascii="Arial" w:hAnsi="Arial"/>
         <w:i/>
-        <w:color w:val="335E9E" w:themeColor="accent5" w:themeTint="9A" w:themeShade="95"/>
+        <w:color w:val="335e9e" w:themeColor="accent5" w:themeTint="9A" w:themeShade="95"/>
         <w:sz w:val="22"/>
       </w:rPr>
       <w:pPr>
@@ -10018,7 +10026,7 @@
       <w:rPr>
         <w:rFonts w:ascii="Arial" w:hAnsi="Arial"/>
         <w:i/>
-        <w:color w:val="335E9E" w:themeColor="accent5" w:themeTint="9A" w:themeShade="95"/>
+        <w:color w:val="335e9e" w:themeColor="accent5" w:themeTint="9A" w:themeShade="95"/>
         <w:sz w:val="22"/>
       </w:rPr>
       <w:tcPr>
@@ -10035,7 +10043,7 @@
       <w:rPr>
         <w:rFonts w:ascii="Arial" w:hAnsi="Arial"/>
         <w:i/>
-        <w:color w:val="335E9E" w:themeColor="accent5" w:themeTint="9A" w:themeShade="95"/>
+        <w:color w:val="335e9e" w:themeColor="accent5" w:themeTint="9A" w:themeShade="95"/>
         <w:sz w:val="22"/>
       </w:rPr>
       <w:tcPr>
@@ -10052,7 +10060,7 @@
       <w:rPr>
         <w:rFonts w:ascii="Arial" w:hAnsi="Arial"/>
         <w:i/>
-        <w:color w:val="335E9E" w:themeColor="accent5" w:themeTint="9A" w:themeShade="95"/>
+        <w:color w:val="335e9e" w:themeColor="accent5" w:themeTint="9A" w:themeShade="95"/>
         <w:sz w:val="22"/>
       </w:rPr>
       <w:tcPr>
@@ -10068,14 +10076,14 @@
     <w:tblStylePr w:type="wholeTable">
       <w:rPr>
         <w:rFonts w:ascii="Arial" w:hAnsi="Arial"/>
-        <w:color w:val="335E9E" w:themeColor="accent5" w:themeTint="9A" w:themeShade="95"/>
-        <w:sz w:val="22"/>
-      </w:rPr>
-    </w:tblStylePr>
-  </w:style>
-  <w:style w:type="table" w:styleId="150">
+        <w:color w:val="335e9e" w:themeColor="accent5" w:themeTint="9A" w:themeShade="95"/>
+        <w:sz w:val="22"/>
+      </w:rPr>
+    </w:tblStylePr>
+  </w:style>
+  <w:style w:type="table" w:styleId="152">
     <w:name w:val="List Table 7 Colorful - Accent 6"/>
-    <w:basedOn w:val="599"/>
+    <w:basedOn w:val="618"/>
     <w:uiPriority w:val="99"/>
     <w:pPr>
       <w:spacing w:after="0" w:line="240" w:lineRule="auto"/>
@@ -10091,7 +10099,7 @@
     <w:tblStylePr w:type="band1Horz">
       <w:rPr>
         <w:rFonts w:ascii="Arial" w:hAnsi="Arial"/>
-        <w:color w:val="5F8F3C" w:themeColor="accent6" w:themeTint="98" w:themeShade="95"/>
+        <w:color w:val="5f8f3c" w:themeColor="accent6" w:themeTint="98" w:themeShade="95"/>
         <w:sz w:val="22"/>
       </w:rPr>
       <w:tcPr>
@@ -10106,7 +10114,7 @@
     <w:tblStylePr w:type="band2Horz">
       <w:rPr>
         <w:rFonts w:ascii="Arial" w:hAnsi="Arial"/>
-        <w:color w:val="5F8F3C" w:themeColor="accent6" w:themeTint="98" w:themeShade="95"/>
+        <w:color w:val="5f8f3c" w:themeColor="accent6" w:themeTint="98" w:themeShade="95"/>
         <w:sz w:val="22"/>
       </w:rPr>
     </w:tblStylePr>
@@ -10114,7 +10122,7 @@
       <w:rPr>
         <w:rFonts w:ascii="Arial" w:hAnsi="Arial"/>
         <w:i/>
-        <w:color w:val="5F8F3C" w:themeColor="accent6" w:themeTint="98" w:themeShade="95"/>
+        <w:color w:val="5f8f3c" w:themeColor="accent6" w:themeTint="98" w:themeShade="95"/>
         <w:sz w:val="22"/>
       </w:rPr>
       <w:pPr>
@@ -10134,7 +10142,7 @@
       <w:rPr>
         <w:rFonts w:ascii="Arial" w:hAnsi="Arial"/>
         <w:i/>
-        <w:color w:val="5F8F3C" w:themeColor="accent6" w:themeTint="98" w:themeShade="95"/>
+        <w:color w:val="5f8f3c" w:themeColor="accent6" w:themeTint="98" w:themeShade="95"/>
         <w:sz w:val="22"/>
       </w:rPr>
       <w:tcPr>
@@ -10151,7 +10159,7 @@
       <w:rPr>
         <w:rFonts w:ascii="Arial" w:hAnsi="Arial"/>
         <w:i/>
-        <w:color w:val="5F8F3C" w:themeColor="accent6" w:themeTint="98" w:themeShade="95"/>
+        <w:color w:val="5f8f3c" w:themeColor="accent6" w:themeTint="98" w:themeShade="95"/>
         <w:sz w:val="22"/>
       </w:rPr>
       <w:tcPr>
@@ -10168,7 +10176,7 @@
       <w:rPr>
         <w:rFonts w:ascii="Arial" w:hAnsi="Arial"/>
         <w:i/>
-        <w:color w:val="5F8F3C" w:themeColor="accent6" w:themeTint="98" w:themeShade="95"/>
+        <w:color w:val="5f8f3c" w:themeColor="accent6" w:themeTint="98" w:themeShade="95"/>
         <w:sz w:val="22"/>
       </w:rPr>
       <w:tcPr>
@@ -10184,14 +10192,14 @@
     <w:tblStylePr w:type="wholeTable">
       <w:rPr>
         <w:rFonts w:ascii="Arial" w:hAnsi="Arial"/>
-        <w:color w:val="5F8F3C" w:themeColor="accent6" w:themeTint="98" w:themeShade="95"/>
-        <w:sz w:val="22"/>
-      </w:rPr>
-    </w:tblStylePr>
-  </w:style>
-  <w:style w:type="table" w:styleId="151">
+        <w:color w:val="5f8f3c" w:themeColor="accent6" w:themeTint="98" w:themeShade="95"/>
+        <w:sz w:val="22"/>
+      </w:rPr>
+    </w:tblStylePr>
+  </w:style>
+  <w:style w:type="table" w:styleId="153">
     <w:name w:val="Lined - Accent"/>
-    <w:basedOn w:val="599"/>
+    <w:basedOn w:val="618"/>
     <w:uiPriority w:val="99"/>
     <w:pPr>
       <w:spacing w:after="0" w:line="240" w:lineRule="auto"/>
@@ -10241,7 +10249,7 @@
     <w:tblStylePr w:type="firstCol">
       <w:rPr>
         <w:rFonts w:ascii="Arial" w:hAnsi="Arial"/>
-        <w:color w:val="F2F2F2"/>
+        <w:color w:val="f2f2f2"/>
         <w:sz w:val="22"/>
       </w:rPr>
       <w:tcPr>
@@ -10251,7 +10259,7 @@
     <w:tblStylePr w:type="firstRow">
       <w:rPr>
         <w:rFonts w:ascii="Arial" w:hAnsi="Arial"/>
-        <w:color w:val="F2F2F2"/>
+        <w:color w:val="f2f2f2"/>
         <w:sz w:val="22"/>
       </w:rPr>
       <w:tcPr>
@@ -10261,7 +10269,7 @@
     <w:tblStylePr w:type="lastCol">
       <w:rPr>
         <w:rFonts w:ascii="Arial" w:hAnsi="Arial"/>
-        <w:color w:val="F2F2F2"/>
+        <w:color w:val="f2f2f2"/>
         <w:sz w:val="22"/>
       </w:rPr>
       <w:tcPr>
@@ -10271,7 +10279,7 @@
     <w:tblStylePr w:type="lastRow">
       <w:rPr>
         <w:rFonts w:ascii="Arial" w:hAnsi="Arial"/>
-        <w:color w:val="F2F2F2"/>
+        <w:color w:val="f2f2f2"/>
         <w:sz w:val="22"/>
       </w:rPr>
       <w:tcPr>
@@ -10279,9 +10287,9 @@
       </w:tcPr>
     </w:tblStylePr>
   </w:style>
-  <w:style w:type="table" w:styleId="152">
+  <w:style w:type="table" w:styleId="154">
     <w:name w:val="Lined - Accent 1"/>
-    <w:basedOn w:val="599"/>
+    <w:basedOn w:val="618"/>
     <w:uiPriority w:val="99"/>
     <w:pPr>
       <w:spacing w:after="0" w:line="240" w:lineRule="auto"/>
@@ -10331,7 +10339,7 @@
     <w:tblStylePr w:type="firstCol">
       <w:rPr>
         <w:rFonts w:ascii="Arial" w:hAnsi="Arial"/>
-        <w:color w:val="F2F2F2"/>
+        <w:color w:val="f2f2f2"/>
         <w:sz w:val="22"/>
       </w:rPr>
       <w:tcPr>
@@ -10341,7 +10349,7 @@
     <w:tblStylePr w:type="firstRow">
       <w:rPr>
         <w:rFonts w:ascii="Arial" w:hAnsi="Arial"/>
-        <w:color w:val="F2F2F2"/>
+        <w:color w:val="f2f2f2"/>
         <w:sz w:val="22"/>
       </w:rPr>
       <w:tcPr>
@@ -10351,7 +10359,7 @@
     <w:tblStylePr w:type="lastCol">
       <w:rPr>
         <w:rFonts w:ascii="Arial" w:hAnsi="Arial"/>
-        <w:color w:val="F2F2F2"/>
+        <w:color w:val="f2f2f2"/>
         <w:sz w:val="22"/>
       </w:rPr>
       <w:tcPr>
@@ -10361,7 +10369,7 @@
     <w:tblStylePr w:type="lastRow">
       <w:rPr>
         <w:rFonts w:ascii="Arial" w:hAnsi="Arial"/>
-        <w:color w:val="F2F2F2"/>
+        <w:color w:val="f2f2f2"/>
         <w:sz w:val="22"/>
       </w:rPr>
       <w:tcPr>
@@ -10369,9 +10377,9 @@
       </w:tcPr>
     </w:tblStylePr>
   </w:style>
-  <w:style w:type="table" w:styleId="153">
+  <w:style w:type="table" w:styleId="155">
     <w:name w:val="Lined - Accent 2"/>
-    <w:basedOn w:val="599"/>
+    <w:basedOn w:val="618"/>
     <w:uiPriority w:val="99"/>
     <w:pPr>
       <w:spacing w:after="0" w:line="240" w:lineRule="auto"/>
@@ -10421,7 +10429,7 @@
     <w:tblStylePr w:type="firstCol">
       <w:rPr>
         <w:rFonts w:ascii="Arial" w:hAnsi="Arial"/>
-        <w:color w:val="F2F2F2"/>
+        <w:color w:val="f2f2f2"/>
         <w:sz w:val="22"/>
       </w:rPr>
       <w:tcPr>
@@ -10431,7 +10439,7 @@
     <w:tblStylePr w:type="firstRow">
       <w:rPr>
         <w:rFonts w:ascii="Arial" w:hAnsi="Arial"/>
-        <w:color w:val="F2F2F2"/>
+        <w:color w:val="f2f2f2"/>
         <w:sz w:val="22"/>
       </w:rPr>
       <w:tcPr>
@@ -10441,7 +10449,7 @@
     <w:tblStylePr w:type="lastCol">
       <w:rPr>
         <w:rFonts w:ascii="Arial" w:hAnsi="Arial"/>
-        <w:color w:val="F2F2F2"/>
+        <w:color w:val="f2f2f2"/>
         <w:sz w:val="22"/>
       </w:rPr>
       <w:tcPr>
@@ -10451,7 +10459,7 @@
     <w:tblStylePr w:type="lastRow">
       <w:rPr>
         <w:rFonts w:ascii="Arial" w:hAnsi="Arial"/>
-        <w:color w:val="F2F2F2"/>
+        <w:color w:val="f2f2f2"/>
         <w:sz w:val="22"/>
       </w:rPr>
       <w:tcPr>
@@ -10459,9 +10467,9 @@
       </w:tcPr>
     </w:tblStylePr>
   </w:style>
-  <w:style w:type="table" w:styleId="154">
+  <w:style w:type="table" w:styleId="156">
     <w:name w:val="Lined - Accent 3"/>
-    <w:basedOn w:val="599"/>
+    <w:basedOn w:val="618"/>
     <w:uiPriority w:val="99"/>
     <w:pPr>
       <w:spacing w:after="0" w:line="240" w:lineRule="auto"/>
@@ -10511,7 +10519,7 @@
     <w:tblStylePr w:type="firstCol">
       <w:rPr>
         <w:rFonts w:ascii="Arial" w:hAnsi="Arial"/>
-        <w:color w:val="F2F2F2"/>
+        <w:color w:val="f2f2f2"/>
         <w:sz w:val="22"/>
       </w:rPr>
       <w:tcPr>
@@ -10521,7 +10529,7 @@
     <w:tblStylePr w:type="firstRow">
       <w:rPr>
         <w:rFonts w:ascii="Arial" w:hAnsi="Arial"/>
-        <w:color w:val="F2F2F2"/>
+        <w:color w:val="f2f2f2"/>
         <w:sz w:val="22"/>
       </w:rPr>
       <w:tcPr>
@@ -10531,7 +10539,7 @@
     <w:tblStylePr w:type="lastCol">
       <w:rPr>
         <w:rFonts w:ascii="Arial" w:hAnsi="Arial"/>
-        <w:color w:val="F2F2F2"/>
+        <w:color w:val="f2f2f2"/>
         <w:sz w:val="22"/>
       </w:rPr>
       <w:tcPr>
@@ -10541,7 +10549,7 @@
     <w:tblStylePr w:type="lastRow">
       <w:rPr>
         <w:rFonts w:ascii="Arial" w:hAnsi="Arial"/>
-        <w:color w:val="F2F2F2"/>
+        <w:color w:val="f2f2f2"/>
         <w:sz w:val="22"/>
       </w:rPr>
       <w:tcPr>
@@ -10549,9 +10557,9 @@
       </w:tcPr>
     </w:tblStylePr>
   </w:style>
-  <w:style w:type="table" w:styleId="155">
+  <w:style w:type="table" w:styleId="157">
     <w:name w:val="Lined - Accent 4"/>
-    <w:basedOn w:val="599"/>
+    <w:basedOn w:val="618"/>
     <w:uiPriority w:val="99"/>
     <w:pPr>
       <w:spacing w:after="0" w:line="240" w:lineRule="auto"/>
@@ -10601,7 +10609,7 @@
     <w:tblStylePr w:type="firstCol">
       <w:rPr>
         <w:rFonts w:ascii="Arial" w:hAnsi="Arial"/>
-        <w:color w:val="F2F2F2"/>
+        <w:color w:val="f2f2f2"/>
         <w:sz w:val="22"/>
       </w:rPr>
       <w:tcPr>
@@ -10611,7 +10619,7 @@
     <w:tblStylePr w:type="firstRow">
       <w:rPr>
         <w:rFonts w:ascii="Arial" w:hAnsi="Arial"/>
-        <w:color w:val="F2F2F2"/>
+        <w:color w:val="f2f2f2"/>
         <w:sz w:val="22"/>
       </w:rPr>
       <w:tcPr>
@@ -10621,7 +10629,7 @@
     <w:tblStylePr w:type="lastCol">
       <w:rPr>
         <w:rFonts w:ascii="Arial" w:hAnsi="Arial"/>
-        <w:color w:val="F2F2F2"/>
+        <w:color w:val="f2f2f2"/>
         <w:sz w:val="22"/>
       </w:rPr>
       <w:tcPr>
@@ -10631,7 +10639,7 @@
     <w:tblStylePr w:type="lastRow">
       <w:rPr>
         <w:rFonts w:ascii="Arial" w:hAnsi="Arial"/>
-        <w:color w:val="F2F2F2"/>
+        <w:color w:val="f2f2f2"/>
         <w:sz w:val="22"/>
       </w:rPr>
       <w:tcPr>
@@ -10639,9 +10647,9 @@
       </w:tcPr>
     </w:tblStylePr>
   </w:style>
-  <w:style w:type="table" w:styleId="156">
+  <w:style w:type="table" w:styleId="158">
     <w:name w:val="Lined - Accent 5"/>
-    <w:basedOn w:val="599"/>
+    <w:basedOn w:val="618"/>
     <w:uiPriority w:val="99"/>
     <w:pPr>
       <w:spacing w:after="0" w:line="240" w:lineRule="auto"/>
@@ -10691,7 +10699,7 @@
     <w:tblStylePr w:type="firstCol">
       <w:rPr>
         <w:rFonts w:ascii="Arial" w:hAnsi="Arial"/>
-        <w:color w:val="F2F2F2"/>
+        <w:color w:val="f2f2f2"/>
         <w:sz w:val="22"/>
       </w:rPr>
       <w:tcPr>
@@ -10701,7 +10709,7 @@
     <w:tblStylePr w:type="firstRow">
       <w:rPr>
         <w:rFonts w:ascii="Arial" w:hAnsi="Arial"/>
-        <w:color w:val="F2F2F2"/>
+        <w:color w:val="f2f2f2"/>
         <w:sz w:val="22"/>
       </w:rPr>
       <w:tcPr>
@@ -10711,7 +10719,7 @@
     <w:tblStylePr w:type="lastCol">
       <w:rPr>
         <w:rFonts w:ascii="Arial" w:hAnsi="Arial"/>
-        <w:color w:val="F2F2F2"/>
+        <w:color w:val="f2f2f2"/>
         <w:sz w:val="22"/>
       </w:rPr>
       <w:tcPr>
@@ -10721,7 +10729,7 @@
     <w:tblStylePr w:type="lastRow">
       <w:rPr>
         <w:rFonts w:ascii="Arial" w:hAnsi="Arial"/>
-        <w:color w:val="F2F2F2"/>
+        <w:color w:val="f2f2f2"/>
         <w:sz w:val="22"/>
       </w:rPr>
       <w:tcPr>
@@ -10729,9 +10737,9 @@
       </w:tcPr>
     </w:tblStylePr>
   </w:style>
-  <w:style w:type="table" w:styleId="157">
+  <w:style w:type="table" w:styleId="159">
     <w:name w:val="Lined - Accent 6"/>
-    <w:basedOn w:val="599"/>
+    <w:basedOn w:val="618"/>
     <w:uiPriority w:val="99"/>
     <w:pPr>
       <w:spacing w:after="0" w:line="240" w:lineRule="auto"/>
@@ -10781,7 +10789,7 @@
     <w:tblStylePr w:type="firstCol">
       <w:rPr>
         <w:rFonts w:ascii="Arial" w:hAnsi="Arial"/>
-        <w:color w:val="F2F2F2"/>
+        <w:color w:val="f2f2f2"/>
         <w:sz w:val="22"/>
       </w:rPr>
       <w:tcPr>
@@ -10791,7 +10799,7 @@
     <w:tblStylePr w:type="firstRow">
       <w:rPr>
         <w:rFonts w:ascii="Arial" w:hAnsi="Arial"/>
-        <w:color w:val="F2F2F2"/>
+        <w:color w:val="f2f2f2"/>
         <w:sz w:val="22"/>
       </w:rPr>
       <w:tcPr>
@@ -10801,7 +10809,7 @@
     <w:tblStylePr w:type="lastCol">
       <w:rPr>
         <w:rFonts w:ascii="Arial" w:hAnsi="Arial"/>
-        <w:color w:val="F2F2F2"/>
+        <w:color w:val="f2f2f2"/>
         <w:sz w:val="22"/>
       </w:rPr>
       <w:tcPr>
@@ -10811,7 +10819,7 @@
     <w:tblStylePr w:type="lastRow">
       <w:rPr>
         <w:rFonts w:ascii="Arial" w:hAnsi="Arial"/>
-        <w:color w:val="F2F2F2"/>
+        <w:color w:val="f2f2f2"/>
         <w:sz w:val="22"/>
       </w:rPr>
       <w:tcPr>
@@ -10819,9 +10827,9 @@
       </w:tcPr>
     </w:tblStylePr>
   </w:style>
-  <w:style w:type="table" w:styleId="158">
+  <w:style w:type="table" w:styleId="160">
     <w:name w:val="Bordered &amp; Lined - Accent"/>
-    <w:basedOn w:val="599"/>
+    <w:basedOn w:val="618"/>
     <w:uiPriority w:val="99"/>
     <w:pPr>
       <w:spacing w:after="0" w:line="240" w:lineRule="auto"/>
@@ -10879,7 +10887,7 @@
     <w:tblStylePr w:type="firstCol">
       <w:rPr>
         <w:rFonts w:ascii="Arial" w:hAnsi="Arial"/>
-        <w:color w:val="F2F2F2"/>
+        <w:color w:val="f2f2f2"/>
         <w:sz w:val="22"/>
       </w:rPr>
       <w:tcPr>
@@ -10889,7 +10897,7 @@
     <w:tblStylePr w:type="firstRow">
       <w:rPr>
         <w:rFonts w:ascii="Arial" w:hAnsi="Arial"/>
-        <w:color w:val="F2F2F2"/>
+        <w:color w:val="f2f2f2"/>
         <w:sz w:val="22"/>
       </w:rPr>
       <w:tcPr>
@@ -10899,7 +10907,7 @@
     <w:tblStylePr w:type="lastCol">
       <w:rPr>
         <w:rFonts w:ascii="Arial" w:hAnsi="Arial"/>
-        <w:color w:val="F2F2F2"/>
+        <w:color w:val="f2f2f2"/>
         <w:sz w:val="22"/>
       </w:rPr>
       <w:tcPr>
@@ -10909,7 +10917,7 @@
     <w:tblStylePr w:type="lastRow">
       <w:rPr>
         <w:rFonts w:ascii="Arial" w:hAnsi="Arial"/>
-        <w:color w:val="F2F2F2"/>
+        <w:color w:val="f2f2f2"/>
         <w:sz w:val="22"/>
       </w:rPr>
       <w:tcPr>
@@ -10917,9 +10925,9 @@
       </w:tcPr>
     </w:tblStylePr>
   </w:style>
-  <w:style w:type="table" w:styleId="159">
+  <w:style w:type="table" w:styleId="161">
     <w:name w:val="Bordered &amp; Lined - Accent 1"/>
-    <w:basedOn w:val="599"/>
+    <w:basedOn w:val="618"/>
     <w:uiPriority w:val="99"/>
     <w:pPr>
       <w:spacing w:after="0" w:line="240" w:lineRule="auto"/>
@@ -10977,7 +10985,7 @@
     <w:tblStylePr w:type="firstCol">
       <w:rPr>
         <w:rFonts w:ascii="Arial" w:hAnsi="Arial"/>
-        <w:color w:val="F2F2F2"/>
+        <w:color w:val="f2f2f2"/>
         <w:sz w:val="22"/>
       </w:rPr>
       <w:tcPr>
@@ -10987,7 +10995,7 @@
     <w:tblStylePr w:type="firstRow">
       <w:rPr>
         <w:rFonts w:ascii="Arial" w:hAnsi="Arial"/>
-        <w:color w:val="F2F2F2"/>
+        <w:color w:val="f2f2f2"/>
         <w:sz w:val="22"/>
       </w:rPr>
       <w:tcPr>
@@ -10997,7 +11005,7 @@
     <w:tblStylePr w:type="lastCol">
       <w:rPr>
         <w:rFonts w:ascii="Arial" w:hAnsi="Arial"/>
-        <w:color w:val="F2F2F2"/>
+        <w:color w:val="f2f2f2"/>
         <w:sz w:val="22"/>
       </w:rPr>
       <w:tcPr>
@@ -11007,7 +11015,7 @@
     <w:tblStylePr w:type="lastRow">
       <w:rPr>
         <w:rFonts w:ascii="Arial" w:hAnsi="Arial"/>
-        <w:color w:val="F2F2F2"/>
+        <w:color w:val="f2f2f2"/>
         <w:sz w:val="22"/>
       </w:rPr>
       <w:tcPr>
@@ -11015,9 +11023,9 @@
       </w:tcPr>
     </w:tblStylePr>
   </w:style>
-  <w:style w:type="table" w:styleId="160">
+  <w:style w:type="table" w:styleId="162">
     <w:name w:val="Bordered &amp; Lined - Accent 2"/>
-    <w:basedOn w:val="599"/>
+    <w:basedOn w:val="618"/>
     <w:uiPriority w:val="99"/>
     <w:pPr>
       <w:spacing w:after="0" w:line="240" w:lineRule="auto"/>
@@ -11075,7 +11083,7 @@
     <w:tblStylePr w:type="firstCol">
       <w:rPr>
         <w:rFonts w:ascii="Arial" w:hAnsi="Arial"/>
-        <w:color w:val="F2F2F2"/>
+        <w:color w:val="f2f2f2"/>
         <w:sz w:val="22"/>
       </w:rPr>
       <w:tcPr>
@@ -11085,7 +11093,7 @@
     <w:tblStylePr w:type="firstRow">
       <w:rPr>
         <w:rFonts w:ascii="Arial" w:hAnsi="Arial"/>
-        <w:color w:val="F2F2F2"/>
+        <w:color w:val="f2f2f2"/>
         <w:sz w:val="22"/>
       </w:rPr>
       <w:tcPr>
@@ -11095,7 +11103,7 @@
     <w:tblStylePr w:type="lastCol">
       <w:rPr>
         <w:rFonts w:ascii="Arial" w:hAnsi="Arial"/>
-        <w:color w:val="F2F2F2"/>
+        <w:color w:val="f2f2f2"/>
         <w:sz w:val="22"/>
       </w:rPr>
       <w:tcPr>
@@ -11105,7 +11113,7 @@
     <w:tblStylePr w:type="lastRow">
       <w:rPr>
         <w:rFonts w:ascii="Arial" w:hAnsi="Arial"/>
-        <w:color w:val="F2F2F2"/>
+        <w:color w:val="f2f2f2"/>
         <w:sz w:val="22"/>
       </w:rPr>
       <w:tcPr>
@@ -11113,9 +11121,9 @@
       </w:tcPr>
     </w:tblStylePr>
   </w:style>
-  <w:style w:type="table" w:styleId="161">
+  <w:style w:type="table" w:styleId="163">
     <w:name w:val="Bordered &amp; Lined - Accent 3"/>
-    <w:basedOn w:val="599"/>
+    <w:basedOn w:val="618"/>
     <w:uiPriority w:val="99"/>
     <w:pPr>
       <w:spacing w:after="0" w:line="240" w:lineRule="auto"/>
@@ -11173,7 +11181,7 @@
     <w:tblStylePr w:type="firstCol">
       <w:rPr>
         <w:rFonts w:ascii="Arial" w:hAnsi="Arial"/>
-        <w:color w:val="F2F2F2"/>
+        <w:color w:val="f2f2f2"/>
         <w:sz w:val="22"/>
       </w:rPr>
       <w:tcPr>
@@ -11183,7 +11191,7 @@
     <w:tblStylePr w:type="firstRow">
       <w:rPr>
         <w:rFonts w:ascii="Arial" w:hAnsi="Arial"/>
-        <w:color w:val="F2F2F2"/>
+        <w:color w:val="f2f2f2"/>
         <w:sz w:val="22"/>
       </w:rPr>
       <w:tcPr>
@@ -11193,7 +11201,7 @@
     <w:tblStylePr w:type="lastCol">
       <w:rPr>
         <w:rFonts w:ascii="Arial" w:hAnsi="Arial"/>
-        <w:color w:val="F2F2F2"/>
+        <w:color w:val="f2f2f2"/>
         <w:sz w:val="22"/>
       </w:rPr>
       <w:tcPr>
@@ -11203,7 +11211,7 @@
     <w:tblStylePr w:type="lastRow">
       <w:rPr>
         <w:rFonts w:ascii="Arial" w:hAnsi="Arial"/>
-        <w:color w:val="F2F2F2"/>
+        <w:color w:val="f2f2f2"/>
         <w:sz w:val="22"/>
       </w:rPr>
       <w:tcPr>
@@ -11211,9 +11219,9 @@
       </w:tcPr>
     </w:tblStylePr>
   </w:style>
-  <w:style w:type="table" w:styleId="162">
+  <w:style w:type="table" w:styleId="164">
     <w:name w:val="Bordered &amp; Lined - Accent 4"/>
-    <w:basedOn w:val="599"/>
+    <w:basedOn w:val="618"/>
     <w:uiPriority w:val="99"/>
     <w:pPr>
       <w:spacing w:after="0" w:line="240" w:lineRule="auto"/>
@@ -11271,7 +11279,7 @@
     <w:tblStylePr w:type="firstCol">
       <w:rPr>
         <w:rFonts w:ascii="Arial" w:hAnsi="Arial"/>
-        <w:color w:val="F2F2F2"/>
+        <w:color w:val="f2f2f2"/>
         <w:sz w:val="22"/>
       </w:rPr>
       <w:tcPr>
@@ -11281,7 +11289,7 @@
     <w:tblStylePr w:type="firstRow">
       <w:rPr>
         <w:rFonts w:ascii="Arial" w:hAnsi="Arial"/>
-        <w:color w:val="F2F2F2"/>
+        <w:color w:val="f2f2f2"/>
         <w:sz w:val="22"/>
       </w:rPr>
       <w:tcPr>
@@ -11291,7 +11299,7 @@
     <w:tblStylePr w:type="lastCol">
       <w:rPr>
         <w:rFonts w:ascii="Arial" w:hAnsi="Arial"/>
-        <w:color w:val="F2F2F2"/>
+        <w:color w:val="f2f2f2"/>
         <w:sz w:val="22"/>
       </w:rPr>
       <w:tcPr>
@@ -11301,7 +11309,7 @@
     <w:tblStylePr w:type="lastRow">
       <w:rPr>
         <w:rFonts w:ascii="Arial" w:hAnsi="Arial"/>
-        <w:color w:val="F2F2F2"/>
+        <w:color w:val="f2f2f2"/>
         <w:sz w:val="22"/>
       </w:rPr>
       <w:tcPr>
@@ -11309,9 +11317,9 @@
       </w:tcPr>
     </w:tblStylePr>
   </w:style>
-  <w:style w:type="table" w:styleId="163">
+  <w:style w:type="table" w:styleId="165">
     <w:name w:val="Bordered &amp; Lined - Accent 5"/>
-    <w:basedOn w:val="599"/>
+    <w:basedOn w:val="618"/>
     <w:uiPriority w:val="99"/>
     <w:pPr>
       <w:spacing w:after="0" w:line="240" w:lineRule="auto"/>
@@ -11369,7 +11377,7 @@
     <w:tblStylePr w:type="firstCol">
       <w:rPr>
         <w:rFonts w:ascii="Arial" w:hAnsi="Arial"/>
-        <w:color w:val="F2F2F2"/>
+        <w:color w:val="f2f2f2"/>
         <w:sz w:val="22"/>
       </w:rPr>
       <w:tcPr>
@@ -11379,7 +11387,7 @@
     <w:tblStylePr w:type="firstRow">
       <w:rPr>
         <w:rFonts w:ascii="Arial" w:hAnsi="Arial"/>
-        <w:color w:val="F2F2F2"/>
+        <w:color w:val="f2f2f2"/>
         <w:sz w:val="22"/>
       </w:rPr>
       <w:tcPr>
@@ -11389,7 +11397,7 @@
     <w:tblStylePr w:type="lastCol">
       <w:rPr>
         <w:rFonts w:ascii="Arial" w:hAnsi="Arial"/>
-        <w:color w:val="F2F2F2"/>
+        <w:color w:val="f2f2f2"/>
         <w:sz w:val="22"/>
       </w:rPr>
       <w:tcPr>
@@ -11399,7 +11407,7 @@
     <w:tblStylePr w:type="lastRow">
       <w:rPr>
         <w:rFonts w:ascii="Arial" w:hAnsi="Arial"/>
-        <w:color w:val="F2F2F2"/>
+        <w:color w:val="f2f2f2"/>
         <w:sz w:val="22"/>
       </w:rPr>
       <w:tcPr>
@@ -11407,9 +11415,9 @@
       </w:tcPr>
     </w:tblStylePr>
   </w:style>
-  <w:style w:type="table" w:styleId="164">
+  <w:style w:type="table" w:styleId="166">
     <w:name w:val="Bordered &amp; Lined - Accent 6"/>
-    <w:basedOn w:val="599"/>
+    <w:basedOn w:val="618"/>
     <w:uiPriority w:val="99"/>
     <w:pPr>
       <w:spacing w:after="0" w:line="240" w:lineRule="auto"/>
@@ -11467,7 +11475,7 @@
     <w:tblStylePr w:type="firstCol">
       <w:rPr>
         <w:rFonts w:ascii="Arial" w:hAnsi="Arial"/>
-        <w:color w:val="F2F2F2"/>
+        <w:color w:val="f2f2f2"/>
         <w:sz w:val="22"/>
       </w:rPr>
       <w:tcPr>
@@ -11477,7 +11485,7 @@
     <w:tblStylePr w:type="firstRow">
       <w:rPr>
         <w:rFonts w:ascii="Arial" w:hAnsi="Arial"/>
-        <w:color w:val="F2F2F2"/>
+        <w:color w:val="f2f2f2"/>
         <w:sz w:val="22"/>
       </w:rPr>
       <w:tcPr>
@@ -11487,7 +11495,7 @@
     <w:tblStylePr w:type="lastCol">
       <w:rPr>
         <w:rFonts w:ascii="Arial" w:hAnsi="Arial"/>
-        <w:color w:val="F2F2F2"/>
+        <w:color w:val="f2f2f2"/>
         <w:sz w:val="22"/>
       </w:rPr>
       <w:tcPr>
@@ -11497,7 +11505,7 @@
     <w:tblStylePr w:type="lastRow">
       <w:rPr>
         <w:rFonts w:ascii="Arial" w:hAnsi="Arial"/>
-        <w:color w:val="F2F2F2"/>
+        <w:color w:val="f2f2f2"/>
         <w:sz w:val="22"/>
       </w:rPr>
       <w:tcPr>
@@ -11505,9 +11513,9 @@
       </w:tcPr>
     </w:tblStylePr>
   </w:style>
-  <w:style w:type="table" w:styleId="165">
+  <w:style w:type="table" w:styleId="167">
     <w:name w:val="Bordered"/>
-    <w:basedOn w:val="599"/>
+    <w:basedOn w:val="618"/>
     <w:uiPriority w:val="99"/>
     <w:pPr>
       <w:spacing w:after="0" w:line="240" w:lineRule="auto"/>
@@ -11584,9 +11592,9 @@
       </w:tcPr>
     </w:tblStylePr>
   </w:style>
-  <w:style w:type="table" w:styleId="166">
+  <w:style w:type="table" w:styleId="168">
     <w:name w:val="Bordered - Accent 1"/>
-    <w:basedOn w:val="599"/>
+    <w:basedOn w:val="618"/>
     <w:uiPriority w:val="99"/>
     <w:pPr>
       <w:spacing w:after="0" w:line="240" w:lineRule="auto"/>
@@ -11663,9 +11671,9 @@
       </w:tcPr>
     </w:tblStylePr>
   </w:style>
-  <w:style w:type="table" w:styleId="167">
+  <w:style w:type="table" w:styleId="169">
     <w:name w:val="Bordered - Accent 2"/>
-    <w:basedOn w:val="599"/>
+    <w:basedOn w:val="618"/>
     <w:uiPriority w:val="99"/>
     <w:pPr>
       <w:spacing w:after="0" w:line="240" w:lineRule="auto"/>
@@ -11742,9 +11750,9 @@
       </w:tcPr>
     </w:tblStylePr>
   </w:style>
-  <w:style w:type="table" w:styleId="168">
+  <w:style w:type="table" w:styleId="170">
     <w:name w:val="Bordered - Accent 3"/>
-    <w:basedOn w:val="599"/>
+    <w:basedOn w:val="618"/>
     <w:uiPriority w:val="99"/>
     <w:pPr>
       <w:spacing w:after="0" w:line="240" w:lineRule="auto"/>
@@ -11821,9 +11829,9 @@
       </w:tcPr>
     </w:tblStylePr>
   </w:style>
-  <w:style w:type="table" w:styleId="169">
+  <w:style w:type="table" w:styleId="171">
     <w:name w:val="Bordered - Accent 4"/>
-    <w:basedOn w:val="599"/>
+    <w:basedOn w:val="618"/>
     <w:uiPriority w:val="99"/>
     <w:pPr>
       <w:spacing w:after="0" w:line="240" w:lineRule="auto"/>
@@ -11900,9 +11908,9 @@
       </w:tcPr>
     </w:tblStylePr>
   </w:style>
-  <w:style w:type="table" w:styleId="170">
+  <w:style w:type="table" w:styleId="172">
     <w:name w:val="Bordered - Accent 5"/>
-    <w:basedOn w:val="599"/>
+    <w:basedOn w:val="618"/>
     <w:uiPriority w:val="99"/>
     <w:pPr>
       <w:spacing w:after="0" w:line="240" w:lineRule="auto"/>
@@ -11979,9 +11987,9 @@
       </w:tcPr>
     </w:tblStylePr>
   </w:style>
-  <w:style w:type="table" w:styleId="171">
+  <w:style w:type="table" w:styleId="173">
     <w:name w:val="Bordered - Accent 6"/>
-    <w:basedOn w:val="599"/>
+    <w:basedOn w:val="618"/>
     <w:uiPriority w:val="99"/>
     <w:pPr>
       <w:spacing w:after="0" w:line="240" w:lineRule="auto"/>
@@ -12058,19 +12066,19 @@
       </w:tcPr>
     </w:tblStylePr>
   </w:style>
-  <w:style w:type="character" w:styleId="172">
+  <w:style w:type="character" w:styleId="174">
     <w:name w:val="Hyperlink"/>
     <w:uiPriority w:val="99"/>
     <w:unhideWhenUsed/>
     <w:rPr>
-      <w:color w:val="0000FF" w:themeColor="hyperlink"/>
+      <w:color w:val="0000ff" w:themeColor="hyperlink"/>
       <w:u w:val="single"/>
     </w:rPr>
   </w:style>
-  <w:style w:type="paragraph" w:styleId="173">
+  <w:style w:type="paragraph" w:styleId="175">
     <w:name w:val="footnote text"/>
-    <w:basedOn w:val="598"/>
-    <w:link w:val="174"/>
+    <w:basedOn w:val="617"/>
+    <w:link w:val="176"/>
     <w:uiPriority w:val="99"/>
     <w:semiHidden/>
     <w:unhideWhenUsed/>
@@ -12081,27 +12089,27 @@
       <w:sz w:val="18"/>
     </w:rPr>
   </w:style>
-  <w:style w:type="character" w:styleId="174">
+  <w:style w:type="character" w:styleId="176">
     <w:name w:val="Footnote Text Char"/>
-    <w:link w:val="173"/>
+    <w:link w:val="175"/>
     <w:uiPriority w:val="99"/>
     <w:rPr>
       <w:sz w:val="18"/>
     </w:rPr>
   </w:style>
-  <w:style w:type="character" w:styleId="175">
+  <w:style w:type="character" w:styleId="177">
     <w:name w:val="footnote reference"/>
-    <w:basedOn w:val="9"/>
+    <w:basedOn w:val="11"/>
     <w:uiPriority w:val="99"/>
     <w:unhideWhenUsed/>
     <w:rPr>
       <w:vertAlign w:val="superscript"/>
     </w:rPr>
   </w:style>
-  <w:style w:type="paragraph" w:styleId="176">
+  <w:style w:type="paragraph" w:styleId="178">
     <w:name w:val="endnote text"/>
-    <w:basedOn w:val="598"/>
-    <w:link w:val="177"/>
+    <w:basedOn w:val="617"/>
+    <w:link w:val="179"/>
     <w:uiPriority w:val="99"/>
     <w:semiHidden/>
     <w:unhideWhenUsed/>
@@ -12112,17 +12120,17 @@
       <w:sz w:val="20"/>
     </w:rPr>
   </w:style>
-  <w:style w:type="character" w:styleId="177">
+  <w:style w:type="character" w:styleId="179">
     <w:name w:val="Endnote Text Char"/>
-    <w:link w:val="176"/>
+    <w:link w:val="178"/>
     <w:uiPriority w:val="99"/>
     <w:rPr>
       <w:sz w:val="20"/>
     </w:rPr>
   </w:style>
-  <w:style w:type="character" w:styleId="178">
+  <w:style w:type="character" w:styleId="180">
     <w:name w:val="endnote reference"/>
-    <w:basedOn w:val="9"/>
+    <w:basedOn w:val="11"/>
     <w:uiPriority w:val="99"/>
     <w:semiHidden/>
     <w:unhideWhenUsed/>
@@ -12130,10 +12138,10 @@
       <w:vertAlign w:val="superscript"/>
     </w:rPr>
   </w:style>
-  <w:style w:type="paragraph" w:styleId="179">
+  <w:style w:type="paragraph" w:styleId="181">
     <w:name w:val="toc 1"/>
-    <w:basedOn w:val="598"/>
-    <w:next w:val="598"/>
+    <w:basedOn w:val="617"/>
+    <w:next w:val="617"/>
     <w:uiPriority w:val="39"/>
     <w:unhideWhenUsed/>
     <w:pPr>
@@ -12141,10 +12149,10 @@
       <w:spacing w:after="57"/>
     </w:pPr>
   </w:style>
-  <w:style w:type="paragraph" w:styleId="180">
+  <w:style w:type="paragraph" w:styleId="182">
     <w:name w:val="toc 2"/>
-    <w:basedOn w:val="598"/>
-    <w:next w:val="598"/>
+    <w:basedOn w:val="617"/>
+    <w:next w:val="617"/>
     <w:uiPriority w:val="39"/>
     <w:unhideWhenUsed/>
     <w:pPr>
@@ -12152,10 +12160,10 @@
       <w:spacing w:after="57"/>
     </w:pPr>
   </w:style>
-  <w:style w:type="paragraph" w:styleId="181">
+  <w:style w:type="paragraph" w:styleId="183">
     <w:name w:val="toc 3"/>
-    <w:basedOn w:val="598"/>
-    <w:next w:val="598"/>
+    <w:basedOn w:val="617"/>
+    <w:next w:val="617"/>
     <w:uiPriority w:val="39"/>
     <w:unhideWhenUsed/>
     <w:pPr>
@@ -12163,10 +12171,10 @@
       <w:spacing w:after="57"/>
     </w:pPr>
   </w:style>
-  <w:style w:type="paragraph" w:styleId="182">
+  <w:style w:type="paragraph" w:styleId="184">
     <w:name w:val="toc 4"/>
-    <w:basedOn w:val="598"/>
-    <w:next w:val="598"/>
+    <w:basedOn w:val="617"/>
+    <w:next w:val="617"/>
     <w:uiPriority w:val="39"/>
     <w:unhideWhenUsed/>
     <w:pPr>
@@ -12174,10 +12182,10 @@
       <w:spacing w:after="57"/>
     </w:pPr>
   </w:style>
-  <w:style w:type="paragraph" w:styleId="183">
+  <w:style w:type="paragraph" w:styleId="185">
     <w:name w:val="toc 5"/>
-    <w:basedOn w:val="598"/>
-    <w:next w:val="598"/>
+    <w:basedOn w:val="617"/>
+    <w:next w:val="617"/>
     <w:uiPriority w:val="39"/>
     <w:unhideWhenUsed/>
     <w:pPr>
@@ -12185,10 +12193,10 @@
       <w:spacing w:after="57"/>
     </w:pPr>
   </w:style>
-  <w:style w:type="paragraph" w:styleId="184">
+  <w:style w:type="paragraph" w:styleId="186">
     <w:name w:val="toc 6"/>
-    <w:basedOn w:val="598"/>
-    <w:next w:val="598"/>
+    <w:basedOn w:val="617"/>
+    <w:next w:val="617"/>
     <w:uiPriority w:val="39"/>
     <w:unhideWhenUsed/>
     <w:pPr>
@@ -12196,10 +12204,10 @@
       <w:spacing w:after="57"/>
     </w:pPr>
   </w:style>
-  <w:style w:type="paragraph" w:styleId="185">
+  <w:style w:type="paragraph" w:styleId="187">
     <w:name w:val="toc 7"/>
-    <w:basedOn w:val="598"/>
-    <w:next w:val="598"/>
+    <w:basedOn w:val="617"/>
+    <w:next w:val="617"/>
     <w:uiPriority w:val="39"/>
     <w:unhideWhenUsed/>
     <w:pPr>
@@ -12207,10 +12215,10 @@
       <w:spacing w:after="57"/>
     </w:pPr>
   </w:style>
-  <w:style w:type="paragraph" w:styleId="186">
+  <w:style w:type="paragraph" w:styleId="188">
     <w:name w:val="toc 8"/>
-    <w:basedOn w:val="598"/>
-    <w:next w:val="598"/>
+    <w:basedOn w:val="617"/>
+    <w:next w:val="617"/>
     <w:uiPriority w:val="39"/>
     <w:unhideWhenUsed/>
     <w:pPr>
@@ -12218,10 +12226,10 @@
       <w:spacing w:after="57"/>
     </w:pPr>
   </w:style>
-  <w:style w:type="paragraph" w:styleId="187">
+  <w:style w:type="paragraph" w:styleId="189">
     <w:name w:val="toc 9"/>
-    <w:basedOn w:val="598"/>
-    <w:next w:val="598"/>
+    <w:basedOn w:val="617"/>
+    <w:next w:val="617"/>
     <w:uiPriority w:val="39"/>
     <w:unhideWhenUsed/>
     <w:pPr>
@@ -12229,26 +12237,26 @@
       <w:spacing w:after="57"/>
     </w:pPr>
   </w:style>
-  <w:style w:type="paragraph" w:styleId="188">
+  <w:style w:type="paragraph" w:styleId="190">
     <w:name w:val="TOC Heading"/>
     <w:uiPriority w:val="39"/>
     <w:unhideWhenUsed/>
   </w:style>
-  <w:style w:type="paragraph" w:styleId="189">
+  <w:style w:type="paragraph" w:styleId="191">
     <w:name w:val="table of figures"/>
-    <w:basedOn w:val="598"/>
-    <w:next w:val="598"/>
+    <w:basedOn w:val="617"/>
+    <w:next w:val="617"/>
     <w:uiPriority w:val="99"/>
     <w:unhideWhenUsed/>
     <w:pPr>
       <w:spacing w:after="0" w:afterAutospacing="0"/>
     </w:pPr>
   </w:style>
-  <w:style w:type="paragraph" w:styleId="598" w:default="1">
+  <w:style w:type="paragraph" w:styleId="617" w:default="1">
     <w:name w:val="Normal"/>
     <w:qFormat/>
   </w:style>
-  <w:style w:type="table" w:styleId="599" w:default="1">
+  <w:style w:type="table" w:styleId="618" w:default="1">
     <w:name w:val="Normal Table"/>
     <w:uiPriority w:val="99"/>
     <w:semiHidden/>
@@ -12263,24 +12271,24 @@
       </w:tblCellMar>
     </w:tblPr>
   </w:style>
-  <w:style w:type="numbering" w:styleId="600" w:default="1">
+  <w:style w:type="numbering" w:styleId="619" w:default="1">
     <w:name w:val="No List"/>
     <w:uiPriority w:val="99"/>
     <w:semiHidden/>
     <w:unhideWhenUsed/>
   </w:style>
-  <w:style w:type="paragraph" w:styleId="601">
+  <w:style w:type="paragraph" w:styleId="620">
     <w:name w:val="No Spacing"/>
-    <w:basedOn w:val="598"/>
+    <w:basedOn w:val="617"/>
     <w:uiPriority w:val="1"/>
     <w:qFormat/>
     <w:pPr>
       <w:spacing w:after="0" w:line="240" w:lineRule="auto"/>
     </w:pPr>
   </w:style>
-  <w:style w:type="paragraph" w:styleId="602">
+  <w:style w:type="paragraph" w:styleId="621">
     <w:name w:val="List Paragraph"/>
-    <w:basedOn w:val="598"/>
+    <w:basedOn w:val="617"/>
     <w:uiPriority w:val="34"/>
     <w:qFormat/>
     <w:pPr>
@@ -12288,7 +12296,7 @@
       <w:ind w:left="720"/>
     </w:pPr>
   </w:style>
-  <w:style w:type="character" w:styleId="607" w:default="1">
+  <w:style w:type="character" w:styleId="626" w:default="1">
     <w:name w:val="Default Paragraph Font"/>
     <w:uiPriority w:val="1"/>
     <w:semiHidden/>

</xml_diff>